<commit_message>
modified:   resume.docx 	modified:   resume.pdf
</commit_message>
<xml_diff>
--- a/assets/resume.docx
+++ b/assets/resume.docx
@@ -5,8 +5,8 @@
     <w:tbl>
       <w:tblPr>
         <w:tblStyle w:val="TableGrid"/>
-        <w:tblpPr w:leftFromText="180" w:rightFromText="180" w:vertAnchor="page" w:horzAnchor="margin" w:tblpY="772"/>
-        <w:tblW w:w="10795" w:type="dxa"/>
+        <w:tblpPr w:leftFromText="180" w:rightFromText="180" w:vertAnchor="page" w:horzAnchor="margin" w:tblpY="789"/>
+        <w:tblW w:w="10800" w:type="dxa"/>
         <w:tblBorders>
           <w:top w:val="none" w:sz="0" w:space="0" w:color="auto"/>
           <w:left w:val="none" w:sz="0" w:space="0" w:color="auto"/>
@@ -22,14 +22,15 @@
         <w:gridCol w:w="1890"/>
         <w:gridCol w:w="1708"/>
         <w:gridCol w:w="3598"/>
-        <w:gridCol w:w="1079"/>
-        <w:gridCol w:w="2520"/>
+        <w:gridCol w:w="857"/>
+        <w:gridCol w:w="222"/>
+        <w:gridCol w:w="2525"/>
       </w:tblGrid>
       <w:tr>
         <w:tc>
           <w:tcPr>
             <w:tcW w:w="10795" w:type="dxa"/>
-            <w:gridSpan w:val="5"/>
+            <w:gridSpan w:val="6"/>
             <w:tcBorders>
               <w:bottom w:val="single" w:sz="4" w:space="0" w:color="auto"/>
             </w:tcBorders>
@@ -97,16 +98,7 @@
                 <w:sz w:val="20"/>
                 <w:szCs w:val="20"/>
               </w:rPr>
-              <w:t xml:space="preserve">Senior </w:t>
-            </w:r>
-            <w:r>
-              <w:rPr>
-                <w:rFonts w:ascii="Roboto Thin" w:hAnsi="Roboto Thin"/>
-                <w:color w:val="000000" w:themeColor="text1"/>
-                <w:sz w:val="20"/>
-                <w:szCs w:val="20"/>
-              </w:rPr>
-              <w:t>Data Scientist</w:t>
+              <w:t>Senior Data Scientist</w:t>
             </w:r>
           </w:p>
           <w:p>
@@ -198,8 +190,9 @@
         <w:tc>
           <w:tcPr>
             <w:tcW w:w="10795" w:type="dxa"/>
-            <w:gridSpan w:val="5"/>
+            <w:gridSpan w:val="6"/>
             <w:tcBorders>
+              <w:top w:val="single" w:sz="4" w:space="0" w:color="auto"/>
               <w:bottom w:val="single" w:sz="4" w:space="0" w:color="auto"/>
             </w:tcBorders>
           </w:tcPr>
@@ -219,15 +212,7 @@
                 <w:sz w:val="20"/>
                 <w:szCs w:val="20"/>
               </w:rPr>
-              <w:t xml:space="preserve">WORK </w:t>
-            </w:r>
-            <w:r>
-              <w:rPr>
-                <w:rFonts w:ascii="Roboto Thin" w:hAnsi="Roboto Thin"/>
-                <w:sz w:val="20"/>
-                <w:szCs w:val="20"/>
-              </w:rPr>
-              <w:t>EXPERIENCE</w:t>
+              <w:t>WORK EXPERIENCE</w:t>
             </w:r>
           </w:p>
         </w:tc>
@@ -236,7 +221,7 @@
         <w:tc>
           <w:tcPr>
             <w:tcW w:w="8275" w:type="dxa"/>
-            <w:gridSpan w:val="4"/>
+            <w:gridSpan w:val="5"/>
             <w:tcBorders>
               <w:top w:val="single" w:sz="4" w:space="0" w:color="auto"/>
             </w:tcBorders>
@@ -407,7 +392,7 @@
         <w:tc>
           <w:tcPr>
             <w:tcW w:w="10795" w:type="dxa"/>
-            <w:gridSpan w:val="5"/>
+            <w:gridSpan w:val="6"/>
             <w:tcBorders>
               <w:bottom w:val="single" w:sz="4" w:space="0" w:color="auto"/>
             </w:tcBorders>
@@ -462,31 +447,7 @@
                 <w:sz w:val="20"/>
                 <w:szCs w:val="20"/>
               </w:rPr>
-              <w:t xml:space="preserve"> </w:t>
-            </w:r>
-            <w:r>
-              <w:rPr>
-                <w:rFonts w:ascii="Roboto Thin" w:hAnsi="Roboto Thin" w:cs="Calibri Light"/>
-                <w:sz w:val="20"/>
-                <w:szCs w:val="20"/>
-              </w:rPr>
-              <w:t>Driving</w:t>
-            </w:r>
-            <w:r>
-              <w:rPr>
-                <w:rFonts w:ascii="Roboto Thin" w:hAnsi="Roboto Thin" w:cs="Calibri Light"/>
-                <w:sz w:val="20"/>
-                <w:szCs w:val="20"/>
-              </w:rPr>
-              <w:t xml:space="preserve"> system de</w:t>
-            </w:r>
-            <w:r>
-              <w:rPr>
-                <w:rFonts w:ascii="Roboto Thin" w:hAnsi="Roboto Thin" w:cs="Calibri Light"/>
-                <w:sz w:val="20"/>
-                <w:szCs w:val="20"/>
-              </w:rPr>
-              <w:t xml:space="preserve">sign work and making the right platform choices for </w:t>
+              <w:t xml:space="preserve"> Driving system design work and making the right platform choices for </w:t>
             </w:r>
             <w:proofErr w:type="spellStart"/>
             <w:r>
@@ -504,15 +465,7 @@
                 <w:sz w:val="20"/>
                 <w:szCs w:val="20"/>
               </w:rPr>
-              <w:t xml:space="preserve"> </w:t>
-            </w:r>
-            <w:r>
-              <w:rPr>
-                <w:rFonts w:ascii="Roboto Thin" w:hAnsi="Roboto Thin" w:cs="Calibri Light"/>
-                <w:sz w:val="20"/>
-                <w:szCs w:val="20"/>
-              </w:rPr>
-              <w:t>projects.</w:t>
+              <w:t xml:space="preserve"> projects.</w:t>
             </w:r>
           </w:p>
           <w:p>
@@ -584,7 +537,25 @@
                 <w:sz w:val="20"/>
                 <w:szCs w:val="20"/>
               </w:rPr>
-              <w:t>Utilizing Google Cloud Storage and BigQuery for storage and faster processing of large quantities of healthcare data.</w:t>
+              <w:t xml:space="preserve">Utilizing Google Cloud Storage and </w:t>
+            </w:r>
+            <w:proofErr w:type="spellStart"/>
+            <w:r>
+              <w:rPr>
+                <w:rFonts w:ascii="Roboto Thin" w:hAnsi="Roboto Thin" w:cs="Calibri Light"/>
+                <w:sz w:val="20"/>
+                <w:szCs w:val="20"/>
+              </w:rPr>
+              <w:t>BigQuery</w:t>
+            </w:r>
+            <w:proofErr w:type="spellEnd"/>
+            <w:r>
+              <w:rPr>
+                <w:rFonts w:ascii="Roboto Thin" w:hAnsi="Roboto Thin" w:cs="Calibri Light"/>
+                <w:sz w:val="20"/>
+                <w:szCs w:val="20"/>
+              </w:rPr>
+              <w:t xml:space="preserve"> for storage and faster processing of large quantities of healthcare data.</w:t>
             </w:r>
           </w:p>
           <w:p>
@@ -672,23 +643,7 @@
                 <w:sz w:val="20"/>
                 <w:szCs w:val="20"/>
               </w:rPr>
-              <w:t xml:space="preserve">Using Apache Airflow </w:t>
-            </w:r>
-            <w:r>
-              <w:rPr>
-                <w:rFonts w:ascii="Roboto Thin" w:hAnsi="Roboto Thin" w:cs="Calibri Light"/>
-                <w:sz w:val="20"/>
-                <w:szCs w:val="20"/>
-              </w:rPr>
-              <w:t xml:space="preserve">orchestrated Big Data processing on GCP clusters and </w:t>
-            </w:r>
-            <w:r>
-              <w:rPr>
-                <w:rFonts w:ascii="Roboto Thin" w:hAnsi="Roboto Thin" w:cs="Calibri Light"/>
-                <w:sz w:val="20"/>
-                <w:szCs w:val="20"/>
-              </w:rPr>
-              <w:t>automated data analytics workflow for</w:t>
+              <w:t>Using Apache Airflow orchestrated Big Data processing on GCP clusters and automated data analytics workflow for</w:t>
             </w:r>
             <w:r>
               <w:t xml:space="preserve"> </w:t>
@@ -709,23 +664,7 @@
                 <w:sz w:val="20"/>
                 <w:szCs w:val="20"/>
               </w:rPr>
-              <w:t xml:space="preserve"> </w:t>
-            </w:r>
-            <w:r>
-              <w:rPr>
-                <w:rFonts w:ascii="Roboto Thin" w:hAnsi="Roboto Thin" w:cs="Calibri Light"/>
-                <w:sz w:val="20"/>
-                <w:szCs w:val="20"/>
-              </w:rPr>
-              <w:t>project</w:t>
-            </w:r>
-            <w:r>
-              <w:rPr>
-                <w:rFonts w:ascii="Roboto Thin" w:hAnsi="Roboto Thin" w:cs="Calibri Light"/>
-                <w:sz w:val="20"/>
-                <w:szCs w:val="20"/>
-              </w:rPr>
-              <w:t xml:space="preserve">. </w:t>
+              <w:t xml:space="preserve"> project. </w:t>
             </w:r>
           </w:p>
         </w:tc>
@@ -734,7 +673,7 @@
         <w:tc>
           <w:tcPr>
             <w:tcW w:w="8275" w:type="dxa"/>
-            <w:gridSpan w:val="4"/>
+            <w:gridSpan w:val="5"/>
             <w:tcBorders>
               <w:top w:val="single" w:sz="4" w:space="0" w:color="auto"/>
             </w:tcBorders>
@@ -855,7 +794,7 @@
         <w:tc>
           <w:tcPr>
             <w:tcW w:w="10795" w:type="dxa"/>
-            <w:gridSpan w:val="5"/>
+            <w:gridSpan w:val="6"/>
             <w:tcBorders>
               <w:bottom w:val="single" w:sz="4" w:space="0" w:color="auto"/>
             </w:tcBorders>
@@ -881,7 +820,25 @@
                 <w:sz w:val="20"/>
                 <w:szCs w:val="20"/>
               </w:rPr>
-              <w:t>Carried out data visualization tasks using LookML, Matplotlib</w:t>
+              <w:t xml:space="preserve">Carried out data visualization tasks using </w:t>
+            </w:r>
+            <w:proofErr w:type="spellStart"/>
+            <w:r>
+              <w:rPr>
+                <w:rFonts w:ascii="Roboto Thin" w:hAnsi="Roboto Thin" w:cs="Calibri Light"/>
+                <w:sz w:val="20"/>
+                <w:szCs w:val="20"/>
+              </w:rPr>
+              <w:t>LookML</w:t>
+            </w:r>
+            <w:proofErr w:type="spellEnd"/>
+            <w:r>
+              <w:rPr>
+                <w:rFonts w:ascii="Roboto Thin" w:hAnsi="Roboto Thin" w:cs="Calibri Light"/>
+                <w:sz w:val="20"/>
+                <w:szCs w:val="20"/>
+              </w:rPr>
+              <w:t>, Matplotlib</w:t>
             </w:r>
             <w:r>
               <w:rPr>
@@ -1032,7 +989,9 @@
               <w:spacing w:line="276" w:lineRule="auto"/>
               <w:ind w:left="244" w:hanging="180"/>
               <w:rPr>
-                <w:rFonts w:ascii="Roboto Thin" w:hAnsi="Roboto Thin" w:cs="Calibri Light"/>
+                <w:rFonts w:ascii="Roboto Thin" w:hAnsi="Roboto Thin"/>
+                <w:b/>
+                <w:bCs/>
                 <w:sz w:val="20"/>
                 <w:szCs w:val="20"/>
               </w:rPr>
@@ -1052,7 +1011,7 @@
         <w:tc>
           <w:tcPr>
             <w:tcW w:w="8275" w:type="dxa"/>
-            <w:gridSpan w:val="4"/>
+            <w:gridSpan w:val="5"/>
             <w:tcBorders>
               <w:top w:val="single" w:sz="4" w:space="0" w:color="auto"/>
             </w:tcBorders>
@@ -1165,7 +1124,7 @@
         <w:tc>
           <w:tcPr>
             <w:tcW w:w="10795" w:type="dxa"/>
-            <w:gridSpan w:val="5"/>
+            <w:gridSpan w:val="6"/>
             <w:tcBorders>
               <w:bottom w:val="single" w:sz="4" w:space="0" w:color="auto"/>
             </w:tcBorders>
@@ -1320,10 +1279,11 @@
         <w:tc>
           <w:tcPr>
             <w:tcW w:w="10795" w:type="dxa"/>
-            <w:gridSpan w:val="5"/>
-          </w:tcPr>
-          <w:p>
-            <w:pPr>
+            <w:gridSpan w:val="6"/>
+          </w:tcPr>
+          <w:p>
+            <w:pPr>
+              <w:spacing w:line="276" w:lineRule="auto"/>
               <w:contextualSpacing/>
               <w:rPr>
                 <w:rFonts w:ascii="Roboto Thin" w:hAnsi="Roboto Thin" w:cs="Calibri Light"/>
@@ -1338,7 +1298,7 @@
         <w:tc>
           <w:tcPr>
             <w:tcW w:w="10795" w:type="dxa"/>
-            <w:gridSpan w:val="5"/>
+            <w:gridSpan w:val="6"/>
           </w:tcPr>
           <w:p>
             <w:pPr>
@@ -1397,7 +1357,7 @@
         <w:tc>
           <w:tcPr>
             <w:tcW w:w="8905" w:type="dxa"/>
-            <w:gridSpan w:val="4"/>
+            <w:gridSpan w:val="5"/>
             <w:tcBorders>
               <w:top w:val="single" w:sz="4" w:space="0" w:color="auto"/>
               <w:left w:val="single" w:sz="4" w:space="0" w:color="auto"/>
@@ -1459,7 +1419,7 @@
         <w:tc>
           <w:tcPr>
             <w:tcW w:w="8905" w:type="dxa"/>
-            <w:gridSpan w:val="4"/>
+            <w:gridSpan w:val="5"/>
             <w:tcBorders>
               <w:left w:val="single" w:sz="4" w:space="0" w:color="auto"/>
             </w:tcBorders>
@@ -1498,23 +1458,7 @@
                 <w:sz w:val="20"/>
                 <w:szCs w:val="20"/>
               </w:rPr>
-              <w:t>,</w:t>
-            </w:r>
-            <w:r>
-              <w:rPr>
-                <w:rFonts w:ascii="Roboto Thin" w:hAnsi="Roboto Thin"/>
-                <w:sz w:val="20"/>
-                <w:szCs w:val="20"/>
-              </w:rPr>
-              <w:t xml:space="preserve"> OpenC</w:t>
-            </w:r>
-            <w:r>
-              <w:rPr>
-                <w:rFonts w:ascii="Roboto Thin" w:hAnsi="Roboto Thin"/>
-                <w:sz w:val="20"/>
-                <w:szCs w:val="20"/>
-              </w:rPr>
-              <w:t>V</w:t>
+              <w:t>, OpenCV</w:t>
             </w:r>
           </w:p>
         </w:tc>
@@ -1554,7 +1498,7 @@
         <w:tc>
           <w:tcPr>
             <w:tcW w:w="8905" w:type="dxa"/>
-            <w:gridSpan w:val="4"/>
+            <w:gridSpan w:val="5"/>
             <w:tcBorders>
               <w:left w:val="single" w:sz="4" w:space="0" w:color="auto"/>
             </w:tcBorders>
@@ -1583,15 +1527,7 @@
                 <w:sz w:val="20"/>
                 <w:szCs w:val="20"/>
               </w:rPr>
-              <w:t>Apache Airflow,</w:t>
-            </w:r>
-            <w:r>
-              <w:rPr>
-                <w:rFonts w:ascii="Roboto Thin" w:hAnsi="Roboto Thin"/>
-                <w:sz w:val="20"/>
-                <w:szCs w:val="20"/>
-              </w:rPr>
-              <w:t xml:space="preserve"> </w:t>
+              <w:t xml:space="preserve">Apache Airflow, </w:t>
             </w:r>
             <w:r>
               <w:rPr>
@@ -1617,7 +1553,23 @@
                 <w:sz w:val="20"/>
                 <w:szCs w:val="20"/>
               </w:rPr>
-              <w:t xml:space="preserve">, Google Compute Engine, Google Cloud Storage, Google Cloud SQL, Google Big Query, Amazon Web Services S3, Azure Databricks, Oracle </w:t>
+              <w:t xml:space="preserve">, Google Compute Engine, Google Cloud Storage, Google Cloud SQL, Google Big Query, </w:t>
+            </w:r>
+            <w:r>
+              <w:rPr>
+                <w:rFonts w:ascii="Roboto Thin" w:hAnsi="Roboto Thin"/>
+                <w:sz w:val="20"/>
+                <w:szCs w:val="20"/>
+              </w:rPr>
+              <w:t>AWS</w:t>
+            </w:r>
+            <w:r>
+              <w:rPr>
+                <w:rFonts w:ascii="Roboto Thin" w:hAnsi="Roboto Thin"/>
+                <w:sz w:val="20"/>
+                <w:szCs w:val="20"/>
+              </w:rPr>
+              <w:t xml:space="preserve"> S3, Azure Databricks, Oracle </w:t>
             </w:r>
             <w:r>
               <w:rPr>
@@ -1665,7 +1617,7 @@
         <w:tc>
           <w:tcPr>
             <w:tcW w:w="8905" w:type="dxa"/>
-            <w:gridSpan w:val="4"/>
+            <w:gridSpan w:val="5"/>
             <w:tcBorders>
               <w:left w:val="single" w:sz="4" w:space="0" w:color="auto"/>
             </w:tcBorders>
@@ -1687,6 +1639,67 @@
                 <w:szCs w:val="20"/>
               </w:rPr>
               <w:t>Oracle Databases, PostgreSQL, Microsoft SQL Server, MongoDB, JSON</w:t>
+            </w:r>
+          </w:p>
+        </w:tc>
+      </w:tr>
+      <w:tr>
+        <w:tc>
+          <w:tcPr>
+            <w:tcW w:w="1890" w:type="dxa"/>
+            <w:tcBorders>
+              <w:right w:val="single" w:sz="4" w:space="0" w:color="auto"/>
+            </w:tcBorders>
+          </w:tcPr>
+          <w:p>
+            <w:pPr>
+              <w:spacing w:line="276" w:lineRule="auto"/>
+              <w:contextualSpacing/>
+              <w:rPr>
+                <w:rFonts w:ascii="Roboto Thin" w:hAnsi="Roboto Thin" w:cs="Calibri Light"/>
+                <w:b/>
+                <w:bCs/>
+                <w:sz w:val="20"/>
+                <w:szCs w:val="20"/>
+              </w:rPr>
+            </w:pPr>
+            <w:r>
+              <w:rPr>
+                <w:rFonts w:ascii="Roboto Thin" w:hAnsi="Roboto Thin" w:cs="Calibri Light"/>
+                <w:b/>
+                <w:bCs/>
+                <w:sz w:val="20"/>
+                <w:szCs w:val="20"/>
+              </w:rPr>
+              <w:t>IDEs/Dev tools</w:t>
+            </w:r>
+          </w:p>
+        </w:tc>
+        <w:tc>
+          <w:tcPr>
+            <w:tcW w:w="8905" w:type="dxa"/>
+            <w:gridSpan w:val="5"/>
+            <w:tcBorders>
+              <w:left w:val="single" w:sz="4" w:space="0" w:color="auto"/>
+            </w:tcBorders>
+          </w:tcPr>
+          <w:p>
+            <w:pPr>
+              <w:spacing w:line="276" w:lineRule="auto"/>
+              <w:contextualSpacing/>
+              <w:rPr>
+                <w:rFonts w:ascii="Roboto Thin" w:hAnsi="Roboto Thin" w:cs="Calibri Light"/>
+                <w:sz w:val="20"/>
+                <w:szCs w:val="20"/>
+              </w:rPr>
+            </w:pPr>
+            <w:r>
+              <w:rPr>
+                <w:rFonts w:ascii="Roboto Thin" w:hAnsi="Roboto Thin"/>
+                <w:sz w:val="20"/>
+                <w:szCs w:val="20"/>
+              </w:rPr>
+              <w:t>Jupyter Notebook, Google Colab, PL/SQL Developer, Git</w:t>
             </w:r>
           </w:p>
         </w:tc>
@@ -1720,14 +1733,14 @@
                 <w:sz w:val="20"/>
                 <w:szCs w:val="20"/>
               </w:rPr>
-              <w:t>IDEs/Dev tools</w:t>
+              <w:t>Domain knowledge</w:t>
             </w:r>
           </w:p>
         </w:tc>
         <w:tc>
           <w:tcPr>
             <w:tcW w:w="8905" w:type="dxa"/>
-            <w:gridSpan w:val="4"/>
+            <w:gridSpan w:val="5"/>
             <w:tcBorders>
               <w:left w:val="single" w:sz="4" w:space="0" w:color="auto"/>
               <w:bottom w:val="single" w:sz="4" w:space="0" w:color="auto"/>
@@ -1749,7 +1762,7 @@
                 <w:sz w:val="20"/>
                 <w:szCs w:val="20"/>
               </w:rPr>
-              <w:t>Jupyter Notebook, Google Colab, PL/SQL Developer, Git</w:t>
+              <w:t>Machine Learning, Deep Learning, Big Data Analytics, Semantic Web</w:t>
             </w:r>
           </w:p>
         </w:tc>
@@ -1758,10 +1771,11 @@
         <w:tc>
           <w:tcPr>
             <w:tcW w:w="10795" w:type="dxa"/>
-            <w:gridSpan w:val="5"/>
-          </w:tcPr>
-          <w:p>
-            <w:pPr>
+            <w:gridSpan w:val="6"/>
+          </w:tcPr>
+          <w:p>
+            <w:pPr>
+              <w:spacing w:line="276" w:lineRule="auto"/>
               <w:contextualSpacing/>
               <w:rPr>
                 <w:rFonts w:ascii="Roboto Thin" w:hAnsi="Roboto Thin"/>
@@ -1776,7 +1790,7 @@
         <w:tc>
           <w:tcPr>
             <w:tcW w:w="10795" w:type="dxa"/>
-            <w:gridSpan w:val="5"/>
+            <w:gridSpan w:val="6"/>
             <w:tcBorders>
               <w:bottom w:val="single" w:sz="4" w:space="0" w:color="auto"/>
             </w:tcBorders>
@@ -1806,7 +1820,7 @@
         <w:tc>
           <w:tcPr>
             <w:tcW w:w="10795" w:type="dxa"/>
-            <w:gridSpan w:val="5"/>
+            <w:gridSpan w:val="6"/>
             <w:tcBorders>
               <w:top w:val="single" w:sz="4" w:space="0" w:color="auto"/>
             </w:tcBorders>
@@ -1838,15 +1852,7 @@
                 <w:sz w:val="20"/>
                 <w:szCs w:val="20"/>
               </w:rPr>
-              <w:t xml:space="preserve"> (UMBC), Baltimore, MD</w:t>
-            </w:r>
-            <w:r>
-              <w:rPr>
-                <w:rFonts w:ascii="Roboto Thin" w:hAnsi="Roboto Thin" w:cs="Calibri Light"/>
-                <w:sz w:val="20"/>
-                <w:szCs w:val="20"/>
-              </w:rPr>
-              <w:t>, USA</w:t>
+              <w:t xml:space="preserve"> (UMBC), Baltimore, MD, USA</w:t>
             </w:r>
           </w:p>
         </w:tc>
@@ -1920,7 +1926,7 @@
         <w:tc>
           <w:tcPr>
             <w:tcW w:w="3599" w:type="dxa"/>
-            <w:gridSpan w:val="2"/>
+            <w:gridSpan w:val="3"/>
           </w:tcPr>
           <w:p>
             <w:pPr>
@@ -1953,7 +1959,7 @@
         <w:tc>
           <w:tcPr>
             <w:tcW w:w="10795" w:type="dxa"/>
-            <w:gridSpan w:val="5"/>
+            <w:gridSpan w:val="6"/>
             <w:tcBorders>
               <w:bottom w:val="single" w:sz="4" w:space="0" w:color="auto"/>
             </w:tcBorders>
@@ -1984,23 +1990,7 @@
                 <w:sz w:val="20"/>
                 <w:szCs w:val="20"/>
               </w:rPr>
-              <w:t>: Practical Deep Learning, Machine Learning &amp; Data Analysis, Big Data Processing, Data</w:t>
-            </w:r>
-            <w:r>
-              <w:rPr>
-                <w:rFonts w:ascii="Roboto Thin" w:hAnsi="Roboto Thin" w:cs="Calibri Light"/>
-                <w:sz w:val="20"/>
-                <w:szCs w:val="20"/>
-              </w:rPr>
-              <w:t xml:space="preserve">bases: </w:t>
-            </w:r>
-            <w:r>
-              <w:rPr>
-                <w:rFonts w:ascii="Roboto Thin" w:hAnsi="Roboto Thin" w:cs="Calibri Light"/>
-                <w:sz w:val="20"/>
-                <w:szCs w:val="20"/>
-              </w:rPr>
-              <w:t>SQL, NoSQL</w:t>
+              <w:t>: Practical Deep Learning, Machine Learning &amp; Data Analysis, Big Data Processing, Databases: SQL, NoSQL</w:t>
             </w:r>
           </w:p>
         </w:tc>
@@ -2009,7 +1999,7 @@
         <w:tc>
           <w:tcPr>
             <w:tcW w:w="10795" w:type="dxa"/>
-            <w:gridSpan w:val="5"/>
+            <w:gridSpan w:val="6"/>
           </w:tcPr>
           <w:p>
             <w:pPr>
@@ -2110,7 +2100,7 @@
         <w:tc>
           <w:tcPr>
             <w:tcW w:w="3599" w:type="dxa"/>
-            <w:gridSpan w:val="2"/>
+            <w:gridSpan w:val="3"/>
           </w:tcPr>
           <w:p>
             <w:pPr>
@@ -2142,7 +2132,59 @@
         <w:tc>
           <w:tcPr>
             <w:tcW w:w="10795" w:type="dxa"/>
-            <w:gridSpan w:val="5"/>
+            <w:gridSpan w:val="6"/>
+          </w:tcPr>
+          <w:p>
+            <w:pPr>
+              <w:spacing w:line="276" w:lineRule="auto"/>
+              <w:contextualSpacing/>
+              <w:rPr>
+                <w:rFonts w:ascii="Roboto Thin" w:hAnsi="Roboto Thin"/>
+                <w:sz w:val="10"/>
+                <w:szCs w:val="10"/>
+              </w:rPr>
+            </w:pPr>
+          </w:p>
+          <w:p>
+            <w:pPr>
+              <w:spacing w:line="276" w:lineRule="auto"/>
+              <w:contextualSpacing/>
+              <w:rPr>
+                <w:rFonts w:ascii="Roboto Thin" w:hAnsi="Roboto Thin"/>
+                <w:sz w:val="10"/>
+                <w:szCs w:val="10"/>
+              </w:rPr>
+            </w:pPr>
+          </w:p>
+          <w:p>
+            <w:pPr>
+              <w:spacing w:line="276" w:lineRule="auto"/>
+              <w:contextualSpacing/>
+              <w:rPr>
+                <w:rFonts w:ascii="Roboto Thin" w:hAnsi="Roboto Thin"/>
+                <w:sz w:val="10"/>
+                <w:szCs w:val="10"/>
+              </w:rPr>
+            </w:pPr>
+          </w:p>
+          <w:p>
+            <w:pPr>
+              <w:spacing w:line="276" w:lineRule="auto"/>
+              <w:contextualSpacing/>
+              <w:rPr>
+                <w:rFonts w:ascii="Roboto Thin" w:hAnsi="Roboto Thin"/>
+                <w:sz w:val="10"/>
+                <w:szCs w:val="10"/>
+              </w:rPr>
+            </w:pPr>
+          </w:p>
+        </w:tc>
+      </w:tr>
+      <w:tr>
+        <w:tc>
+          <w:tcPr>
+            <w:tcW w:w="10795" w:type="dxa"/>
+            <w:gridSpan w:val="6"/>
             <w:tcBorders>
               <w:bottom w:val="single" w:sz="4" w:space="0" w:color="auto"/>
             </w:tcBorders>
@@ -2152,28 +2194,19 @@
               <w:spacing w:line="276" w:lineRule="auto"/>
               <w:contextualSpacing/>
               <w:rPr>
-                <w:rFonts w:ascii="Roboto Thin" w:hAnsi="Roboto Thin" w:cs="Calibri Light"/>
-                <w:sz w:val="20"/>
-                <w:szCs w:val="20"/>
-              </w:rPr>
-            </w:pPr>
-            <w:r>
-              <w:rPr>
-                <w:rFonts w:ascii="Roboto Thin" w:hAnsi="Roboto Thin" w:cs="Calibri Light"/>
-                <w:b/>
-                <w:bCs/>
-                <w:sz w:val="20"/>
-                <w:szCs w:val="20"/>
-              </w:rPr>
-              <w:t>Coursework</w:t>
-            </w:r>
-            <w:r>
-              <w:rPr>
-                <w:rFonts w:ascii="Roboto Thin" w:hAnsi="Roboto Thin" w:cs="Calibri Light"/>
-                <w:sz w:val="20"/>
-                <w:szCs w:val="20"/>
-              </w:rPr>
-              <w:t>: Data Structures &amp; Algorithms + Labs, Operating Systems + Labs, Artificial Intelligence + Labs</w:t>
+                <w:rFonts w:ascii="Roboto Thin" w:hAnsi="Roboto Thin"/>
+                <w:sz w:val="10"/>
+                <w:szCs w:val="10"/>
+              </w:rPr>
+            </w:pPr>
+            <w:r>
+              <w:rPr>
+                <w:rFonts w:ascii="Roboto Thin" w:hAnsi="Roboto Thin"/>
+                <w:sz w:val="20"/>
+                <w:szCs w:val="20"/>
+              </w:rPr>
+              <w:lastRenderedPageBreak/>
+              <w:t>RESEARCH</w:t>
             </w:r>
           </w:p>
         </w:tc>
@@ -2181,55 +2214,7 @@
       <w:tr>
         <w:tc>
           <w:tcPr>
-            <w:tcW w:w="10795" w:type="dxa"/>
-            <w:gridSpan w:val="5"/>
-          </w:tcPr>
-          <w:p>
-            <w:pPr>
-              <w:contextualSpacing/>
-              <w:rPr>
-                <w:rFonts w:ascii="Roboto Thin" w:hAnsi="Roboto Thin"/>
-                <w:sz w:val="10"/>
-                <w:szCs w:val="10"/>
-              </w:rPr>
-            </w:pPr>
-          </w:p>
-        </w:tc>
-      </w:tr>
-      <w:tr>
-        <w:tc>
-          <w:tcPr>
-            <w:tcW w:w="10795" w:type="dxa"/>
-            <w:gridSpan w:val="5"/>
-            <w:tcBorders>
-              <w:bottom w:val="single" w:sz="4" w:space="0" w:color="auto"/>
-            </w:tcBorders>
-          </w:tcPr>
-          <w:p>
-            <w:pPr>
-              <w:spacing w:line="276" w:lineRule="auto"/>
-              <w:contextualSpacing/>
-              <w:rPr>
-                <w:rFonts w:ascii="Roboto Thin" w:hAnsi="Roboto Thin"/>
-                <w:sz w:val="20"/>
-                <w:szCs w:val="20"/>
-              </w:rPr>
-            </w:pPr>
-            <w:r>
-              <w:rPr>
-                <w:rFonts w:ascii="Roboto Thin" w:hAnsi="Roboto Thin"/>
-                <w:sz w:val="20"/>
-                <w:szCs w:val="20"/>
-              </w:rPr>
-              <w:t>RESEARCH</w:t>
-            </w:r>
-          </w:p>
-        </w:tc>
-      </w:tr>
-      <w:tr>
-        <w:tc>
-          <w:tcPr>
-            <w:tcW w:w="8275" w:type="dxa"/>
+            <w:tcW w:w="8053" w:type="dxa"/>
             <w:gridSpan w:val="4"/>
             <w:tcBorders>
               <w:top w:val="single" w:sz="4" w:space="0" w:color="auto"/>
@@ -2255,57 +2240,63 @@
                 <w:sz w:val="20"/>
                 <w:szCs w:val="20"/>
               </w:rPr>
-              <w:lastRenderedPageBreak/>
-              <w:t>Ebiquity Research Lab, UMBC | Graduate Student Researcher</w:t>
-            </w:r>
-          </w:p>
-          <w:p>
-            <w:pPr>
-              <w:spacing w:line="276" w:lineRule="auto"/>
-              <w:contextualSpacing/>
-              <w:rPr>
-                <w:rFonts w:ascii="Roboto Thin" w:hAnsi="Roboto Thin"/>
-                <w:sz w:val="20"/>
-                <w:szCs w:val="20"/>
-              </w:rPr>
-            </w:pPr>
-            <w:r>
-              <w:rPr>
-                <w:rFonts w:ascii="Roboto Thin" w:hAnsi="Roboto Thin"/>
-                <w:sz w:val="20"/>
-                <w:szCs w:val="20"/>
-              </w:rPr>
-              <w:t>Baltimore, MD</w:t>
-            </w:r>
-            <w:r>
-              <w:rPr>
-                <w:rFonts w:ascii="Roboto Thin" w:hAnsi="Roboto Thin"/>
-                <w:sz w:val="20"/>
-                <w:szCs w:val="20"/>
-              </w:rPr>
-              <w:t>, USA</w:t>
-            </w:r>
-          </w:p>
-        </w:tc>
-        <w:tc>
-          <w:tcPr>
-            <w:tcW w:w="2520" w:type="dxa"/>
+              <w:t>Graduate Student Researcher</w:t>
+            </w:r>
+            <w:r>
+              <w:rPr>
+                <w:rFonts w:ascii="Roboto Thin" w:hAnsi="Roboto Thin"/>
+                <w:b/>
+                <w:bCs/>
+                <w:sz w:val="20"/>
+                <w:szCs w:val="20"/>
+              </w:rPr>
+              <w:t xml:space="preserve"> </w:t>
+            </w:r>
+            <w:r>
+              <w:rPr>
+                <w:rFonts w:ascii="Roboto Thin" w:hAnsi="Roboto Thin"/>
+                <w:b/>
+                <w:bCs/>
+                <w:sz w:val="20"/>
+                <w:szCs w:val="20"/>
+              </w:rPr>
+              <w:t xml:space="preserve">@ </w:t>
+            </w:r>
+            <w:proofErr w:type="spellStart"/>
+            <w:r>
+              <w:rPr>
+                <w:rFonts w:ascii="Roboto Thin" w:hAnsi="Roboto Thin"/>
+                <w:b/>
+                <w:bCs/>
+                <w:sz w:val="20"/>
+                <w:szCs w:val="20"/>
+              </w:rPr>
+              <w:t>Ebiquity</w:t>
+            </w:r>
+            <w:proofErr w:type="spellEnd"/>
+            <w:r>
+              <w:rPr>
+                <w:rFonts w:ascii="Roboto Thin" w:hAnsi="Roboto Thin"/>
+                <w:b/>
+                <w:bCs/>
+                <w:sz w:val="20"/>
+                <w:szCs w:val="20"/>
+              </w:rPr>
+              <w:t xml:space="preserve"> Research Lab, UMBC</w:t>
+            </w:r>
+          </w:p>
+        </w:tc>
+        <w:tc>
+          <w:tcPr>
+            <w:tcW w:w="2747" w:type="dxa"/>
+            <w:gridSpan w:val="2"/>
             <w:tcBorders>
               <w:top w:val="single" w:sz="4" w:space="0" w:color="auto"/>
             </w:tcBorders>
           </w:tcPr>
           <w:p>
             <w:pPr>
-              <w:spacing w:line="276" w:lineRule="auto"/>
-              <w:contextualSpacing/>
               <w:jc w:val="right"/>
-              <w:rPr>
-                <w:rFonts w:ascii="Roboto Thin" w:hAnsi="Roboto Thin"/>
-                <w:b/>
-                <w:bCs/>
-                <w:sz w:val="20"/>
-                <w:szCs w:val="20"/>
-              </w:rPr>
             </w:pPr>
             <w:r>
               <w:rPr>
@@ -2324,15 +2315,16 @@
         <w:tc>
           <w:tcPr>
             <w:tcW w:w="10795" w:type="dxa"/>
-            <w:gridSpan w:val="5"/>
-          </w:tcPr>
-          <w:p>
-            <w:pPr>
-              <w:spacing w:line="276" w:lineRule="auto"/>
-              <w:rPr>
-                <w:rFonts w:ascii="Roboto Thin" w:hAnsi="Roboto Thin" w:cs="Calibri Light"/>
-                <w:sz w:val="20"/>
-                <w:szCs w:val="20"/>
+            <w:gridSpan w:val="6"/>
+          </w:tcPr>
+          <w:p>
+            <w:pPr>
+              <w:spacing w:line="276" w:lineRule="auto"/>
+              <w:contextualSpacing/>
+              <w:rPr>
+                <w:rFonts w:ascii="Roboto Thin" w:hAnsi="Roboto Thin"/>
+                <w:sz w:val="10"/>
+                <w:szCs w:val="10"/>
               </w:rPr>
             </w:pPr>
             <w:r>
@@ -2377,23 +2369,7 @@
                 <w:sz w:val="20"/>
                 <w:szCs w:val="20"/>
               </w:rPr>
-              <w:t>extending earlier research in Semantic Web.</w:t>
-            </w:r>
-            <w:r>
-              <w:rPr>
-                <w:rFonts w:ascii="Roboto Thin" w:hAnsi="Roboto Thin" w:cs="Calibri Light"/>
-                <w:sz w:val="20"/>
-                <w:szCs w:val="20"/>
-              </w:rPr>
-              <w:t xml:space="preserve"> </w:t>
-            </w:r>
-            <w:r>
-              <w:rPr>
-                <w:rFonts w:ascii="Roboto Thin" w:hAnsi="Roboto Thin" w:cs="Calibri Light"/>
-                <w:sz w:val="20"/>
-                <w:szCs w:val="20"/>
-              </w:rPr>
-              <w:t xml:space="preserve">Developed an </w:t>
+              <w:t xml:space="preserve">extending earlier research in Semantic Web. Developed an </w:t>
             </w:r>
             <w:hyperlink r:id="rId8" w:history="1">
               <w:r>
@@ -2413,23 +2389,7 @@
                 <w:sz w:val="20"/>
                 <w:szCs w:val="20"/>
               </w:rPr>
-              <w:t xml:space="preserve"> for handling context-sensitive access control in a Smart Home Environment.</w:t>
-            </w:r>
-            <w:r>
-              <w:rPr>
-                <w:rFonts w:ascii="Roboto Thin" w:hAnsi="Roboto Thin" w:cs="Calibri Light"/>
-                <w:sz w:val="20"/>
-                <w:szCs w:val="20"/>
-              </w:rPr>
-              <w:t xml:space="preserve"> </w:t>
-            </w:r>
-            <w:r>
-              <w:rPr>
-                <w:rFonts w:ascii="Roboto Thin" w:hAnsi="Roboto Thin" w:cs="Calibri Light"/>
-                <w:sz w:val="20"/>
-                <w:szCs w:val="20"/>
-              </w:rPr>
-              <w:t xml:space="preserve">Created </w:t>
+              <w:t xml:space="preserve"> for handling context-sensitive access control in a Smart Home Environment. Created </w:t>
             </w:r>
             <w:hyperlink r:id="rId9" w:history="1">
               <w:r>
@@ -2449,23 +2409,7 @@
                 <w:sz w:val="20"/>
                 <w:szCs w:val="20"/>
               </w:rPr>
-              <w:t xml:space="preserve"> for presentation to the National Institute of Standards and Technology.</w:t>
-            </w:r>
-            <w:r>
-              <w:rPr>
-                <w:rFonts w:ascii="Roboto Thin" w:hAnsi="Roboto Thin" w:cs="Calibri Light"/>
-                <w:sz w:val="20"/>
-                <w:szCs w:val="20"/>
-              </w:rPr>
-              <w:t xml:space="preserve"> </w:t>
-            </w:r>
-            <w:r>
-              <w:rPr>
-                <w:rFonts w:ascii="Roboto Thin" w:hAnsi="Roboto Thin" w:cs="Calibri Light"/>
-                <w:sz w:val="20"/>
-                <w:szCs w:val="20"/>
-              </w:rPr>
-              <w:t xml:space="preserve">Published a </w:t>
+              <w:t xml:space="preserve"> for presentation to the National Institute of Standards and Technology. Published a </w:t>
             </w:r>
             <w:hyperlink r:id="rId10" w:history="1">
               <w:r>
@@ -2494,15 +2438,16 @@
         <w:tc>
           <w:tcPr>
             <w:tcW w:w="10795" w:type="dxa"/>
-            <w:gridSpan w:val="5"/>
-          </w:tcPr>
-          <w:p>
-            <w:pPr>
-              <w:contextualSpacing/>
-              <w:rPr>
-                <w:rFonts w:ascii="Roboto Thin" w:hAnsi="Roboto Thin" w:cs="Calibri Light"/>
-                <w:sz w:val="10"/>
-                <w:szCs w:val="10"/>
+            <w:gridSpan w:val="6"/>
+          </w:tcPr>
+          <w:p>
+            <w:pPr>
+              <w:spacing w:line="276" w:lineRule="auto"/>
+              <w:contextualSpacing/>
+              <w:rPr>
+                <w:rFonts w:ascii="Roboto Thin" w:hAnsi="Roboto Thin" w:cs="Calibri Light"/>
+                <w:sz w:val="8"/>
+                <w:szCs w:val="8"/>
               </w:rPr>
             </w:pPr>
           </w:p>
@@ -2512,7 +2457,7 @@
         <w:tc>
           <w:tcPr>
             <w:tcW w:w="10795" w:type="dxa"/>
-            <w:gridSpan w:val="5"/>
+            <w:gridSpan w:val="6"/>
             <w:tcBorders>
               <w:bottom w:val="single" w:sz="4" w:space="0" w:color="auto"/>
             </w:tcBorders>
@@ -2542,7 +2487,7 @@
         <w:tc>
           <w:tcPr>
             <w:tcW w:w="10795" w:type="dxa"/>
-            <w:gridSpan w:val="5"/>
+            <w:gridSpan w:val="6"/>
             <w:tcBorders>
               <w:top w:val="single" w:sz="4" w:space="0" w:color="auto"/>
               <w:bottom w:val="single" w:sz="4" w:space="0" w:color="auto"/>
@@ -2643,10 +2588,9 @@
         <w:tc>
           <w:tcPr>
             <w:tcW w:w="10795" w:type="dxa"/>
-            <w:gridSpan w:val="5"/>
+            <w:gridSpan w:val="6"/>
             <w:tcBorders>
               <w:top w:val="single" w:sz="4" w:space="0" w:color="auto"/>
-              <w:bottom w:val="single" w:sz="4" w:space="0" w:color="auto"/>
             </w:tcBorders>
           </w:tcPr>
           <w:p>
@@ -2735,10 +2679,9 @@
         <w:tc>
           <w:tcPr>
             <w:tcW w:w="10795" w:type="dxa"/>
-            <w:gridSpan w:val="5"/>
+            <w:gridSpan w:val="6"/>
             <w:tcBorders>
               <w:top w:val="single" w:sz="4" w:space="0" w:color="auto"/>
-              <w:bottom w:val="single" w:sz="4" w:space="0" w:color="auto"/>
             </w:tcBorders>
           </w:tcPr>
           <w:p>
@@ -2814,8 +2757,6 @@
               <w:contextualSpacing/>
               <w:rPr>
                 <w:rFonts w:ascii="Roboto Thin" w:hAnsi="Roboto Thin" w:cs="Calibri Light"/>
-                <w:b/>
-                <w:bCs/>
                 <w:sz w:val="20"/>
                 <w:szCs w:val="20"/>
               </w:rPr>
@@ -2847,10 +2788,9 @@
         <w:tc>
           <w:tcPr>
             <w:tcW w:w="10795" w:type="dxa"/>
-            <w:gridSpan w:val="5"/>
+            <w:gridSpan w:val="6"/>
             <w:tcBorders>
               <w:top w:val="single" w:sz="4" w:space="0" w:color="auto"/>
-              <w:bottom w:val="single" w:sz="4" w:space="0" w:color="auto"/>
             </w:tcBorders>
           </w:tcPr>
           <w:p>
@@ -2931,18 +2871,16 @@
         <w:tc>
           <w:tcPr>
             <w:tcW w:w="10795" w:type="dxa"/>
-            <w:gridSpan w:val="5"/>
-            <w:tcBorders>
-              <w:top w:val="single" w:sz="4" w:space="0" w:color="auto"/>
-            </w:tcBorders>
-          </w:tcPr>
-          <w:p>
-            <w:pPr>
-              <w:contextualSpacing/>
-              <w:rPr>
-                <w:rFonts w:ascii="Roboto Thin" w:hAnsi="Roboto Thin" w:cs="Calibri Light"/>
-                <w:sz w:val="10"/>
-                <w:szCs w:val="10"/>
+            <w:gridSpan w:val="6"/>
+          </w:tcPr>
+          <w:p>
+            <w:pPr>
+              <w:spacing w:line="276" w:lineRule="auto"/>
+              <w:contextualSpacing/>
+              <w:rPr>
+                <w:rFonts w:ascii="Roboto Thin" w:hAnsi="Roboto Thin" w:cs="Calibri Light"/>
+                <w:sz w:val="8"/>
+                <w:szCs w:val="8"/>
               </w:rPr>
             </w:pPr>
           </w:p>
@@ -3348,6 +3286,30 @@
                 <w:sz w:val="20"/>
                 <w:szCs w:val="20"/>
               </w:rPr>
+              <w:t>Worked on practical projects with large datasets</w:t>
+            </w:r>
+          </w:p>
+          <w:p>
+            <w:pPr>
+              <w:pStyle w:val="ListParagraph"/>
+              <w:numPr>
+                <w:ilvl w:val="0"/>
+                <w:numId w:val="1"/>
+              </w:numPr>
+              <w:spacing w:line="276" w:lineRule="auto"/>
+              <w:ind w:left="244" w:hanging="206"/>
+              <w:rPr>
+                <w:rFonts w:ascii="Roboto Thin" w:hAnsi="Roboto Thin" w:cs="Calibri Light"/>
+                <w:sz w:val="20"/>
+                <w:szCs w:val="20"/>
+              </w:rPr>
+            </w:pPr>
+            <w:r>
+              <w:rPr>
+                <w:rFonts w:ascii="Roboto Thin" w:hAnsi="Roboto Thin" w:cs="Calibri Light"/>
+                <w:sz w:val="20"/>
+                <w:szCs w:val="20"/>
+              </w:rPr>
               <w:t>Used NoSQL storage (MongoDB) to manage large datasets collected from Twitter Data APIs</w:t>
             </w:r>
           </w:p>
@@ -3491,15 +3453,7 @@
                 <w:sz w:val="20"/>
                 <w:szCs w:val="20"/>
               </w:rPr>
-              <w:t>and feature engineering</w:t>
-            </w:r>
-            <w:r>
-              <w:rPr>
-                <w:rFonts w:ascii="Roboto Thin" w:hAnsi="Roboto Thin" w:cs="Calibri Light"/>
-                <w:sz w:val="20"/>
-                <w:szCs w:val="20"/>
-              </w:rPr>
-              <w:t xml:space="preserve"> on Baltimore City’s </w:t>
+              <w:t xml:space="preserve">and feature engineering on Baltimore City’s </w:t>
             </w:r>
             <w:r>
               <w:rPr>
@@ -3531,15 +3485,7 @@
                 <w:sz w:val="20"/>
                 <w:szCs w:val="20"/>
               </w:rPr>
-              <w:t xml:space="preserve">learning and to </w:t>
-            </w:r>
-            <w:r>
-              <w:rPr>
-                <w:rFonts w:ascii="Roboto Thin" w:hAnsi="Roboto Thin" w:cs="Calibri Light"/>
-                <w:sz w:val="20"/>
-                <w:szCs w:val="20"/>
-              </w:rPr>
-              <w:t xml:space="preserve">analyze and </w:t>
+              <w:t xml:space="preserve">learning and to analyze and </w:t>
             </w:r>
             <w:r>
               <w:rPr>
@@ -3555,15 +3501,7 @@
                 <w:sz w:val="20"/>
                 <w:szCs w:val="20"/>
               </w:rPr>
-              <w:t xml:space="preserve">e salary </w:t>
-            </w:r>
-            <w:r>
-              <w:rPr>
-                <w:rFonts w:ascii="Roboto Thin" w:hAnsi="Roboto Thin" w:cs="Calibri Light"/>
-                <w:sz w:val="20"/>
-                <w:szCs w:val="20"/>
-              </w:rPr>
-              <w:t>disparities.</w:t>
+              <w:t>e salary disparities.</w:t>
             </w:r>
           </w:p>
           <w:p>
@@ -3659,7 +3597,680 @@
         <w:rFonts w:ascii="Courier New" w:hAnsi="Courier New" w:cs="Courier New" w:hint="default"/>
       </w:rPr>
     </w:lvl>
+    <w:lvl w:ilvl="1" w:tplc="04090003">
+      <w:start w:val="1"/>
+      <w:numFmt w:val="bullet"/>
+      <w:lvlText w:val="o"/>
+      <w:lvlJc w:val="left"/>
+      <w:pPr>
+        <w:ind w:left="1440" w:hanging="360"/>
+      </w:pPr>
+      <w:rPr>
+        <w:rFonts w:ascii="Courier New" w:hAnsi="Courier New" w:cs="Courier New" w:hint="default"/>
+      </w:rPr>
+    </w:lvl>
+    <w:lvl w:ilvl="2" w:tplc="04090005" w:tentative="1">
+      <w:start w:val="1"/>
+      <w:numFmt w:val="bullet"/>
+      <w:lvlText w:val=""/>
+      <w:lvlJc w:val="left"/>
+      <w:pPr>
+        <w:ind w:left="2160" w:hanging="360"/>
+      </w:pPr>
+      <w:rPr>
+        <w:rFonts w:ascii="Wingdings" w:hAnsi="Wingdings" w:hint="default"/>
+      </w:rPr>
+    </w:lvl>
+    <w:lvl w:ilvl="3" w:tplc="04090001" w:tentative="1">
+      <w:start w:val="1"/>
+      <w:numFmt w:val="bullet"/>
+      <w:lvlText w:val=""/>
+      <w:lvlJc w:val="left"/>
+      <w:pPr>
+        <w:ind w:left="2880" w:hanging="360"/>
+      </w:pPr>
+      <w:rPr>
+        <w:rFonts w:ascii="Symbol" w:hAnsi="Symbol" w:hint="default"/>
+      </w:rPr>
+    </w:lvl>
+    <w:lvl w:ilvl="4" w:tplc="04090003" w:tentative="1">
+      <w:start w:val="1"/>
+      <w:numFmt w:val="bullet"/>
+      <w:lvlText w:val="o"/>
+      <w:lvlJc w:val="left"/>
+      <w:pPr>
+        <w:ind w:left="3600" w:hanging="360"/>
+      </w:pPr>
+      <w:rPr>
+        <w:rFonts w:ascii="Courier New" w:hAnsi="Courier New" w:cs="Courier New" w:hint="default"/>
+      </w:rPr>
+    </w:lvl>
+    <w:lvl w:ilvl="5" w:tplc="04090005" w:tentative="1">
+      <w:start w:val="1"/>
+      <w:numFmt w:val="bullet"/>
+      <w:lvlText w:val=""/>
+      <w:lvlJc w:val="left"/>
+      <w:pPr>
+        <w:ind w:left="4320" w:hanging="360"/>
+      </w:pPr>
+      <w:rPr>
+        <w:rFonts w:ascii="Wingdings" w:hAnsi="Wingdings" w:hint="default"/>
+      </w:rPr>
+    </w:lvl>
+    <w:lvl w:ilvl="6" w:tplc="04090001" w:tentative="1">
+      <w:start w:val="1"/>
+      <w:numFmt w:val="bullet"/>
+      <w:lvlText w:val=""/>
+      <w:lvlJc w:val="left"/>
+      <w:pPr>
+        <w:ind w:left="5040" w:hanging="360"/>
+      </w:pPr>
+      <w:rPr>
+        <w:rFonts w:ascii="Symbol" w:hAnsi="Symbol" w:hint="default"/>
+      </w:rPr>
+    </w:lvl>
+    <w:lvl w:ilvl="7" w:tplc="04090003" w:tentative="1">
+      <w:start w:val="1"/>
+      <w:numFmt w:val="bullet"/>
+      <w:lvlText w:val="o"/>
+      <w:lvlJc w:val="left"/>
+      <w:pPr>
+        <w:ind w:left="5760" w:hanging="360"/>
+      </w:pPr>
+      <w:rPr>
+        <w:rFonts w:ascii="Courier New" w:hAnsi="Courier New" w:cs="Courier New" w:hint="default"/>
+      </w:rPr>
+    </w:lvl>
+    <w:lvl w:ilvl="8" w:tplc="04090005" w:tentative="1">
+      <w:start w:val="1"/>
+      <w:numFmt w:val="bullet"/>
+      <w:lvlText w:val=""/>
+      <w:lvlJc w:val="left"/>
+      <w:pPr>
+        <w:ind w:left="6480" w:hanging="360"/>
+      </w:pPr>
+      <w:rPr>
+        <w:rFonts w:ascii="Wingdings" w:hAnsi="Wingdings" w:hint="default"/>
+      </w:rPr>
+    </w:lvl>
+  </w:abstractNum>
+  <w:abstractNum w:abstractNumId="1" w15:restartNumberingAfterBreak="0">
+    <w:nsid w:val="13054F06"/>
+    <w:multiLevelType w:val="multilevel"/>
+    <w:tmpl w:val="A9302CC8"/>
+    <w:lvl w:ilvl="0">
+      <w:start w:val="1"/>
+      <w:numFmt w:val="bullet"/>
+      <w:lvlText w:val=""/>
+      <w:lvlJc w:val="left"/>
+      <w:pPr>
+        <w:tabs>
+          <w:tab w:val="num" w:pos="720"/>
+        </w:tabs>
+        <w:ind w:left="720" w:hanging="360"/>
+      </w:pPr>
+      <w:rPr>
+        <w:rFonts w:ascii="Symbol" w:hAnsi="Symbol" w:hint="default"/>
+        <w:sz w:val="20"/>
+      </w:rPr>
+    </w:lvl>
+    <w:lvl w:ilvl="1" w:tentative="1">
+      <w:start w:val="1"/>
+      <w:numFmt w:val="bullet"/>
+      <w:lvlText w:val="o"/>
+      <w:lvlJc w:val="left"/>
+      <w:pPr>
+        <w:tabs>
+          <w:tab w:val="num" w:pos="1440"/>
+        </w:tabs>
+        <w:ind w:left="1440" w:hanging="360"/>
+      </w:pPr>
+      <w:rPr>
+        <w:rFonts w:ascii="Courier New" w:hAnsi="Courier New" w:hint="default"/>
+        <w:sz w:val="20"/>
+      </w:rPr>
+    </w:lvl>
+    <w:lvl w:ilvl="2" w:tentative="1">
+      <w:start w:val="1"/>
+      <w:numFmt w:val="bullet"/>
+      <w:lvlText w:val=""/>
+      <w:lvlJc w:val="left"/>
+      <w:pPr>
+        <w:tabs>
+          <w:tab w:val="num" w:pos="2160"/>
+        </w:tabs>
+        <w:ind w:left="2160" w:hanging="360"/>
+      </w:pPr>
+      <w:rPr>
+        <w:rFonts w:ascii="Wingdings" w:hAnsi="Wingdings" w:hint="default"/>
+        <w:sz w:val="20"/>
+      </w:rPr>
+    </w:lvl>
+    <w:lvl w:ilvl="3" w:tentative="1">
+      <w:start w:val="1"/>
+      <w:numFmt w:val="bullet"/>
+      <w:lvlText w:val=""/>
+      <w:lvlJc w:val="left"/>
+      <w:pPr>
+        <w:tabs>
+          <w:tab w:val="num" w:pos="2880"/>
+        </w:tabs>
+        <w:ind w:left="2880" w:hanging="360"/>
+      </w:pPr>
+      <w:rPr>
+        <w:rFonts w:ascii="Wingdings" w:hAnsi="Wingdings" w:hint="default"/>
+        <w:sz w:val="20"/>
+      </w:rPr>
+    </w:lvl>
+    <w:lvl w:ilvl="4" w:tentative="1">
+      <w:start w:val="1"/>
+      <w:numFmt w:val="bullet"/>
+      <w:lvlText w:val=""/>
+      <w:lvlJc w:val="left"/>
+      <w:pPr>
+        <w:tabs>
+          <w:tab w:val="num" w:pos="3600"/>
+        </w:tabs>
+        <w:ind w:left="3600" w:hanging="360"/>
+      </w:pPr>
+      <w:rPr>
+        <w:rFonts w:ascii="Wingdings" w:hAnsi="Wingdings" w:hint="default"/>
+        <w:sz w:val="20"/>
+      </w:rPr>
+    </w:lvl>
+    <w:lvl w:ilvl="5" w:tentative="1">
+      <w:start w:val="1"/>
+      <w:numFmt w:val="bullet"/>
+      <w:lvlText w:val=""/>
+      <w:lvlJc w:val="left"/>
+      <w:pPr>
+        <w:tabs>
+          <w:tab w:val="num" w:pos="4320"/>
+        </w:tabs>
+        <w:ind w:left="4320" w:hanging="360"/>
+      </w:pPr>
+      <w:rPr>
+        <w:rFonts w:ascii="Wingdings" w:hAnsi="Wingdings" w:hint="default"/>
+        <w:sz w:val="20"/>
+      </w:rPr>
+    </w:lvl>
+    <w:lvl w:ilvl="6" w:tentative="1">
+      <w:start w:val="1"/>
+      <w:numFmt w:val="bullet"/>
+      <w:lvlText w:val=""/>
+      <w:lvlJc w:val="left"/>
+      <w:pPr>
+        <w:tabs>
+          <w:tab w:val="num" w:pos="5040"/>
+        </w:tabs>
+        <w:ind w:left="5040" w:hanging="360"/>
+      </w:pPr>
+      <w:rPr>
+        <w:rFonts w:ascii="Wingdings" w:hAnsi="Wingdings" w:hint="default"/>
+        <w:sz w:val="20"/>
+      </w:rPr>
+    </w:lvl>
+    <w:lvl w:ilvl="7" w:tentative="1">
+      <w:start w:val="1"/>
+      <w:numFmt w:val="bullet"/>
+      <w:lvlText w:val=""/>
+      <w:lvlJc w:val="left"/>
+      <w:pPr>
+        <w:tabs>
+          <w:tab w:val="num" w:pos="5760"/>
+        </w:tabs>
+        <w:ind w:left="5760" w:hanging="360"/>
+      </w:pPr>
+      <w:rPr>
+        <w:rFonts w:ascii="Wingdings" w:hAnsi="Wingdings" w:hint="default"/>
+        <w:sz w:val="20"/>
+      </w:rPr>
+    </w:lvl>
+    <w:lvl w:ilvl="8" w:tentative="1">
+      <w:start w:val="1"/>
+      <w:numFmt w:val="bullet"/>
+      <w:lvlText w:val=""/>
+      <w:lvlJc w:val="left"/>
+      <w:pPr>
+        <w:tabs>
+          <w:tab w:val="num" w:pos="6480"/>
+        </w:tabs>
+        <w:ind w:left="6480" w:hanging="360"/>
+      </w:pPr>
+      <w:rPr>
+        <w:rFonts w:ascii="Wingdings" w:hAnsi="Wingdings" w:hint="default"/>
+        <w:sz w:val="20"/>
+      </w:rPr>
+    </w:lvl>
+  </w:abstractNum>
+  <w:abstractNum w:abstractNumId="2" w15:restartNumberingAfterBreak="0">
+    <w:nsid w:val="22EA129D"/>
+    <w:multiLevelType w:val="multilevel"/>
+    <w:tmpl w:val="86B8D448"/>
+    <w:lvl w:ilvl="0">
+      <w:start w:val="1"/>
+      <w:numFmt w:val="bullet"/>
+      <w:lvlText w:val=""/>
+      <w:lvlJc w:val="left"/>
+      <w:pPr>
+        <w:tabs>
+          <w:tab w:val="num" w:pos="720"/>
+        </w:tabs>
+        <w:ind w:left="720" w:hanging="360"/>
+      </w:pPr>
+      <w:rPr>
+        <w:rFonts w:ascii="Symbol" w:hAnsi="Symbol" w:hint="default"/>
+        <w:sz w:val="20"/>
+      </w:rPr>
+    </w:lvl>
+    <w:lvl w:ilvl="1" w:tentative="1">
+      <w:start w:val="1"/>
+      <w:numFmt w:val="bullet"/>
+      <w:lvlText w:val="o"/>
+      <w:lvlJc w:val="left"/>
+      <w:pPr>
+        <w:tabs>
+          <w:tab w:val="num" w:pos="1440"/>
+        </w:tabs>
+        <w:ind w:left="1440" w:hanging="360"/>
+      </w:pPr>
+      <w:rPr>
+        <w:rFonts w:ascii="Courier New" w:hAnsi="Courier New" w:hint="default"/>
+        <w:sz w:val="20"/>
+      </w:rPr>
+    </w:lvl>
+    <w:lvl w:ilvl="2" w:tentative="1">
+      <w:start w:val="1"/>
+      <w:numFmt w:val="bullet"/>
+      <w:lvlText w:val=""/>
+      <w:lvlJc w:val="left"/>
+      <w:pPr>
+        <w:tabs>
+          <w:tab w:val="num" w:pos="2160"/>
+        </w:tabs>
+        <w:ind w:left="2160" w:hanging="360"/>
+      </w:pPr>
+      <w:rPr>
+        <w:rFonts w:ascii="Wingdings" w:hAnsi="Wingdings" w:hint="default"/>
+        <w:sz w:val="20"/>
+      </w:rPr>
+    </w:lvl>
+    <w:lvl w:ilvl="3" w:tentative="1">
+      <w:start w:val="1"/>
+      <w:numFmt w:val="bullet"/>
+      <w:lvlText w:val=""/>
+      <w:lvlJc w:val="left"/>
+      <w:pPr>
+        <w:tabs>
+          <w:tab w:val="num" w:pos="2880"/>
+        </w:tabs>
+        <w:ind w:left="2880" w:hanging="360"/>
+      </w:pPr>
+      <w:rPr>
+        <w:rFonts w:ascii="Wingdings" w:hAnsi="Wingdings" w:hint="default"/>
+        <w:sz w:val="20"/>
+      </w:rPr>
+    </w:lvl>
+    <w:lvl w:ilvl="4" w:tentative="1">
+      <w:start w:val="1"/>
+      <w:numFmt w:val="bullet"/>
+      <w:lvlText w:val=""/>
+      <w:lvlJc w:val="left"/>
+      <w:pPr>
+        <w:tabs>
+          <w:tab w:val="num" w:pos="3600"/>
+        </w:tabs>
+        <w:ind w:left="3600" w:hanging="360"/>
+      </w:pPr>
+      <w:rPr>
+        <w:rFonts w:ascii="Wingdings" w:hAnsi="Wingdings" w:hint="default"/>
+        <w:sz w:val="20"/>
+      </w:rPr>
+    </w:lvl>
+    <w:lvl w:ilvl="5" w:tentative="1">
+      <w:start w:val="1"/>
+      <w:numFmt w:val="bullet"/>
+      <w:lvlText w:val=""/>
+      <w:lvlJc w:val="left"/>
+      <w:pPr>
+        <w:tabs>
+          <w:tab w:val="num" w:pos="4320"/>
+        </w:tabs>
+        <w:ind w:left="4320" w:hanging="360"/>
+      </w:pPr>
+      <w:rPr>
+        <w:rFonts w:ascii="Wingdings" w:hAnsi="Wingdings" w:hint="default"/>
+        <w:sz w:val="20"/>
+      </w:rPr>
+    </w:lvl>
+    <w:lvl w:ilvl="6" w:tentative="1">
+      <w:start w:val="1"/>
+      <w:numFmt w:val="bullet"/>
+      <w:lvlText w:val=""/>
+      <w:lvlJc w:val="left"/>
+      <w:pPr>
+        <w:tabs>
+          <w:tab w:val="num" w:pos="5040"/>
+        </w:tabs>
+        <w:ind w:left="5040" w:hanging="360"/>
+      </w:pPr>
+      <w:rPr>
+        <w:rFonts w:ascii="Wingdings" w:hAnsi="Wingdings" w:hint="default"/>
+        <w:sz w:val="20"/>
+      </w:rPr>
+    </w:lvl>
+    <w:lvl w:ilvl="7" w:tentative="1">
+      <w:start w:val="1"/>
+      <w:numFmt w:val="bullet"/>
+      <w:lvlText w:val=""/>
+      <w:lvlJc w:val="left"/>
+      <w:pPr>
+        <w:tabs>
+          <w:tab w:val="num" w:pos="5760"/>
+        </w:tabs>
+        <w:ind w:left="5760" w:hanging="360"/>
+      </w:pPr>
+      <w:rPr>
+        <w:rFonts w:ascii="Wingdings" w:hAnsi="Wingdings" w:hint="default"/>
+        <w:sz w:val="20"/>
+      </w:rPr>
+    </w:lvl>
+    <w:lvl w:ilvl="8" w:tentative="1">
+      <w:start w:val="1"/>
+      <w:numFmt w:val="bullet"/>
+      <w:lvlText w:val=""/>
+      <w:lvlJc w:val="left"/>
+      <w:pPr>
+        <w:tabs>
+          <w:tab w:val="num" w:pos="6480"/>
+        </w:tabs>
+        <w:ind w:left="6480" w:hanging="360"/>
+      </w:pPr>
+      <w:rPr>
+        <w:rFonts w:ascii="Wingdings" w:hAnsi="Wingdings" w:hint="default"/>
+        <w:sz w:val="20"/>
+      </w:rPr>
+    </w:lvl>
+  </w:abstractNum>
+  <w:abstractNum w:abstractNumId="3" w15:restartNumberingAfterBreak="0">
+    <w:nsid w:val="26B36DD6"/>
+    <w:multiLevelType w:val="multilevel"/>
+    <w:tmpl w:val="D362DAE6"/>
+    <w:lvl w:ilvl="0">
+      <w:start w:val="1"/>
+      <w:numFmt w:val="bullet"/>
+      <w:lvlText w:val=""/>
+      <w:lvlJc w:val="left"/>
+      <w:pPr>
+        <w:tabs>
+          <w:tab w:val="num" w:pos="720"/>
+        </w:tabs>
+        <w:ind w:left="720" w:hanging="360"/>
+      </w:pPr>
+      <w:rPr>
+        <w:rFonts w:ascii="Symbol" w:hAnsi="Symbol" w:hint="default"/>
+        <w:sz w:val="20"/>
+      </w:rPr>
+    </w:lvl>
+    <w:lvl w:ilvl="1" w:tentative="1">
+      <w:start w:val="1"/>
+      <w:numFmt w:val="bullet"/>
+      <w:lvlText w:val="o"/>
+      <w:lvlJc w:val="left"/>
+      <w:pPr>
+        <w:tabs>
+          <w:tab w:val="num" w:pos="1440"/>
+        </w:tabs>
+        <w:ind w:left="1440" w:hanging="360"/>
+      </w:pPr>
+      <w:rPr>
+        <w:rFonts w:ascii="Courier New" w:hAnsi="Courier New" w:hint="default"/>
+        <w:sz w:val="20"/>
+      </w:rPr>
+    </w:lvl>
+    <w:lvl w:ilvl="2" w:tentative="1">
+      <w:start w:val="1"/>
+      <w:numFmt w:val="bullet"/>
+      <w:lvlText w:val=""/>
+      <w:lvlJc w:val="left"/>
+      <w:pPr>
+        <w:tabs>
+          <w:tab w:val="num" w:pos="2160"/>
+        </w:tabs>
+        <w:ind w:left="2160" w:hanging="360"/>
+      </w:pPr>
+      <w:rPr>
+        <w:rFonts w:ascii="Wingdings" w:hAnsi="Wingdings" w:hint="default"/>
+        <w:sz w:val="20"/>
+      </w:rPr>
+    </w:lvl>
+    <w:lvl w:ilvl="3" w:tentative="1">
+      <w:start w:val="1"/>
+      <w:numFmt w:val="bullet"/>
+      <w:lvlText w:val=""/>
+      <w:lvlJc w:val="left"/>
+      <w:pPr>
+        <w:tabs>
+          <w:tab w:val="num" w:pos="2880"/>
+        </w:tabs>
+        <w:ind w:left="2880" w:hanging="360"/>
+      </w:pPr>
+      <w:rPr>
+        <w:rFonts w:ascii="Wingdings" w:hAnsi="Wingdings" w:hint="default"/>
+        <w:sz w:val="20"/>
+      </w:rPr>
+    </w:lvl>
+    <w:lvl w:ilvl="4" w:tentative="1">
+      <w:start w:val="1"/>
+      <w:numFmt w:val="bullet"/>
+      <w:lvlText w:val=""/>
+      <w:lvlJc w:val="left"/>
+      <w:pPr>
+        <w:tabs>
+          <w:tab w:val="num" w:pos="3600"/>
+        </w:tabs>
+        <w:ind w:left="3600" w:hanging="360"/>
+      </w:pPr>
+      <w:rPr>
+        <w:rFonts w:ascii="Wingdings" w:hAnsi="Wingdings" w:hint="default"/>
+        <w:sz w:val="20"/>
+      </w:rPr>
+    </w:lvl>
+    <w:lvl w:ilvl="5" w:tentative="1">
+      <w:start w:val="1"/>
+      <w:numFmt w:val="bullet"/>
+      <w:lvlText w:val=""/>
+      <w:lvlJc w:val="left"/>
+      <w:pPr>
+        <w:tabs>
+          <w:tab w:val="num" w:pos="4320"/>
+        </w:tabs>
+        <w:ind w:left="4320" w:hanging="360"/>
+      </w:pPr>
+      <w:rPr>
+        <w:rFonts w:ascii="Wingdings" w:hAnsi="Wingdings" w:hint="default"/>
+        <w:sz w:val="20"/>
+      </w:rPr>
+    </w:lvl>
+    <w:lvl w:ilvl="6" w:tentative="1">
+      <w:start w:val="1"/>
+      <w:numFmt w:val="bullet"/>
+      <w:lvlText w:val=""/>
+      <w:lvlJc w:val="left"/>
+      <w:pPr>
+        <w:tabs>
+          <w:tab w:val="num" w:pos="5040"/>
+        </w:tabs>
+        <w:ind w:left="5040" w:hanging="360"/>
+      </w:pPr>
+      <w:rPr>
+        <w:rFonts w:ascii="Wingdings" w:hAnsi="Wingdings" w:hint="default"/>
+        <w:sz w:val="20"/>
+      </w:rPr>
+    </w:lvl>
+    <w:lvl w:ilvl="7" w:tentative="1">
+      <w:start w:val="1"/>
+      <w:numFmt w:val="bullet"/>
+      <w:lvlText w:val=""/>
+      <w:lvlJc w:val="left"/>
+      <w:pPr>
+        <w:tabs>
+          <w:tab w:val="num" w:pos="5760"/>
+        </w:tabs>
+        <w:ind w:left="5760" w:hanging="360"/>
+      </w:pPr>
+      <w:rPr>
+        <w:rFonts w:ascii="Wingdings" w:hAnsi="Wingdings" w:hint="default"/>
+        <w:sz w:val="20"/>
+      </w:rPr>
+    </w:lvl>
+    <w:lvl w:ilvl="8" w:tentative="1">
+      <w:start w:val="1"/>
+      <w:numFmt w:val="bullet"/>
+      <w:lvlText w:val=""/>
+      <w:lvlJc w:val="left"/>
+      <w:pPr>
+        <w:tabs>
+          <w:tab w:val="num" w:pos="6480"/>
+        </w:tabs>
+        <w:ind w:left="6480" w:hanging="360"/>
+      </w:pPr>
+      <w:rPr>
+        <w:rFonts w:ascii="Wingdings" w:hAnsi="Wingdings" w:hint="default"/>
+        <w:sz w:val="20"/>
+      </w:rPr>
+    </w:lvl>
+  </w:abstractNum>
+  <w:abstractNum w:abstractNumId="4" w15:restartNumberingAfterBreak="0">
+    <w:nsid w:val="3F9338C1"/>
+    <w:multiLevelType w:val="hybridMultilevel"/>
+    <w:tmpl w:val="2B84CFB0"/>
+    <w:lvl w:ilvl="0" w:tplc="04090001">
+      <w:start w:val="1"/>
+      <w:numFmt w:val="bullet"/>
+      <w:lvlText w:val=""/>
+      <w:lvlJc w:val="left"/>
+      <w:pPr>
+        <w:ind w:left="720" w:hanging="360"/>
+      </w:pPr>
+      <w:rPr>
+        <w:rFonts w:ascii="Symbol" w:hAnsi="Symbol" w:hint="default"/>
+      </w:rPr>
+    </w:lvl>
     <w:lvl w:ilvl="1" w:tplc="04090003" w:tentative="1">
+      <w:start w:val="1"/>
+      <w:numFmt w:val="bullet"/>
+      <w:lvlText w:val="o"/>
+      <w:lvlJc w:val="left"/>
+      <w:pPr>
+        <w:ind w:left="1440" w:hanging="360"/>
+      </w:pPr>
+      <w:rPr>
+        <w:rFonts w:ascii="Courier New" w:hAnsi="Courier New" w:cs="Courier New" w:hint="default"/>
+      </w:rPr>
+    </w:lvl>
+    <w:lvl w:ilvl="2" w:tplc="04090005" w:tentative="1">
+      <w:start w:val="1"/>
+      <w:numFmt w:val="bullet"/>
+      <w:lvlText w:val=""/>
+      <w:lvlJc w:val="left"/>
+      <w:pPr>
+        <w:ind w:left="2160" w:hanging="360"/>
+      </w:pPr>
+      <w:rPr>
+        <w:rFonts w:ascii="Wingdings" w:hAnsi="Wingdings" w:hint="default"/>
+      </w:rPr>
+    </w:lvl>
+    <w:lvl w:ilvl="3" w:tplc="04090001" w:tentative="1">
+      <w:start w:val="1"/>
+      <w:numFmt w:val="bullet"/>
+      <w:lvlText w:val=""/>
+      <w:lvlJc w:val="left"/>
+      <w:pPr>
+        <w:ind w:left="2880" w:hanging="360"/>
+      </w:pPr>
+      <w:rPr>
+        <w:rFonts w:ascii="Symbol" w:hAnsi="Symbol" w:hint="default"/>
+      </w:rPr>
+    </w:lvl>
+    <w:lvl w:ilvl="4" w:tplc="04090003" w:tentative="1">
+      <w:start w:val="1"/>
+      <w:numFmt w:val="bullet"/>
+      <w:lvlText w:val="o"/>
+      <w:lvlJc w:val="left"/>
+      <w:pPr>
+        <w:ind w:left="3600" w:hanging="360"/>
+      </w:pPr>
+      <w:rPr>
+        <w:rFonts w:ascii="Courier New" w:hAnsi="Courier New" w:cs="Courier New" w:hint="default"/>
+      </w:rPr>
+    </w:lvl>
+    <w:lvl w:ilvl="5" w:tplc="04090005" w:tentative="1">
+      <w:start w:val="1"/>
+      <w:numFmt w:val="bullet"/>
+      <w:lvlText w:val=""/>
+      <w:lvlJc w:val="left"/>
+      <w:pPr>
+        <w:ind w:left="4320" w:hanging="360"/>
+      </w:pPr>
+      <w:rPr>
+        <w:rFonts w:ascii="Wingdings" w:hAnsi="Wingdings" w:hint="default"/>
+      </w:rPr>
+    </w:lvl>
+    <w:lvl w:ilvl="6" w:tplc="04090001" w:tentative="1">
+      <w:start w:val="1"/>
+      <w:numFmt w:val="bullet"/>
+      <w:lvlText w:val=""/>
+      <w:lvlJc w:val="left"/>
+      <w:pPr>
+        <w:ind w:left="5040" w:hanging="360"/>
+      </w:pPr>
+      <w:rPr>
+        <w:rFonts w:ascii="Symbol" w:hAnsi="Symbol" w:hint="default"/>
+      </w:rPr>
+    </w:lvl>
+    <w:lvl w:ilvl="7" w:tplc="04090003" w:tentative="1">
+      <w:start w:val="1"/>
+      <w:numFmt w:val="bullet"/>
+      <w:lvlText w:val="o"/>
+      <w:lvlJc w:val="left"/>
+      <w:pPr>
+        <w:ind w:left="5760" w:hanging="360"/>
+      </w:pPr>
+      <w:rPr>
+        <w:rFonts w:ascii="Courier New" w:hAnsi="Courier New" w:cs="Courier New" w:hint="default"/>
+      </w:rPr>
+    </w:lvl>
+    <w:lvl w:ilvl="8" w:tplc="04090005" w:tentative="1">
+      <w:start w:val="1"/>
+      <w:numFmt w:val="bullet"/>
+      <w:lvlText w:val=""/>
+      <w:lvlJc w:val="left"/>
+      <w:pPr>
+        <w:ind w:left="6480" w:hanging="360"/>
+      </w:pPr>
+      <w:rPr>
+        <w:rFonts w:ascii="Wingdings" w:hAnsi="Wingdings" w:hint="default"/>
+      </w:rPr>
+    </w:lvl>
+  </w:abstractNum>
+  <w:abstractNum w:abstractNumId="5" w15:restartNumberingAfterBreak="0">
+    <w:nsid w:val="68B36AAE"/>
+    <w:multiLevelType w:val="hybridMultilevel"/>
+    <w:tmpl w:val="A9CCA6EC"/>
+    <w:lvl w:ilvl="0" w:tplc="04090001">
+      <w:start w:val="1"/>
+      <w:numFmt w:val="bullet"/>
+      <w:lvlText w:val=""/>
+      <w:lvlJc w:val="left"/>
+      <w:pPr>
+        <w:ind w:left="720" w:hanging="360"/>
+      </w:pPr>
+      <w:rPr>
+        <w:rFonts w:ascii="Symbol" w:hAnsi="Symbol" w:hint="default"/>
+      </w:rPr>
+    </w:lvl>
+    <w:lvl w:ilvl="1" w:tplc="04090003">
       <w:start w:val="1"/>
       <w:numFmt w:val="bullet"/>
       <w:lvlText w:val="o"/>
@@ -3758,6 +4369,21 @@
   </w:abstractNum>
   <w:num w:numId="1">
     <w:abstractNumId w:val="0"/>
+  </w:num>
+  <w:num w:numId="2">
+    <w:abstractNumId w:val="4"/>
+  </w:num>
+  <w:num w:numId="3">
+    <w:abstractNumId w:val="1"/>
+  </w:num>
+  <w:num w:numId="4">
+    <w:abstractNumId w:val="3"/>
+  </w:num>
+  <w:num w:numId="5">
+    <w:abstractNumId w:val="2"/>
+  </w:num>
+  <w:num w:numId="6">
+    <w:abstractNumId w:val="5"/>
   </w:num>
 </w:numbering>
 </file>
@@ -4269,11 +4895,16 @@
     <w:name w:val="Unresolved Mention"/>
     <w:basedOn w:val="DefaultParagraphFont"/>
     <w:uiPriority w:val="99"/>
-    <w:rsid w:val="000F0B36"/>
+    <w:rsid w:val="004D5015"/>
     <w:rPr>
       <w:color w:val="605E5C"/>
       <w:shd w:val="clear" w:color="auto" w:fill="E1DFDD"/>
     </w:rPr>
+  </w:style>
+  <w:style w:type="character" w:customStyle="1" w:styleId="apple-tab-span">
+    <w:name w:val="apple-tab-span"/>
+    <w:basedOn w:val="DefaultParagraphFont"/>
+    <w:rsid w:val="001E44DD"/>
   </w:style>
 </w:styles>
 </file>

</xml_diff>

<commit_message>
modified:   assets/resume.docx 	modified:   assets/resume.pdf
</commit_message>
<xml_diff>
--- a/assets/resume.docx
+++ b/assets/resume.docx
@@ -100,6 +100,15 @@
               </w:rPr>
               <w:t>Senior Data Scientist</w:t>
             </w:r>
+            <w:r>
+              <w:rPr>
+                <w:rFonts w:ascii="Roboto Thin" w:hAnsi="Roboto Thin"/>
+                <w:color w:val="000000" w:themeColor="text1"/>
+                <w:sz w:val="20"/>
+                <w:szCs w:val="20"/>
+              </w:rPr>
+              <w:t>, Tech Lead</w:t>
+            </w:r>
           </w:p>
           <w:p>
             <w:pPr>
@@ -537,25 +546,7 @@
                 <w:sz w:val="20"/>
                 <w:szCs w:val="20"/>
               </w:rPr>
-              <w:t xml:space="preserve">Utilizing Google Cloud Storage and </w:t>
-            </w:r>
-            <w:proofErr w:type="spellStart"/>
-            <w:r>
-              <w:rPr>
-                <w:rFonts w:ascii="Roboto Thin" w:hAnsi="Roboto Thin" w:cs="Calibri Light"/>
-                <w:sz w:val="20"/>
-                <w:szCs w:val="20"/>
-              </w:rPr>
-              <w:t>BigQuery</w:t>
-            </w:r>
-            <w:proofErr w:type="spellEnd"/>
-            <w:r>
-              <w:rPr>
-                <w:rFonts w:ascii="Roboto Thin" w:hAnsi="Roboto Thin" w:cs="Calibri Light"/>
-                <w:sz w:val="20"/>
-                <w:szCs w:val="20"/>
-              </w:rPr>
-              <w:t xml:space="preserve"> for storage and faster processing of large quantities of healthcare data.</w:t>
+              <w:t>Utilizing Google Cloud Storage and BigQuery for storage and faster processing of large quantities of healthcare data.</w:t>
             </w:r>
           </w:p>
           <w:p>
@@ -820,25 +811,7 @@
                 <w:sz w:val="20"/>
                 <w:szCs w:val="20"/>
               </w:rPr>
-              <w:t xml:space="preserve">Carried out data visualization tasks using </w:t>
-            </w:r>
-            <w:proofErr w:type="spellStart"/>
-            <w:r>
-              <w:rPr>
-                <w:rFonts w:ascii="Roboto Thin" w:hAnsi="Roboto Thin" w:cs="Calibri Light"/>
-                <w:sz w:val="20"/>
-                <w:szCs w:val="20"/>
-              </w:rPr>
-              <w:t>LookML</w:t>
-            </w:r>
-            <w:proofErr w:type="spellEnd"/>
-            <w:r>
-              <w:rPr>
-                <w:rFonts w:ascii="Roboto Thin" w:hAnsi="Roboto Thin" w:cs="Calibri Light"/>
-                <w:sz w:val="20"/>
-                <w:szCs w:val="20"/>
-              </w:rPr>
-              <w:t>, Matplotlib</w:t>
+              <w:t>Carried out data visualization tasks using LookML, Matplotlib</w:t>
             </w:r>
             <w:r>
               <w:rPr>
@@ -1037,6 +1010,16 @@
                 <w:szCs w:val="20"/>
               </w:rPr>
               <w:t>Software Engineer</w:t>
+            </w:r>
+            <w:r>
+              <w:rPr>
+                <w:rFonts w:ascii="Roboto Thin" w:hAnsi="Roboto Thin"/>
+                <w:b/>
+                <w:bCs/>
+                <w:sz w:val="20"/>
+                <w:szCs w:val="20"/>
+              </w:rPr>
+              <w:t>, Tech Lead</w:t>
             </w:r>
             <w:r>
               <w:rPr>
@@ -1440,18 +1423,8 @@
                 <w:sz w:val="20"/>
                 <w:szCs w:val="20"/>
               </w:rPr>
-              <w:t xml:space="preserve">PyTorch, Sci-kit Learn, Apache Spark, Keras, Tensorflow, Hive, Hadoop, MLlib, Matplotlib, Seaborn library, Looker, </w:t>
-            </w:r>
-            <w:proofErr w:type="spellStart"/>
-            <w:r>
-              <w:rPr>
-                <w:rFonts w:ascii="Roboto Thin" w:hAnsi="Roboto Thin" w:cs="Calibri Light"/>
-                <w:sz w:val="20"/>
-                <w:szCs w:val="20"/>
-              </w:rPr>
-              <w:t>LookML</w:t>
-            </w:r>
-            <w:proofErr w:type="spellEnd"/>
+              <w:t>PyTorch, Sci-kit Learn, Apache Spark, Keras, Tensorflow, Hive, Hadoop, MLlib, Matplotlib, Seaborn library, Looker, LookML</w:t>
+            </w:r>
             <w:r>
               <w:rPr>
                 <w:rFonts w:ascii="Roboto Thin" w:hAnsi="Roboto Thin" w:cs="Calibri Light"/>
@@ -2240,17 +2213,7 @@
                 <w:sz w:val="20"/>
                 <w:szCs w:val="20"/>
               </w:rPr>
-              <w:t>Graduate Student Researcher</w:t>
-            </w:r>
-            <w:r>
-              <w:rPr>
-                <w:rFonts w:ascii="Roboto Thin" w:hAnsi="Roboto Thin"/>
-                <w:b/>
-                <w:bCs/>
-                <w:sz w:val="20"/>
-                <w:szCs w:val="20"/>
-              </w:rPr>
-              <w:t xml:space="preserve"> </w:t>
+              <w:t xml:space="preserve">Graduate Student Researcher </w:t>
             </w:r>
             <w:r>
               <w:rPr>
@@ -2262,27 +2225,15 @@
               </w:rPr>
               <w:t xml:space="preserve">@ </w:t>
             </w:r>
-            <w:proofErr w:type="spellStart"/>
-            <w:r>
-              <w:rPr>
-                <w:rFonts w:ascii="Roboto Thin" w:hAnsi="Roboto Thin"/>
-                <w:b/>
-                <w:bCs/>
-                <w:sz w:val="20"/>
-                <w:szCs w:val="20"/>
-              </w:rPr>
-              <w:t>Ebiquity</w:t>
-            </w:r>
-            <w:proofErr w:type="spellEnd"/>
-            <w:r>
-              <w:rPr>
-                <w:rFonts w:ascii="Roboto Thin" w:hAnsi="Roboto Thin"/>
-                <w:b/>
-                <w:bCs/>
-                <w:sz w:val="20"/>
-                <w:szCs w:val="20"/>
-              </w:rPr>
-              <w:t xml:space="preserve"> Research Lab, UMBC</w:t>
+            <w:r>
+              <w:rPr>
+                <w:rFonts w:ascii="Roboto Thin" w:hAnsi="Roboto Thin"/>
+                <w:b/>
+                <w:bCs/>
+                <w:sz w:val="20"/>
+                <w:szCs w:val="20"/>
+              </w:rPr>
+              <w:t>Ebiquity Research Lab, UMBC</w:t>
             </w:r>
           </w:p>
         </w:tc>

</xml_diff>

<commit_message>
modified:   assets/resume.docx 	modified:   assets/resume.pdf 	modified:   index.html
</commit_message>
<xml_diff>
--- a/assets/resume.docx
+++ b/assets/resume.docx
@@ -37,7 +37,6 @@
           <w:p>
             <w:pPr>
               <w:pStyle w:val="Header"/>
-              <w:spacing w:line="276" w:lineRule="auto"/>
               <w:contextualSpacing/>
               <w:mirrorIndents/>
               <w:jc w:val="center"/>
@@ -60,7 +59,6 @@
           </w:p>
           <w:p>
             <w:pPr>
-              <w:spacing w:line="276" w:lineRule="auto"/>
               <w:contextualSpacing/>
               <w:jc w:val="center"/>
               <w:rPr>
@@ -77,9 +75,8 @@
                 <w:sz w:val="22"/>
                 <w:szCs w:val="22"/>
               </w:rPr>
-              <w:t xml:space="preserve">Tech </w:t>
-            </w:r>
-            <w:proofErr w:type="gramStart"/>
+              <w:t>Tech</w:t>
+            </w:r>
             <w:r>
               <w:rPr>
                 <w:rFonts w:ascii="Aparajita" w:hAnsi="Aparajita" w:cs="Aparajita"/>
@@ -87,9 +84,8 @@
                 <w:sz w:val="22"/>
                 <w:szCs w:val="22"/>
               </w:rPr>
-              <w:t>Lead</w:t>
-            </w:r>
-            <w:proofErr w:type="gramEnd"/>
+              <w:t>nical</w:t>
+            </w:r>
             <w:r>
               <w:rPr>
                 <w:rFonts w:ascii="Aparajita" w:hAnsi="Aparajita" w:cs="Aparajita"/>
@@ -97,6 +93,24 @@
                 <w:sz w:val="22"/>
                 <w:szCs w:val="22"/>
               </w:rPr>
+              <w:t xml:space="preserve"> Lead</w:t>
+            </w:r>
+            <w:r>
+              <w:rPr>
+                <w:rFonts w:ascii="Aparajita" w:hAnsi="Aparajita" w:cs="Aparajita"/>
+                <w:color w:val="000000" w:themeColor="text1"/>
+                <w:sz w:val="22"/>
+                <w:szCs w:val="22"/>
+              </w:rPr>
+              <w:t>er</w:t>
+            </w:r>
+            <w:r>
+              <w:rPr>
+                <w:rFonts w:ascii="Aparajita" w:hAnsi="Aparajita" w:cs="Aparajita"/>
+                <w:color w:val="000000" w:themeColor="text1"/>
+                <w:sz w:val="22"/>
+                <w:szCs w:val="22"/>
+              </w:rPr>
               <w:t>,</w:t>
             </w:r>
             <w:r>
@@ -115,7 +129,7 @@
                 <w:sz w:val="22"/>
                 <w:szCs w:val="22"/>
               </w:rPr>
-              <w:t>Data Engineer</w:t>
+              <w:t>Software</w:t>
             </w:r>
             <w:r>
               <w:rPr>
@@ -124,12 +138,11 @@
                 <w:sz w:val="22"/>
                 <w:szCs w:val="22"/>
               </w:rPr>
-              <w:t>, Software Developer</w:t>
-            </w:r>
-          </w:p>
-          <w:p>
-            <w:pPr>
-              <w:spacing w:line="276" w:lineRule="auto"/>
+              <w:t xml:space="preserve"> Engineer</w:t>
+            </w:r>
+          </w:p>
+          <w:p>
+            <w:pPr>
               <w:contextualSpacing/>
               <w:jc w:val="center"/>
               <w:rPr>
@@ -224,7 +237,6 @@
           </w:tcPr>
           <w:p>
             <w:pPr>
-              <w:spacing w:line="276" w:lineRule="auto"/>
               <w:contextualSpacing/>
               <w:rPr>
                 <w:rFonts w:ascii="Aparajita" w:hAnsi="Aparajita" w:cs="Aparajita"/>
@@ -254,32 +266,53 @@
           </w:tcPr>
           <w:p>
             <w:pPr>
-              <w:spacing w:line="276" w:lineRule="auto"/>
-              <w:contextualSpacing/>
-              <w:rPr>
-                <w:rFonts w:ascii="Aparajita" w:hAnsi="Aparajita" w:cs="Aparajita"/>
-                <w:sz w:val="22"/>
-                <w:szCs w:val="22"/>
-              </w:rPr>
-            </w:pPr>
-            <w:r>
-              <w:rPr>
-                <w:rFonts w:ascii="Aparajita" w:hAnsi="Aparajita" w:cs="Aparajita"/>
-                <w:sz w:val="22"/>
-                <w:szCs w:val="22"/>
-              </w:rPr>
-              <w:t xml:space="preserve">Tech </w:t>
-            </w:r>
-            <w:proofErr w:type="gramStart"/>
-            <w:r>
-              <w:rPr>
-                <w:rFonts w:ascii="Aparajita" w:hAnsi="Aparajita" w:cs="Aparajita"/>
-                <w:sz w:val="22"/>
-                <w:szCs w:val="22"/>
-              </w:rPr>
-              <w:t>Lead</w:t>
-            </w:r>
-            <w:proofErr w:type="gramEnd"/>
+              <w:contextualSpacing/>
+              <w:rPr>
+                <w:rFonts w:ascii="Aparajita" w:hAnsi="Aparajita" w:cs="Aparajita"/>
+                <w:sz w:val="22"/>
+                <w:szCs w:val="22"/>
+              </w:rPr>
+            </w:pPr>
+            <w:r>
+              <w:rPr>
+                <w:rFonts w:ascii="Aparajita" w:hAnsi="Aparajita" w:cs="Aparajita"/>
+                <w:b/>
+                <w:bCs/>
+                <w:sz w:val="22"/>
+                <w:szCs w:val="22"/>
+              </w:rPr>
+              <w:t>Tech</w:t>
+            </w:r>
+            <w:r>
+              <w:rPr>
+                <w:rFonts w:ascii="Aparajita" w:hAnsi="Aparajita" w:cs="Aparajita"/>
+                <w:b/>
+                <w:bCs/>
+                <w:sz w:val="22"/>
+                <w:szCs w:val="22"/>
+              </w:rPr>
+              <w:t>nical</w:t>
+            </w:r>
+            <w:r>
+              <w:rPr>
+                <w:rFonts w:ascii="Aparajita" w:hAnsi="Aparajita" w:cs="Aparajita"/>
+                <w:b/>
+                <w:bCs/>
+                <w:sz w:val="22"/>
+                <w:szCs w:val="22"/>
+              </w:rPr>
+              <w:t xml:space="preserve"> Lead</w:t>
+            </w:r>
+            <w:r>
+              <w:rPr>
+                <w:rFonts w:ascii="Aparajita" w:hAnsi="Aparajita" w:cs="Aparajita"/>
+                <w:b/>
+                <w:bCs/>
+                <w:sz w:val="22"/>
+                <w:szCs w:val="22"/>
+              </w:rPr>
+              <w:t>er</w:t>
+            </w:r>
             <w:r>
               <w:rPr>
                 <w:rFonts w:ascii="Aparajita" w:hAnsi="Aparajita" w:cs="Aparajita"/>
@@ -309,22 +342,13 @@
           </w:p>
           <w:p>
             <w:pPr>
-              <w:spacing w:line="276" w:lineRule="auto"/>
-              <w:contextualSpacing/>
-              <w:rPr>
-                <w:rFonts w:ascii="Aparajita" w:hAnsi="Aparajita" w:cs="Aparajita"/>
-                <w:sz w:val="22"/>
-                <w:szCs w:val="22"/>
-              </w:rPr>
-            </w:pPr>
-            <w:r>
-              <w:rPr>
-                <w:rFonts w:ascii="Aparajita" w:hAnsi="Aparajita" w:cs="Aparajita"/>
-                <w:sz w:val="22"/>
-                <w:szCs w:val="22"/>
-              </w:rPr>
-              <w:t xml:space="preserve"> </w:t>
-            </w:r>
+              <w:contextualSpacing/>
+              <w:rPr>
+                <w:rFonts w:ascii="Aparajita" w:hAnsi="Aparajita" w:cs="Aparajita"/>
+                <w:sz w:val="22"/>
+                <w:szCs w:val="22"/>
+              </w:rPr>
+            </w:pPr>
             <w:r>
               <w:rPr>
                 <w:rFonts w:ascii="Aparajita" w:hAnsi="Aparajita" w:cs="Aparajita"/>
@@ -344,18 +368,21 @@
           </w:tcPr>
           <w:p>
             <w:pPr>
-              <w:spacing w:line="276" w:lineRule="auto"/>
               <w:contextualSpacing/>
               <w:jc w:val="right"/>
               <w:rPr>
                 <w:rFonts w:ascii="Aparajita" w:hAnsi="Aparajita" w:cs="Aparajita"/>
-                <w:sz w:val="22"/>
-                <w:szCs w:val="22"/>
-              </w:rPr>
-            </w:pPr>
-            <w:r>
-              <w:rPr>
-                <w:rFonts w:ascii="Aparajita" w:hAnsi="Aparajita" w:cs="Aparajita"/>
+                <w:b/>
+                <w:bCs/>
+                <w:sz w:val="22"/>
+                <w:szCs w:val="22"/>
+              </w:rPr>
+            </w:pPr>
+            <w:r>
+              <w:rPr>
+                <w:rFonts w:ascii="Aparajita" w:hAnsi="Aparajita" w:cs="Aparajita"/>
+                <w:b/>
+                <w:bCs/>
                 <w:sz w:val="22"/>
                 <w:szCs w:val="22"/>
               </w:rPr>
@@ -380,81 +407,20 @@
                 <w:ilvl w:val="0"/>
                 <w:numId w:val="1"/>
               </w:numPr>
-              <w:spacing w:line="276" w:lineRule="auto"/>
-              <w:ind w:left="244" w:hanging="180"/>
-              <w:rPr>
-                <w:rFonts w:ascii="Aparajita" w:hAnsi="Aparajita" w:cs="Aparajita"/>
-                <w:sz w:val="22"/>
-                <w:szCs w:val="22"/>
-              </w:rPr>
-            </w:pPr>
-            <w:r>
-              <w:rPr>
-                <w:rFonts w:ascii="Aparajita" w:hAnsi="Aparajita" w:cs="Aparajita"/>
-                <w:sz w:val="22"/>
-                <w:szCs w:val="22"/>
-              </w:rPr>
-              <w:t>Work</w:t>
-            </w:r>
-            <w:r>
-              <w:rPr>
-                <w:rFonts w:ascii="Aparajita" w:hAnsi="Aparajita" w:cs="Aparajita"/>
-                <w:sz w:val="22"/>
-                <w:szCs w:val="22"/>
-              </w:rPr>
-              <w:t>ed</w:t>
-            </w:r>
-            <w:r>
-              <w:rPr>
-                <w:rFonts w:ascii="Aparajita" w:hAnsi="Aparajita" w:cs="Aparajita"/>
-                <w:sz w:val="22"/>
-                <w:szCs w:val="22"/>
-              </w:rPr>
-              <w:t xml:space="preserve"> on the </w:t>
-            </w:r>
-            <w:proofErr w:type="spellStart"/>
-            <w:r>
-              <w:rPr>
-                <w:rFonts w:ascii="Aparajita" w:hAnsi="Aparajita" w:cs="Aparajita"/>
-                <w:sz w:val="22"/>
-                <w:szCs w:val="22"/>
-              </w:rPr>
-              <w:t>Imersis</w:t>
-            </w:r>
-            <w:proofErr w:type="spellEnd"/>
-            <w:r>
-              <w:rPr>
-                <w:rFonts w:ascii="Aparajita" w:hAnsi="Aparajita" w:cs="Aparajita"/>
-                <w:sz w:val="22"/>
-                <w:szCs w:val="22"/>
-              </w:rPr>
-              <w:t xml:space="preserve"> project</w:t>
-            </w:r>
-            <w:r>
-              <w:rPr>
-                <w:rFonts w:ascii="Aparajita" w:hAnsi="Aparajita" w:cs="Aparajita"/>
-                <w:sz w:val="22"/>
-                <w:szCs w:val="22"/>
-              </w:rPr>
-              <w:t xml:space="preserve">, creating the end-to-end system architecture design, database schema design, cloud infrastructure setup and Looker data visualizations dashboards for the </w:t>
-            </w:r>
-            <w:proofErr w:type="spellStart"/>
-            <w:r>
-              <w:rPr>
-                <w:rFonts w:ascii="Aparajita" w:hAnsi="Aparajita" w:cs="Aparajita"/>
-                <w:sz w:val="22"/>
-                <w:szCs w:val="22"/>
-              </w:rPr>
-              <w:t>Imersis</w:t>
-            </w:r>
-            <w:proofErr w:type="spellEnd"/>
-            <w:r>
-              <w:rPr>
-                <w:rFonts w:ascii="Aparajita" w:hAnsi="Aparajita" w:cs="Aparajita"/>
-                <w:sz w:val="22"/>
-                <w:szCs w:val="22"/>
-              </w:rPr>
-              <w:t xml:space="preserve"> data quality analytics platform. </w:t>
+              <w:ind w:left="251" w:hanging="251"/>
+              <w:rPr>
+                <w:rFonts w:ascii="Aparajita" w:hAnsi="Aparajita" w:cs="Aparajita"/>
+                <w:sz w:val="22"/>
+                <w:szCs w:val="22"/>
+              </w:rPr>
+            </w:pPr>
+            <w:r>
+              <w:rPr>
+                <w:rFonts w:ascii="Aparajita" w:hAnsi="Aparajita" w:cs="Aparajita"/>
+                <w:sz w:val="22"/>
+                <w:szCs w:val="22"/>
+              </w:rPr>
+              <w:t>Designed the complete system architecture, database schema, and data workflow for our data quality analytics platform.</w:t>
             </w:r>
           </w:p>
           <w:p>
@@ -464,37 +430,20 @@
                 <w:ilvl w:val="0"/>
                 <w:numId w:val="1"/>
               </w:numPr>
-              <w:spacing w:line="276" w:lineRule="auto"/>
-              <w:ind w:left="244" w:hanging="180"/>
-              <w:rPr>
-                <w:rFonts w:ascii="Aparajita" w:hAnsi="Aparajita" w:cs="Aparajita"/>
-                <w:sz w:val="22"/>
-                <w:szCs w:val="22"/>
-              </w:rPr>
-            </w:pPr>
-            <w:r>
-              <w:rPr>
-                <w:rFonts w:ascii="Aparajita" w:hAnsi="Aparajita" w:cs="Aparajita"/>
-                <w:sz w:val="22"/>
-                <w:szCs w:val="22"/>
-              </w:rPr>
-              <w:t>Handled</w:t>
-            </w:r>
-            <w:r>
-              <w:rPr>
-                <w:rFonts w:ascii="Aparajita" w:hAnsi="Aparajita" w:cs="Aparajita"/>
-                <w:sz w:val="22"/>
-                <w:szCs w:val="22"/>
-              </w:rPr>
-              <w:t xml:space="preserve"> hundreds of </w:t>
-            </w:r>
-            <w:r>
-              <w:rPr>
-                <w:rFonts w:ascii="Aparajita" w:hAnsi="Aparajita" w:cs="Aparajita"/>
-                <w:sz w:val="22"/>
-                <w:szCs w:val="22"/>
-              </w:rPr>
-              <w:t xml:space="preserve">millions of healthcare records from Centers for Medicare &amp; Medicaid. </w:t>
+              <w:ind w:left="251" w:hanging="251"/>
+              <w:rPr>
+                <w:rFonts w:ascii="Aparajita" w:hAnsi="Aparajita" w:cs="Aparajita"/>
+                <w:sz w:val="22"/>
+                <w:szCs w:val="22"/>
+              </w:rPr>
+            </w:pPr>
+            <w:r>
+              <w:rPr>
+                <w:rFonts w:ascii="Aparajita" w:hAnsi="Aparajita" w:cs="Aparajita"/>
+                <w:sz w:val="22"/>
+                <w:szCs w:val="22"/>
+              </w:rPr>
+              <w:t>Built the project's cloud infrastructure setup from scratch.</w:t>
             </w:r>
           </w:p>
           <w:p>
@@ -504,21 +453,20 @@
                 <w:ilvl w:val="0"/>
                 <w:numId w:val="1"/>
               </w:numPr>
-              <w:spacing w:line="276" w:lineRule="auto"/>
-              <w:ind w:left="244" w:hanging="180"/>
-              <w:rPr>
-                <w:rFonts w:ascii="Aparajita" w:hAnsi="Aparajita" w:cs="Aparajita"/>
-                <w:sz w:val="22"/>
-                <w:szCs w:val="22"/>
-              </w:rPr>
-            </w:pPr>
-            <w:r>
-              <w:rPr>
-                <w:rFonts w:ascii="Aparajita" w:hAnsi="Aparajita" w:cs="Aparajita"/>
-                <w:sz w:val="22"/>
-                <w:szCs w:val="22"/>
-              </w:rPr>
-              <w:t>Worked with unstructured customer data, and reduced data pre-processing time by a factor of ten.</w:t>
+              <w:ind w:left="251" w:hanging="251"/>
+              <w:rPr>
+                <w:rFonts w:ascii="Aparajita" w:hAnsi="Aparajita" w:cs="Aparajita"/>
+                <w:sz w:val="22"/>
+                <w:szCs w:val="22"/>
+              </w:rPr>
+            </w:pPr>
+            <w:r>
+              <w:rPr>
+                <w:rFonts w:ascii="Aparajita" w:hAnsi="Aparajita" w:cs="Aparajita"/>
+                <w:sz w:val="22"/>
+                <w:szCs w:val="22"/>
+              </w:rPr>
+              <w:t>Built scripts to process hundreds of millions of healthcare records from the Centers for Medicare &amp; Medicaid.</w:t>
             </w:r>
           </w:p>
           <w:p>
@@ -528,21 +476,20 @@
                 <w:ilvl w:val="0"/>
                 <w:numId w:val="1"/>
               </w:numPr>
-              <w:spacing w:line="276" w:lineRule="auto"/>
-              <w:ind w:left="244" w:hanging="180"/>
-              <w:rPr>
-                <w:rFonts w:ascii="Aparajita" w:hAnsi="Aparajita" w:cs="Aparajita"/>
-                <w:sz w:val="22"/>
-                <w:szCs w:val="22"/>
-              </w:rPr>
-            </w:pPr>
-            <w:r>
-              <w:rPr>
-                <w:rFonts w:ascii="Aparajita" w:hAnsi="Aparajita" w:cs="Aparajita"/>
-                <w:sz w:val="22"/>
-                <w:szCs w:val="22"/>
-              </w:rPr>
-              <w:t>Leading data-processing efforts, guiding new employees to quickly ramp up on data analytics and achieve project goals.</w:t>
+              <w:ind w:left="251" w:hanging="251"/>
+              <w:rPr>
+                <w:rFonts w:ascii="Aparajita" w:hAnsi="Aparajita" w:cs="Aparajita"/>
+                <w:sz w:val="22"/>
+                <w:szCs w:val="22"/>
+              </w:rPr>
+            </w:pPr>
+            <w:r>
+              <w:rPr>
+                <w:rFonts w:ascii="Aparajita" w:hAnsi="Aparajita" w:cs="Aparajita"/>
+                <w:sz w:val="22"/>
+                <w:szCs w:val="22"/>
+              </w:rPr>
+              <w:t>Created pre-processing scripts for consuming large batches of unstructured customer data.</w:t>
             </w:r>
           </w:p>
           <w:p>
@@ -552,21 +499,20 @@
                 <w:ilvl w:val="0"/>
                 <w:numId w:val="1"/>
               </w:numPr>
-              <w:spacing w:line="276" w:lineRule="auto"/>
-              <w:ind w:left="244" w:hanging="180"/>
-              <w:rPr>
-                <w:rFonts w:ascii="Aparajita" w:hAnsi="Aparajita" w:cs="Aparajita"/>
-                <w:sz w:val="22"/>
-                <w:szCs w:val="22"/>
-              </w:rPr>
-            </w:pPr>
-            <w:r>
-              <w:rPr>
-                <w:rFonts w:ascii="Aparajita" w:hAnsi="Aparajita" w:cs="Aparajita"/>
-                <w:sz w:val="22"/>
-                <w:szCs w:val="22"/>
-              </w:rPr>
-              <w:t xml:space="preserve">Built Apache Airflow data orchestrators for automated data analysis workflow for </w:t>
+              <w:ind w:left="251" w:hanging="251"/>
+              <w:rPr>
+                <w:rFonts w:ascii="Aparajita" w:hAnsi="Aparajita" w:cs="Aparajita"/>
+                <w:sz w:val="22"/>
+                <w:szCs w:val="22"/>
+              </w:rPr>
+            </w:pPr>
+            <w:r>
+              <w:rPr>
+                <w:rFonts w:ascii="Aparajita" w:hAnsi="Aparajita" w:cs="Aparajita"/>
+                <w:sz w:val="22"/>
+                <w:szCs w:val="22"/>
+              </w:rPr>
+              <w:t xml:space="preserve">Developed Apache </w:t>
             </w:r>
             <w:proofErr w:type="spellStart"/>
             <w:r>
@@ -575,7 +521,7 @@
                 <w:sz w:val="22"/>
                 <w:szCs w:val="22"/>
               </w:rPr>
-              <w:t>Imersis</w:t>
+              <w:t>PySpark</w:t>
             </w:r>
             <w:proofErr w:type="spellEnd"/>
             <w:r>
@@ -584,7 +530,7 @@
                 <w:sz w:val="22"/>
                 <w:szCs w:val="22"/>
               </w:rPr>
-              <w:t xml:space="preserve"> project. </w:t>
+              <w:t xml:space="preserve"> code to compute data quality metrics for customer data.</w:t>
             </w:r>
           </w:p>
           <w:p>
@@ -594,21 +540,20 @@
                 <w:ilvl w:val="0"/>
                 <w:numId w:val="1"/>
               </w:numPr>
-              <w:spacing w:line="276" w:lineRule="auto"/>
-              <w:ind w:left="244" w:hanging="180"/>
-              <w:rPr>
-                <w:rFonts w:ascii="Aparajita" w:hAnsi="Aparajita" w:cs="Aparajita"/>
-                <w:sz w:val="22"/>
-                <w:szCs w:val="22"/>
-              </w:rPr>
-            </w:pPr>
-            <w:r>
-              <w:rPr>
-                <w:rFonts w:ascii="Aparajita" w:hAnsi="Aparajita" w:cs="Aparajita"/>
-                <w:sz w:val="22"/>
-                <w:szCs w:val="22"/>
-              </w:rPr>
-              <w:t>Built data analysis pipelines using Databricks data lake to further speed up analysis work.</w:t>
+              <w:ind w:left="251" w:hanging="251"/>
+              <w:rPr>
+                <w:rFonts w:ascii="Aparajita" w:hAnsi="Aparajita" w:cs="Aparajita"/>
+                <w:sz w:val="22"/>
+                <w:szCs w:val="22"/>
+              </w:rPr>
+            </w:pPr>
+            <w:r>
+              <w:rPr>
+                <w:rFonts w:ascii="Aparajita" w:hAnsi="Aparajita" w:cs="Aparajita"/>
+                <w:sz w:val="22"/>
+                <w:szCs w:val="22"/>
+              </w:rPr>
+              <w:t>Created Looker dashboard visualizations with drill-down options that “explains” why the data quality came out to a certain value.</w:t>
             </w:r>
           </w:p>
           <w:p>
@@ -618,21 +563,333 @@
                 <w:ilvl w:val="0"/>
                 <w:numId w:val="1"/>
               </w:numPr>
-              <w:spacing w:line="276" w:lineRule="auto"/>
-              <w:ind w:left="244" w:hanging="180"/>
-              <w:rPr>
-                <w:rFonts w:ascii="Aparajita" w:hAnsi="Aparajita" w:cs="Aparajita"/>
-                <w:sz w:val="22"/>
-                <w:szCs w:val="22"/>
-              </w:rPr>
-            </w:pPr>
-            <w:r>
-              <w:rPr>
-                <w:rFonts w:ascii="Aparajita" w:hAnsi="Aparajita" w:cs="Aparajita"/>
-                <w:sz w:val="22"/>
-                <w:szCs w:val="22"/>
-              </w:rPr>
-              <w:t>Built proof-of-concept solutions for customer demonstration to win project contracts on behalf of NewWave.</w:t>
+              <w:ind w:left="251" w:hanging="251"/>
+              <w:rPr>
+                <w:rFonts w:ascii="Aparajita" w:hAnsi="Aparajita" w:cs="Aparajita"/>
+                <w:sz w:val="22"/>
+                <w:szCs w:val="22"/>
+              </w:rPr>
+            </w:pPr>
+            <w:r>
+              <w:rPr>
+                <w:rFonts w:ascii="Aparajita" w:hAnsi="Aparajita" w:cs="Aparajita"/>
+                <w:sz w:val="22"/>
+                <w:szCs w:val="22"/>
+              </w:rPr>
+              <w:t>Due to the lack of large quantities of data, re-designed the machine learning goal of the project into a data quality “Explainable AI” system.</w:t>
+            </w:r>
+          </w:p>
+          <w:p>
+            <w:pPr>
+              <w:pStyle w:val="ListParagraph"/>
+              <w:numPr>
+                <w:ilvl w:val="0"/>
+                <w:numId w:val="1"/>
+              </w:numPr>
+              <w:ind w:left="251" w:hanging="251"/>
+              <w:rPr>
+                <w:rFonts w:ascii="Aparajita" w:hAnsi="Aparajita" w:cs="Aparajita"/>
+                <w:sz w:val="22"/>
+                <w:szCs w:val="22"/>
+              </w:rPr>
+            </w:pPr>
+            <w:r>
+              <w:rPr>
+                <w:rFonts w:ascii="Aparajita" w:hAnsi="Aparajita" w:cs="Aparajita"/>
+                <w:sz w:val="22"/>
+                <w:szCs w:val="22"/>
+              </w:rPr>
+              <w:t xml:space="preserve">Built a data quality system for State governments that allows them to understand where to improve their upstream data ingestion processes and helps them </w:t>
+            </w:r>
+            <w:r>
+              <w:rPr>
+                <w:rFonts w:ascii="Aparajita" w:hAnsi="Aparajita" w:cs="Aparajita"/>
+                <w:sz w:val="22"/>
+                <w:szCs w:val="22"/>
+              </w:rPr>
+              <w:t>observe how that improves their data</w:t>
+            </w:r>
+            <w:r>
+              <w:rPr>
+                <w:rFonts w:ascii="Aparajita" w:hAnsi="Aparajita" w:cs="Aparajita"/>
+                <w:sz w:val="22"/>
+                <w:szCs w:val="22"/>
+              </w:rPr>
+              <w:t xml:space="preserve"> quality over time.</w:t>
+            </w:r>
+          </w:p>
+          <w:p>
+            <w:pPr>
+              <w:pStyle w:val="ListParagraph"/>
+              <w:numPr>
+                <w:ilvl w:val="0"/>
+                <w:numId w:val="1"/>
+              </w:numPr>
+              <w:ind w:left="251" w:hanging="251"/>
+              <w:rPr>
+                <w:rFonts w:ascii="Aparajita" w:hAnsi="Aparajita" w:cs="Aparajita"/>
+                <w:sz w:val="22"/>
+                <w:szCs w:val="22"/>
+              </w:rPr>
+            </w:pPr>
+            <w:r>
+              <w:rPr>
+                <w:rFonts w:ascii="Aparajita" w:hAnsi="Aparajita" w:cs="Aparajita"/>
+                <w:sz w:val="22"/>
+                <w:szCs w:val="22"/>
+              </w:rPr>
+              <w:t xml:space="preserve">Reduced costs </w:t>
+            </w:r>
+            <w:r>
+              <w:rPr>
+                <w:rFonts w:ascii="Aparajita" w:hAnsi="Aparajita" w:cs="Aparajita"/>
+                <w:sz w:val="22"/>
+                <w:szCs w:val="22"/>
+              </w:rPr>
+              <w:t xml:space="preserve">at four levels </w:t>
+            </w:r>
+            <w:r>
+              <w:rPr>
+                <w:rFonts w:ascii="Aparajita" w:hAnsi="Aparajita" w:cs="Aparajita"/>
+                <w:sz w:val="22"/>
+                <w:szCs w:val="22"/>
+              </w:rPr>
+              <w:t>of the project:</w:t>
+            </w:r>
+          </w:p>
+          <w:p>
+            <w:pPr>
+              <w:pStyle w:val="ListParagraph"/>
+              <w:numPr>
+                <w:ilvl w:val="0"/>
+                <w:numId w:val="7"/>
+              </w:numPr>
+              <w:rPr>
+                <w:rFonts w:ascii="Aparajita" w:hAnsi="Aparajita" w:cs="Aparajita"/>
+                <w:sz w:val="22"/>
+                <w:szCs w:val="22"/>
+              </w:rPr>
+            </w:pPr>
+            <w:r>
+              <w:rPr>
+                <w:rFonts w:ascii="Aparajita" w:hAnsi="Aparajita" w:cs="Aparajita"/>
+                <w:sz w:val="22"/>
+                <w:szCs w:val="22"/>
+              </w:rPr>
+              <w:t>Pre-processing: Built scripts that brought down the data pre-processing time from ten days to a couple of hours.</w:t>
+            </w:r>
+          </w:p>
+          <w:p>
+            <w:pPr>
+              <w:pStyle w:val="ListParagraph"/>
+              <w:numPr>
+                <w:ilvl w:val="0"/>
+                <w:numId w:val="7"/>
+              </w:numPr>
+              <w:rPr>
+                <w:rFonts w:ascii="Aparajita" w:hAnsi="Aparajita" w:cs="Aparajita"/>
+                <w:sz w:val="22"/>
+                <w:szCs w:val="22"/>
+              </w:rPr>
+            </w:pPr>
+            <w:r>
+              <w:rPr>
+                <w:rFonts w:ascii="Aparajita" w:hAnsi="Aparajita" w:cs="Aparajita"/>
+                <w:sz w:val="22"/>
+                <w:szCs w:val="22"/>
+              </w:rPr>
+              <w:t>Uptime of cluster: Analyzed causes of high cloud expenditure and deployed Apache Airflow workflow management platform scripts to automate resource uptime only during hours of usage. Reduced cost from thousands of dollars to a couple hundred.</w:t>
+            </w:r>
+          </w:p>
+          <w:p>
+            <w:pPr>
+              <w:pStyle w:val="ListParagraph"/>
+              <w:numPr>
+                <w:ilvl w:val="0"/>
+                <w:numId w:val="7"/>
+              </w:numPr>
+              <w:rPr>
+                <w:rFonts w:ascii="Aparajita" w:hAnsi="Aparajita" w:cs="Aparajita"/>
+                <w:sz w:val="22"/>
+                <w:szCs w:val="22"/>
+              </w:rPr>
+            </w:pPr>
+            <w:r>
+              <w:rPr>
+                <w:rFonts w:ascii="Aparajita" w:hAnsi="Aparajita" w:cs="Aparajita"/>
+                <w:sz w:val="22"/>
+                <w:szCs w:val="22"/>
+              </w:rPr>
+              <w:t>S</w:t>
+            </w:r>
+            <w:r>
+              <w:rPr>
+                <w:rFonts w:ascii="Aparajita" w:hAnsi="Aparajita" w:cs="Aparajita"/>
+                <w:sz w:val="22"/>
+                <w:szCs w:val="22"/>
+              </w:rPr>
+              <w:t>torage v/s data transfer: Performed the cost advantage analysis of using a Google compute engine with large storage versus using more network data transfer.</w:t>
+            </w:r>
+          </w:p>
+          <w:p>
+            <w:pPr>
+              <w:pStyle w:val="ListParagraph"/>
+              <w:numPr>
+                <w:ilvl w:val="0"/>
+                <w:numId w:val="7"/>
+              </w:numPr>
+              <w:rPr>
+                <w:rFonts w:ascii="Aparajita" w:hAnsi="Aparajita" w:cs="Aparajita"/>
+                <w:sz w:val="22"/>
+                <w:szCs w:val="22"/>
+              </w:rPr>
+            </w:pPr>
+            <w:r>
+              <w:rPr>
+                <w:rFonts w:ascii="Aparajita" w:hAnsi="Aparajita" w:cs="Aparajita"/>
+                <w:sz w:val="22"/>
+                <w:szCs w:val="22"/>
+              </w:rPr>
+              <w:t>Partially working</w:t>
+            </w:r>
+            <w:r>
+              <w:rPr>
+                <w:rFonts w:ascii="Aparajita" w:hAnsi="Aparajita" w:cs="Aparajita"/>
+                <w:sz w:val="22"/>
+                <w:szCs w:val="22"/>
+              </w:rPr>
+              <w:t xml:space="preserve"> in local servers: Built a system that handled pre-processing in our local data farm to reduce project costs from over ten thousand dollars to a few hundred in a month.</w:t>
+            </w:r>
+          </w:p>
+          <w:p>
+            <w:pPr>
+              <w:pStyle w:val="ListParagraph"/>
+              <w:numPr>
+                <w:ilvl w:val="0"/>
+                <w:numId w:val="8"/>
+              </w:numPr>
+              <w:ind w:left="251" w:hanging="251"/>
+              <w:rPr>
+                <w:rFonts w:ascii="Aparajita" w:hAnsi="Aparajita" w:cs="Aparajita"/>
+                <w:sz w:val="22"/>
+                <w:szCs w:val="22"/>
+              </w:rPr>
+            </w:pPr>
+            <w:r>
+              <w:rPr>
+                <w:rFonts w:ascii="Aparajita" w:hAnsi="Aparajita" w:cs="Aparajita"/>
+                <w:sz w:val="22"/>
+                <w:szCs w:val="22"/>
+              </w:rPr>
+              <w:t>Quickly learned new technologies like Apache Airflow, Databricks, and Google Cloud Platform and guided team members in their technology ramp-up for the past 2 years and helped them in setting up data workflows in the cloud.</w:t>
+            </w:r>
+          </w:p>
+          <w:p>
+            <w:pPr>
+              <w:pStyle w:val="ListParagraph"/>
+              <w:numPr>
+                <w:ilvl w:val="0"/>
+                <w:numId w:val="8"/>
+              </w:numPr>
+              <w:ind w:left="251" w:hanging="251"/>
+              <w:rPr>
+                <w:rFonts w:ascii="Aparajita" w:hAnsi="Aparajita" w:cs="Aparajita"/>
+                <w:sz w:val="22"/>
+                <w:szCs w:val="22"/>
+              </w:rPr>
+            </w:pPr>
+            <w:r>
+              <w:rPr>
+                <w:rFonts w:ascii="Aparajita" w:hAnsi="Aparajita" w:cs="Aparajita"/>
+                <w:sz w:val="22"/>
+                <w:szCs w:val="22"/>
+              </w:rPr>
+              <w:t>Provided educational expertise and mentoring to junior team members.</w:t>
+            </w:r>
+          </w:p>
+          <w:p>
+            <w:pPr>
+              <w:pStyle w:val="ListParagraph"/>
+              <w:numPr>
+                <w:ilvl w:val="0"/>
+                <w:numId w:val="8"/>
+              </w:numPr>
+              <w:ind w:left="251" w:hanging="251"/>
+              <w:rPr>
+                <w:rFonts w:ascii="Aparajita" w:hAnsi="Aparajita" w:cs="Aparajita"/>
+                <w:sz w:val="22"/>
+                <w:szCs w:val="22"/>
+              </w:rPr>
+            </w:pPr>
+            <w:r>
+              <w:rPr>
+                <w:rFonts w:ascii="Aparajita" w:hAnsi="Aparajita" w:cs="Aparajita"/>
+                <w:sz w:val="22"/>
+                <w:szCs w:val="22"/>
+              </w:rPr>
+              <w:t>Built product feature lists with stakeholders, conducted system design sessions with other architects on the team and led code review meetings.</w:t>
+            </w:r>
+          </w:p>
+          <w:p>
+            <w:pPr>
+              <w:pStyle w:val="ListParagraph"/>
+              <w:numPr>
+                <w:ilvl w:val="0"/>
+                <w:numId w:val="8"/>
+              </w:numPr>
+              <w:ind w:left="251" w:hanging="251"/>
+              <w:rPr>
+                <w:rFonts w:ascii="Aparajita" w:hAnsi="Aparajita" w:cs="Aparajita"/>
+                <w:sz w:val="22"/>
+                <w:szCs w:val="22"/>
+              </w:rPr>
+            </w:pPr>
+            <w:r>
+              <w:rPr>
+                <w:rFonts w:ascii="Aparajita" w:hAnsi="Aparajita" w:cs="Aparajita"/>
+                <w:sz w:val="22"/>
+                <w:szCs w:val="22"/>
+              </w:rPr>
+              <w:t>Investigated root causes for customer-found defects.</w:t>
+            </w:r>
+            <w:r>
+              <w:rPr>
+                <w:rFonts w:ascii="Aparajita" w:hAnsi="Aparajita" w:cs="Aparajita"/>
+                <w:sz w:val="22"/>
+                <w:szCs w:val="22"/>
+              </w:rPr>
+              <w:t xml:space="preserve"> </w:t>
+            </w:r>
+            <w:r>
+              <w:rPr>
+                <w:rFonts w:ascii="Aparajita" w:hAnsi="Aparajita" w:cs="Aparajita"/>
+                <w:sz w:val="22"/>
+                <w:szCs w:val="22"/>
+              </w:rPr>
+              <w:t>Carried out several customer demonstrations to help sell the product and handled rapid prototyping and solution building for ad-hoc requirements and last-minute feature requests from the customer.</w:t>
+            </w:r>
+          </w:p>
+          <w:p>
+            <w:pPr>
+              <w:pStyle w:val="ListParagraph"/>
+              <w:numPr>
+                <w:ilvl w:val="0"/>
+                <w:numId w:val="8"/>
+              </w:numPr>
+              <w:ind w:left="251" w:hanging="251"/>
+              <w:rPr>
+                <w:rFonts w:ascii="Aparajita" w:hAnsi="Aparajita" w:cs="Aparajita"/>
+                <w:sz w:val="22"/>
+                <w:szCs w:val="22"/>
+              </w:rPr>
+            </w:pPr>
+            <w:r>
+              <w:rPr>
+                <w:rFonts w:ascii="Aparajita" w:hAnsi="Aparajita" w:cs="Aparajita"/>
+                <w:sz w:val="22"/>
+                <w:szCs w:val="22"/>
+              </w:rPr>
+              <w:t>Advised management, business, and technical staff on the usage of specific technologies like Airflow and Google Cloud Platform.</w:t>
             </w:r>
           </w:p>
         </w:tc>
@@ -648,26 +905,34 @@
           </w:tcPr>
           <w:p>
             <w:pPr>
-              <w:spacing w:line="276" w:lineRule="auto"/>
-              <w:contextualSpacing/>
-              <w:rPr>
-                <w:rFonts w:ascii="Aparajita" w:hAnsi="Aparajita" w:cs="Aparajita"/>
-                <w:sz w:val="22"/>
-                <w:szCs w:val="22"/>
-              </w:rPr>
-            </w:pPr>
-            <w:r>
-              <w:rPr>
-                <w:rFonts w:ascii="Aparajita" w:hAnsi="Aparajita" w:cs="Aparajita"/>
-                <w:sz w:val="22"/>
-                <w:szCs w:val="22"/>
-              </w:rPr>
-              <w:t>Data Scientist Intern @ NewWave Telecom &amp; Technologies, Inc.</w:t>
-            </w:r>
-          </w:p>
-          <w:p>
-            <w:pPr>
-              <w:spacing w:line="276" w:lineRule="auto"/>
+              <w:contextualSpacing/>
+              <w:rPr>
+                <w:rFonts w:ascii="Aparajita" w:hAnsi="Aparajita" w:cs="Aparajita"/>
+                <w:sz w:val="22"/>
+                <w:szCs w:val="22"/>
+              </w:rPr>
+            </w:pPr>
+            <w:r>
+              <w:rPr>
+                <w:rFonts w:ascii="Aparajita" w:hAnsi="Aparajita" w:cs="Aparajita"/>
+                <w:b/>
+                <w:bCs/>
+                <w:sz w:val="22"/>
+                <w:szCs w:val="22"/>
+              </w:rPr>
+              <w:t>Data Scientist Intern</w:t>
+            </w:r>
+            <w:r>
+              <w:rPr>
+                <w:rFonts w:ascii="Aparajita" w:hAnsi="Aparajita" w:cs="Aparajita"/>
+                <w:sz w:val="22"/>
+                <w:szCs w:val="22"/>
+              </w:rPr>
+              <w:t xml:space="preserve"> @ NewWave Telecom &amp; Technologies, Inc.</w:t>
+            </w:r>
+          </w:p>
+          <w:p>
+            <w:pPr>
               <w:contextualSpacing/>
               <w:rPr>
                 <w:rFonts w:ascii="Aparajita" w:hAnsi="Aparajita" w:cs="Aparajita"/>
@@ -694,18 +959,21 @@
           </w:tcPr>
           <w:p>
             <w:pPr>
-              <w:spacing w:line="276" w:lineRule="auto"/>
               <w:contextualSpacing/>
               <w:jc w:val="right"/>
               <w:rPr>
                 <w:rFonts w:ascii="Aparajita" w:hAnsi="Aparajita" w:cs="Aparajita"/>
-                <w:sz w:val="22"/>
-                <w:szCs w:val="22"/>
-              </w:rPr>
-            </w:pPr>
-            <w:r>
-              <w:rPr>
-                <w:rFonts w:ascii="Aparajita" w:hAnsi="Aparajita" w:cs="Aparajita"/>
+                <w:b/>
+                <w:bCs/>
+                <w:sz w:val="22"/>
+                <w:szCs w:val="22"/>
+              </w:rPr>
+            </w:pPr>
+            <w:r>
+              <w:rPr>
+                <w:rFonts w:ascii="Aparajita" w:hAnsi="Aparajita" w:cs="Aparajita"/>
+                <w:b/>
+                <w:bCs/>
                 <w:sz w:val="22"/>
                 <w:szCs w:val="22"/>
               </w:rPr>
@@ -730,7 +998,6 @@
                 <w:ilvl w:val="0"/>
                 <w:numId w:val="1"/>
               </w:numPr>
-              <w:spacing w:line="276" w:lineRule="auto"/>
               <w:ind w:left="244" w:hanging="180"/>
               <w:rPr>
                 <w:rFonts w:ascii="Aparajita" w:hAnsi="Aparajita" w:cs="Aparajita"/>
@@ -770,7 +1037,6 @@
                 <w:ilvl w:val="0"/>
                 <w:numId w:val="1"/>
               </w:numPr>
-              <w:spacing w:line="276" w:lineRule="auto"/>
               <w:ind w:left="244" w:hanging="180"/>
               <w:rPr>
                 <w:rFonts w:ascii="Aparajita" w:hAnsi="Aparajita" w:cs="Aparajita"/>
@@ -794,7 +1060,6 @@
                 <w:ilvl w:val="0"/>
                 <w:numId w:val="1"/>
               </w:numPr>
-              <w:spacing w:line="276" w:lineRule="auto"/>
               <w:ind w:left="244" w:hanging="180"/>
               <w:rPr>
                 <w:rFonts w:ascii="Aparajita" w:hAnsi="Aparajita" w:cs="Aparajita"/>
@@ -818,7 +1083,6 @@
                 <w:ilvl w:val="0"/>
                 <w:numId w:val="1"/>
               </w:numPr>
-              <w:spacing w:line="276" w:lineRule="auto"/>
               <w:ind w:left="244" w:hanging="180"/>
               <w:rPr>
                 <w:rFonts w:ascii="Aparajita" w:hAnsi="Aparajita" w:cs="Aparajita"/>
@@ -848,26 +1112,34 @@
           </w:tcPr>
           <w:p>
             <w:pPr>
-              <w:spacing w:line="276" w:lineRule="auto"/>
-              <w:contextualSpacing/>
-              <w:rPr>
-                <w:rFonts w:ascii="Aparajita" w:hAnsi="Aparajita" w:cs="Aparajita"/>
-                <w:sz w:val="22"/>
-                <w:szCs w:val="22"/>
-              </w:rPr>
-            </w:pPr>
-            <w:r>
-              <w:rPr>
-                <w:rFonts w:ascii="Aparajita" w:hAnsi="Aparajita" w:cs="Aparajita"/>
-                <w:sz w:val="22"/>
-                <w:szCs w:val="22"/>
-              </w:rPr>
-              <w:t>Graduate Student Researcher @ Ebiquity Research Lab, UMBC</w:t>
-            </w:r>
-          </w:p>
-          <w:p>
-            <w:pPr>
-              <w:spacing w:line="276" w:lineRule="auto"/>
+              <w:contextualSpacing/>
+              <w:rPr>
+                <w:rFonts w:ascii="Aparajita" w:hAnsi="Aparajita" w:cs="Aparajita"/>
+                <w:sz w:val="22"/>
+                <w:szCs w:val="22"/>
+              </w:rPr>
+            </w:pPr>
+            <w:r>
+              <w:rPr>
+                <w:rFonts w:ascii="Aparajita" w:hAnsi="Aparajita" w:cs="Aparajita"/>
+                <w:b/>
+                <w:bCs/>
+                <w:sz w:val="22"/>
+                <w:szCs w:val="22"/>
+              </w:rPr>
+              <w:t>Researcher</w:t>
+            </w:r>
+            <w:r>
+              <w:rPr>
+                <w:rFonts w:ascii="Aparajita" w:hAnsi="Aparajita" w:cs="Aparajita"/>
+                <w:sz w:val="22"/>
+                <w:szCs w:val="22"/>
+              </w:rPr>
+              <w:t xml:space="preserve"> @ Ebiquity Research Lab, UMBC</w:t>
+            </w:r>
+          </w:p>
+          <w:p>
+            <w:pPr>
               <w:contextualSpacing/>
               <w:rPr>
                 <w:rFonts w:ascii="Aparajita" w:hAnsi="Aparajita" w:cs="Aparajita"/>
@@ -894,18 +1166,21 @@
           </w:tcPr>
           <w:p>
             <w:pPr>
-              <w:spacing w:line="276" w:lineRule="auto"/>
               <w:contextualSpacing/>
               <w:jc w:val="right"/>
               <w:rPr>
                 <w:rFonts w:ascii="Aparajita" w:hAnsi="Aparajita" w:cs="Aparajita"/>
-                <w:sz w:val="22"/>
-                <w:szCs w:val="22"/>
-              </w:rPr>
-            </w:pPr>
-            <w:r>
-              <w:rPr>
-                <w:rFonts w:ascii="Aparajita" w:hAnsi="Aparajita" w:cs="Aparajita"/>
+                <w:b/>
+                <w:bCs/>
+                <w:sz w:val="22"/>
+                <w:szCs w:val="22"/>
+              </w:rPr>
+            </w:pPr>
+            <w:r>
+              <w:rPr>
+                <w:rFonts w:ascii="Aparajita" w:hAnsi="Aparajita" w:cs="Aparajita"/>
+                <w:b/>
+                <w:bCs/>
                 <w:sz w:val="22"/>
                 <w:szCs w:val="22"/>
               </w:rPr>
@@ -930,7 +1205,6 @@
                 <w:ilvl w:val="0"/>
                 <w:numId w:val="1"/>
               </w:numPr>
-              <w:spacing w:line="276" w:lineRule="auto"/>
               <w:ind w:left="244" w:hanging="206"/>
               <w:rPr>
                 <w:rFonts w:ascii="Aparajita" w:hAnsi="Aparajita" w:cs="Aparajita"/>
@@ -984,31 +1258,7 @@
                 <w:sz w:val="22"/>
                 <w:szCs w:val="22"/>
               </w:rPr>
-              <w:t xml:space="preserve"> for handling context-sensitive access control in a Smart Home Environment. </w:t>
-            </w:r>
-          </w:p>
-          <w:p>
-            <w:pPr>
-              <w:pStyle w:val="ListParagraph"/>
-              <w:numPr>
-                <w:ilvl w:val="0"/>
-                <w:numId w:val="1"/>
-              </w:numPr>
-              <w:spacing w:line="276" w:lineRule="auto"/>
-              <w:ind w:left="244" w:hanging="206"/>
-              <w:rPr>
-                <w:rFonts w:ascii="Aparajita" w:hAnsi="Aparajita" w:cs="Aparajita"/>
-                <w:sz w:val="22"/>
-                <w:szCs w:val="22"/>
-              </w:rPr>
-            </w:pPr>
-            <w:r>
-              <w:rPr>
-                <w:rFonts w:ascii="Aparajita" w:hAnsi="Aparajita" w:cs="Aparajita"/>
-                <w:sz w:val="22"/>
-                <w:szCs w:val="22"/>
-              </w:rPr>
-              <w:t xml:space="preserve">Created </w:t>
+              <w:t xml:space="preserve"> for handling context-sensitive access control in a Smart Home Environment. Created </w:t>
             </w:r>
             <w:hyperlink r:id="rId9" w:history="1">
               <w:r>
@@ -1064,26 +1314,64 @@
           </w:tcPr>
           <w:p>
             <w:pPr>
-              <w:spacing w:line="276" w:lineRule="auto"/>
-              <w:contextualSpacing/>
-              <w:rPr>
-                <w:rFonts w:ascii="Aparajita" w:hAnsi="Aparajita" w:cs="Aparajita"/>
-                <w:sz w:val="22"/>
-                <w:szCs w:val="22"/>
-              </w:rPr>
-            </w:pPr>
-            <w:r>
-              <w:rPr>
-                <w:rFonts w:ascii="Aparajita" w:hAnsi="Aparajita" w:cs="Aparajita"/>
-                <w:sz w:val="22"/>
-                <w:szCs w:val="22"/>
-              </w:rPr>
-              <w:t>Software Engineer, Tech Lead @ Tata Consultancy Services</w:t>
-            </w:r>
-          </w:p>
-          <w:p>
-            <w:pPr>
-              <w:spacing w:line="276" w:lineRule="auto"/>
+              <w:contextualSpacing/>
+              <w:rPr>
+                <w:rFonts w:ascii="Aparajita" w:hAnsi="Aparajita" w:cs="Aparajita"/>
+                <w:sz w:val="22"/>
+                <w:szCs w:val="22"/>
+              </w:rPr>
+            </w:pPr>
+            <w:r>
+              <w:rPr>
+                <w:rFonts w:ascii="Aparajita" w:hAnsi="Aparajita" w:cs="Aparajita"/>
+                <w:b/>
+                <w:bCs/>
+                <w:sz w:val="22"/>
+                <w:szCs w:val="22"/>
+              </w:rPr>
+              <w:t>Software Engineer, Tech</w:t>
+            </w:r>
+            <w:r>
+              <w:rPr>
+                <w:rFonts w:ascii="Aparajita" w:hAnsi="Aparajita" w:cs="Aparajita"/>
+                <w:b/>
+                <w:bCs/>
+                <w:sz w:val="22"/>
+                <w:szCs w:val="22"/>
+              </w:rPr>
+              <w:t>nical</w:t>
+            </w:r>
+            <w:r>
+              <w:rPr>
+                <w:rFonts w:ascii="Aparajita" w:hAnsi="Aparajita" w:cs="Aparajita"/>
+                <w:b/>
+                <w:bCs/>
+                <w:sz w:val="22"/>
+                <w:szCs w:val="22"/>
+              </w:rPr>
+              <w:t xml:space="preserve"> Lead</w:t>
+            </w:r>
+            <w:r>
+              <w:rPr>
+                <w:rFonts w:ascii="Aparajita" w:hAnsi="Aparajita" w:cs="Aparajita"/>
+                <w:b/>
+                <w:bCs/>
+                <w:sz w:val="22"/>
+                <w:szCs w:val="22"/>
+              </w:rPr>
+              <w:t>er</w:t>
+            </w:r>
+            <w:r>
+              <w:rPr>
+                <w:rFonts w:ascii="Aparajita" w:hAnsi="Aparajita" w:cs="Aparajita"/>
+                <w:sz w:val="22"/>
+                <w:szCs w:val="22"/>
+              </w:rPr>
+              <w:t xml:space="preserve"> @ Tata Consultancy Services</w:t>
+            </w:r>
+          </w:p>
+          <w:p>
+            <w:pPr>
               <w:contextualSpacing/>
               <w:rPr>
                 <w:rFonts w:ascii="Aparajita" w:hAnsi="Aparajita" w:cs="Aparajita"/>
@@ -1110,18 +1398,21 @@
           </w:tcPr>
           <w:p>
             <w:pPr>
-              <w:spacing w:line="276" w:lineRule="auto"/>
               <w:contextualSpacing/>
               <w:jc w:val="right"/>
               <w:rPr>
                 <w:rFonts w:ascii="Aparajita" w:hAnsi="Aparajita" w:cs="Aparajita"/>
-                <w:sz w:val="22"/>
-                <w:szCs w:val="22"/>
-              </w:rPr>
-            </w:pPr>
-            <w:r>
-              <w:rPr>
-                <w:rFonts w:ascii="Aparajita" w:hAnsi="Aparajita" w:cs="Aparajita"/>
+                <w:b/>
+                <w:bCs/>
+                <w:sz w:val="22"/>
+                <w:szCs w:val="22"/>
+              </w:rPr>
+            </w:pPr>
+            <w:r>
+              <w:rPr>
+                <w:rFonts w:ascii="Aparajita" w:hAnsi="Aparajita" w:cs="Aparajita"/>
+                <w:b/>
+                <w:bCs/>
                 <w:sz w:val="22"/>
                 <w:szCs w:val="22"/>
               </w:rPr>
@@ -1146,7 +1437,6 @@
                 <w:ilvl w:val="0"/>
                 <w:numId w:val="1"/>
               </w:numPr>
-              <w:spacing w:line="276" w:lineRule="auto"/>
               <w:ind w:left="244" w:hanging="206"/>
               <w:rPr>
                 <w:rFonts w:ascii="Aparajita" w:hAnsi="Aparajita" w:cs="Aparajita"/>
@@ -1160,7 +1450,15 @@
                 <w:sz w:val="22"/>
                 <w:szCs w:val="22"/>
               </w:rPr>
-              <w:t>Led the design, development, and delivery management of seven projects for clients of TCS.</w:t>
+              <w:t>Led the design, development, and delivery of API interfaces using PL/SQL stored procedures</w:t>
+            </w:r>
+            <w:r>
+              <w:rPr>
+                <w:rFonts w:ascii="Aparajita" w:hAnsi="Aparajita" w:cs="Aparajita"/>
+                <w:sz w:val="22"/>
+                <w:szCs w:val="22"/>
+              </w:rPr>
+              <w:t xml:space="preserve"> for several projects of TCS.</w:t>
             </w:r>
           </w:p>
           <w:p>
@@ -1170,7 +1468,6 @@
                 <w:ilvl w:val="0"/>
                 <w:numId w:val="1"/>
               </w:numPr>
-              <w:spacing w:line="276" w:lineRule="auto"/>
               <w:ind w:left="244" w:hanging="206"/>
               <w:rPr>
                 <w:rFonts w:ascii="Aparajita" w:hAnsi="Aparajita" w:cs="Aparajita"/>
@@ -1184,7 +1481,63 @@
                 <w:sz w:val="22"/>
                 <w:szCs w:val="22"/>
               </w:rPr>
-              <w:t>Created API interfaces using PL/SQL stored procedures for daily usage for clients of TCS.</w:t>
+              <w:t xml:space="preserve">Carried out change based regression </w:t>
+            </w:r>
+            <w:r>
+              <w:rPr>
+                <w:rFonts w:ascii="Aparajita" w:hAnsi="Aparajita" w:cs="Aparajita"/>
+                <w:sz w:val="22"/>
+                <w:szCs w:val="22"/>
+              </w:rPr>
+              <w:t xml:space="preserve">impact </w:t>
+            </w:r>
+            <w:r>
+              <w:rPr>
+                <w:rFonts w:ascii="Aparajita" w:hAnsi="Aparajita" w:cs="Aparajita"/>
+                <w:sz w:val="22"/>
+                <w:szCs w:val="22"/>
+              </w:rPr>
+              <w:t>analysis</w:t>
+            </w:r>
+            <w:r>
+              <w:rPr>
+                <w:rFonts w:ascii="Aparajita" w:hAnsi="Aparajita" w:cs="Aparajita"/>
+                <w:sz w:val="22"/>
+                <w:szCs w:val="22"/>
+              </w:rPr>
+              <w:t xml:space="preserve">, created </w:t>
+            </w:r>
+            <w:r>
+              <w:rPr>
+                <w:rFonts w:ascii="Aparajita" w:hAnsi="Aparajita" w:cs="Aparajita"/>
+                <w:sz w:val="22"/>
+                <w:szCs w:val="22"/>
+              </w:rPr>
+              <w:t>software functional specifications</w:t>
+            </w:r>
+            <w:r>
+              <w:rPr>
+                <w:rFonts w:ascii="Aparajita" w:hAnsi="Aparajita" w:cs="Aparajita"/>
+                <w:sz w:val="22"/>
+                <w:szCs w:val="22"/>
+              </w:rPr>
+              <w:t>, p</w:t>
+            </w:r>
+            <w:r>
+              <w:rPr>
+                <w:rFonts w:ascii="Aparajita" w:hAnsi="Aparajita" w:cs="Aparajita"/>
+                <w:sz w:val="22"/>
+                <w:szCs w:val="22"/>
+              </w:rPr>
+              <w:t>repared test plans</w:t>
+            </w:r>
+            <w:r>
+              <w:rPr>
+                <w:rFonts w:ascii="Aparajita" w:hAnsi="Aparajita" w:cs="Aparajita"/>
+                <w:sz w:val="22"/>
+                <w:szCs w:val="22"/>
+              </w:rPr>
+              <w:t xml:space="preserve"> for several projects of TCS.</w:t>
             </w:r>
           </w:p>
           <w:p>
@@ -1194,7 +1547,6 @@
                 <w:ilvl w:val="0"/>
                 <w:numId w:val="1"/>
               </w:numPr>
-              <w:spacing w:line="276" w:lineRule="auto"/>
               <w:ind w:left="244" w:hanging="206"/>
               <w:rPr>
                 <w:rFonts w:ascii="Aparajita" w:hAnsi="Aparajita" w:cs="Aparajita"/>
@@ -1208,55 +1560,103 @@
                 <w:sz w:val="22"/>
                 <w:szCs w:val="22"/>
               </w:rPr>
-              <w:t>Carried out change based regression analysis and documented software functional specifications.</w:t>
-            </w:r>
-          </w:p>
-          <w:p>
-            <w:pPr>
-              <w:pStyle w:val="ListParagraph"/>
-              <w:numPr>
-                <w:ilvl w:val="0"/>
-                <w:numId w:val="1"/>
-              </w:numPr>
-              <w:spacing w:line="276" w:lineRule="auto"/>
-              <w:ind w:left="244" w:hanging="206"/>
-              <w:rPr>
-                <w:rFonts w:ascii="Aparajita" w:hAnsi="Aparajita" w:cs="Aparajita"/>
-                <w:sz w:val="22"/>
-                <w:szCs w:val="22"/>
-              </w:rPr>
-            </w:pPr>
-            <w:r>
-              <w:rPr>
-                <w:rFonts w:ascii="Aparajita" w:hAnsi="Aparajita" w:cs="Aparajita"/>
-                <w:sz w:val="22"/>
-                <w:szCs w:val="22"/>
-              </w:rPr>
-              <w:t>Prepared test plans and executed system integration testing and user-acceptance testing.</w:t>
-            </w:r>
-          </w:p>
-          <w:p>
-            <w:pPr>
-              <w:pStyle w:val="ListParagraph"/>
-              <w:numPr>
-                <w:ilvl w:val="0"/>
-                <w:numId w:val="1"/>
-              </w:numPr>
-              <w:spacing w:line="276" w:lineRule="auto"/>
-              <w:ind w:left="244" w:hanging="206"/>
-              <w:rPr>
-                <w:rFonts w:ascii="Aparajita" w:hAnsi="Aparajita" w:cs="Aparajita"/>
-                <w:sz w:val="22"/>
-                <w:szCs w:val="22"/>
-              </w:rPr>
-            </w:pPr>
-            <w:r>
-              <w:rPr>
-                <w:rFonts w:ascii="Aparajita" w:hAnsi="Aparajita" w:cs="Aparajita"/>
-                <w:sz w:val="22"/>
-                <w:szCs w:val="22"/>
-              </w:rPr>
-              <w:t>Ensured client systems were up in four hours after migration activities saving millions of dollars in potential revenue lost.</w:t>
+              <w:t xml:space="preserve">Performed </w:t>
+            </w:r>
+            <w:r>
+              <w:rPr>
+                <w:rFonts w:ascii="Aparajita" w:hAnsi="Aparajita" w:cs="Aparajita"/>
+                <w:sz w:val="22"/>
+                <w:szCs w:val="22"/>
+              </w:rPr>
+              <w:t>system integration</w:t>
+            </w:r>
+            <w:r>
+              <w:rPr>
+                <w:rFonts w:ascii="Aparajita" w:hAnsi="Aparajita" w:cs="Aparajita"/>
+                <w:sz w:val="22"/>
+                <w:szCs w:val="22"/>
+              </w:rPr>
+              <w:t xml:space="preserve">, </w:t>
+            </w:r>
+            <w:r>
+              <w:rPr>
+                <w:rFonts w:ascii="Aparajita" w:hAnsi="Aparajita" w:cs="Aparajita"/>
+                <w:sz w:val="22"/>
+                <w:szCs w:val="22"/>
+              </w:rPr>
+              <w:t xml:space="preserve">user-acceptance </w:t>
+            </w:r>
+            <w:r>
+              <w:rPr>
+                <w:rFonts w:ascii="Aparajita" w:hAnsi="Aparajita" w:cs="Aparajita"/>
+                <w:sz w:val="22"/>
+                <w:szCs w:val="22"/>
+              </w:rPr>
+              <w:t xml:space="preserve">and performance </w:t>
+            </w:r>
+            <w:r>
+              <w:rPr>
+                <w:rFonts w:ascii="Aparajita" w:hAnsi="Aparajita" w:cs="Aparajita"/>
+                <w:sz w:val="22"/>
+                <w:szCs w:val="22"/>
+              </w:rPr>
+              <w:t>testing</w:t>
+            </w:r>
+            <w:r>
+              <w:rPr>
+                <w:rFonts w:ascii="Aparajita" w:hAnsi="Aparajita" w:cs="Aparajita"/>
+                <w:sz w:val="22"/>
+                <w:szCs w:val="22"/>
+              </w:rPr>
+              <w:t xml:space="preserve"> and e</w:t>
+            </w:r>
+            <w:r>
+              <w:rPr>
+                <w:rFonts w:ascii="Aparajita" w:hAnsi="Aparajita" w:cs="Aparajita"/>
+                <w:sz w:val="22"/>
+                <w:szCs w:val="22"/>
+              </w:rPr>
+              <w:t xml:space="preserve">nsured client systems </w:t>
+            </w:r>
+            <w:r>
+              <w:rPr>
+                <w:rFonts w:ascii="Aparajita" w:hAnsi="Aparajita" w:cs="Aparajita"/>
+                <w:sz w:val="22"/>
+                <w:szCs w:val="22"/>
+              </w:rPr>
+              <w:t xml:space="preserve">had very high uptime even when carrying out data </w:t>
+            </w:r>
+            <w:r>
+              <w:rPr>
+                <w:rFonts w:ascii="Aparajita" w:hAnsi="Aparajita" w:cs="Aparajita"/>
+                <w:sz w:val="22"/>
+                <w:szCs w:val="22"/>
+              </w:rPr>
+              <w:t>migration activities</w:t>
+            </w:r>
+            <w:r>
+              <w:rPr>
+                <w:rFonts w:ascii="Aparajita" w:hAnsi="Aparajita" w:cs="Aparajita"/>
+                <w:sz w:val="22"/>
+                <w:szCs w:val="22"/>
+              </w:rPr>
+              <w:t xml:space="preserve">. Saved </w:t>
+            </w:r>
+            <w:r>
+              <w:rPr>
+                <w:rFonts w:ascii="Aparajita" w:hAnsi="Aparajita" w:cs="Aparajita"/>
+                <w:sz w:val="22"/>
+                <w:szCs w:val="22"/>
+              </w:rPr>
+              <w:t>millions of dollars in potential revenue lost</w:t>
+            </w:r>
+            <w:r>
+              <w:rPr>
+                <w:rFonts w:ascii="Aparajita" w:hAnsi="Aparajita" w:cs="Aparajita"/>
+                <w:sz w:val="22"/>
+                <w:szCs w:val="22"/>
+              </w:rPr>
+              <w:t xml:space="preserve"> to the client and was awarded for said effort by clients.</w:t>
             </w:r>
           </w:p>
         </w:tc>
@@ -1269,12 +1669,11 @@
           </w:tcPr>
           <w:p>
             <w:pPr>
-              <w:spacing w:line="276" w:lineRule="auto"/>
-              <w:contextualSpacing/>
-              <w:rPr>
-                <w:rFonts w:ascii="Aparajita" w:hAnsi="Aparajita" w:cs="Aparajita"/>
-                <w:sz w:val="8"/>
-                <w:szCs w:val="8"/>
+              <w:contextualSpacing/>
+              <w:rPr>
+                <w:rFonts w:ascii="Aparajita" w:hAnsi="Aparajita" w:cs="Aparajita"/>
+                <w:sz w:val="2"/>
+                <w:szCs w:val="2"/>
               </w:rPr>
             </w:pPr>
           </w:p>
@@ -1288,7 +1687,6 @@
           </w:tcPr>
           <w:p>
             <w:pPr>
-              <w:spacing w:line="276" w:lineRule="auto"/>
               <w:contextualSpacing/>
               <w:rPr>
                 <w:rFonts w:ascii="Aparajita" w:hAnsi="Aparajita" w:cs="Aparajita"/>
@@ -1318,7 +1716,6 @@
           </w:tcPr>
           <w:p>
             <w:pPr>
-              <w:spacing w:line="276" w:lineRule="auto"/>
               <w:contextualSpacing/>
               <w:rPr>
                 <w:rFonts w:ascii="Aparajita" w:hAnsi="Aparajita" w:cs="Aparajita"/>
@@ -1347,7 +1744,6 @@
           </w:tcPr>
           <w:p>
             <w:pPr>
-              <w:spacing w:line="276" w:lineRule="auto"/>
               <w:contextualSpacing/>
               <w:rPr>
                 <w:rFonts w:ascii="Aparajita" w:hAnsi="Aparajita" w:cs="Aparajita"/>
@@ -1376,7 +1772,6 @@
           </w:tcPr>
           <w:p>
             <w:pPr>
-              <w:spacing w:line="276" w:lineRule="auto"/>
               <w:contextualSpacing/>
               <w:rPr>
                 <w:rFonts w:ascii="Aparajita" w:hAnsi="Aparajita" w:cs="Aparajita"/>
@@ -1404,7 +1799,6 @@
           </w:tcPr>
           <w:p>
             <w:pPr>
-              <w:spacing w:line="276" w:lineRule="auto"/>
               <w:contextualSpacing/>
               <w:rPr>
                 <w:rFonts w:ascii="Aparajita" w:hAnsi="Aparajita" w:cs="Aparajita"/>
@@ -1433,7 +1827,6 @@
           </w:tcPr>
           <w:p>
             <w:pPr>
-              <w:spacing w:line="276" w:lineRule="auto"/>
               <w:contextualSpacing/>
               <w:rPr>
                 <w:rFonts w:ascii="Aparajita" w:hAnsi="Aparajita" w:cs="Aparajita"/>
@@ -1461,7 +1854,6 @@
           </w:tcPr>
           <w:p>
             <w:pPr>
-              <w:spacing w:line="276" w:lineRule="auto"/>
               <w:contextualSpacing/>
               <w:rPr>
                 <w:rFonts w:ascii="Aparajita" w:hAnsi="Aparajita" w:cs="Aparajita"/>
@@ -1508,7 +1900,6 @@
           </w:tcPr>
           <w:p>
             <w:pPr>
-              <w:spacing w:line="276" w:lineRule="auto"/>
               <w:contextualSpacing/>
               <w:rPr>
                 <w:rFonts w:ascii="Aparajita" w:hAnsi="Aparajita" w:cs="Aparajita"/>
@@ -1536,7 +1927,6 @@
           </w:tcPr>
           <w:p>
             <w:pPr>
-              <w:spacing w:line="276" w:lineRule="auto"/>
               <w:contextualSpacing/>
               <w:rPr>
                 <w:rFonts w:ascii="Aparajita" w:hAnsi="Aparajita" w:cs="Aparajita"/>
@@ -1581,7 +1971,6 @@
           </w:tcPr>
           <w:p>
             <w:pPr>
-              <w:spacing w:line="276" w:lineRule="auto"/>
               <w:contextualSpacing/>
               <w:rPr>
                 <w:rFonts w:ascii="Aparajita" w:hAnsi="Aparajita" w:cs="Aparajita"/>
@@ -1609,7 +1998,6 @@
           </w:tcPr>
           <w:p>
             <w:pPr>
-              <w:spacing w:line="276" w:lineRule="auto"/>
               <w:contextualSpacing/>
               <w:rPr>
                 <w:rFonts w:ascii="Aparajita" w:hAnsi="Aparajita" w:cs="Aparajita"/>
@@ -1639,7 +2027,6 @@
           </w:tcPr>
           <w:p>
             <w:pPr>
-              <w:spacing w:line="276" w:lineRule="auto"/>
               <w:contextualSpacing/>
               <w:rPr>
                 <w:rFonts w:ascii="Aparajita" w:hAnsi="Aparajita" w:cs="Aparajita"/>
@@ -1668,30 +2055,13 @@
           </w:tcPr>
           <w:p>
             <w:pPr>
-              <w:spacing w:line="276" w:lineRule="auto"/>
-              <w:contextualSpacing/>
-              <w:rPr>
-                <w:rFonts w:ascii="Aparajita" w:hAnsi="Aparajita" w:cs="Aparajita"/>
-                <w:sz w:val="22"/>
-                <w:szCs w:val="22"/>
-              </w:rPr>
-            </w:pPr>
-            <w:r>
-              <w:rPr>
-                <w:rFonts w:ascii="Aparajita" w:hAnsi="Aparajita" w:cs="Aparajita"/>
-                <w:sz w:val="22"/>
-                <w:szCs w:val="22"/>
-              </w:rPr>
-              <w:t xml:space="preserve">Deep Learning, </w:t>
-            </w:r>
-            <w:r>
-              <w:rPr>
-                <w:rFonts w:ascii="Aparajita" w:hAnsi="Aparajita" w:cs="Aparajita"/>
-                <w:sz w:val="22"/>
-                <w:szCs w:val="22"/>
-              </w:rPr>
-              <w:t xml:space="preserve">Machine Learning, </w:t>
-            </w:r>
+              <w:contextualSpacing/>
+              <w:rPr>
+                <w:rFonts w:ascii="Aparajita" w:hAnsi="Aparajita" w:cs="Aparajita"/>
+                <w:sz w:val="22"/>
+                <w:szCs w:val="22"/>
+              </w:rPr>
+            </w:pPr>
             <w:r>
               <w:rPr>
                 <w:rFonts w:ascii="Aparajita" w:hAnsi="Aparajita" w:cs="Aparajita"/>
@@ -1699,6 +2069,14 @@
                 <w:szCs w:val="22"/>
               </w:rPr>
               <w:t>Big Data Analytics</w:t>
+            </w:r>
+            <w:r>
+              <w:rPr>
+                <w:rFonts w:ascii="Aparajita" w:hAnsi="Aparajita" w:cs="Aparajita"/>
+                <w:sz w:val="22"/>
+                <w:szCs w:val="22"/>
+              </w:rPr>
+              <w:t>, Deep Learning, Machine Learning</w:t>
             </w:r>
           </w:p>
         </w:tc>
@@ -1711,12 +2089,11 @@
           </w:tcPr>
           <w:p>
             <w:pPr>
-              <w:spacing w:line="276" w:lineRule="auto"/>
-              <w:contextualSpacing/>
-              <w:rPr>
-                <w:rFonts w:ascii="Aparajita" w:hAnsi="Aparajita" w:cs="Aparajita"/>
-                <w:sz w:val="8"/>
-                <w:szCs w:val="8"/>
+              <w:contextualSpacing/>
+              <w:rPr>
+                <w:rFonts w:ascii="Aparajita" w:hAnsi="Aparajita" w:cs="Aparajita"/>
+                <w:sz w:val="16"/>
+                <w:szCs w:val="16"/>
               </w:rPr>
             </w:pPr>
           </w:p>
@@ -1733,7 +2110,6 @@
           </w:tcPr>
           <w:p>
             <w:pPr>
-              <w:spacing w:line="276" w:lineRule="auto"/>
               <w:contextualSpacing/>
               <w:rPr>
                 <w:rFonts w:ascii="Aparajita" w:hAnsi="Aparajita" w:cs="Aparajita"/>
@@ -1763,29 +2139,20 @@
           </w:tcPr>
           <w:p>
             <w:pPr>
-              <w:spacing w:line="276" w:lineRule="auto"/>
-              <w:contextualSpacing/>
-              <w:rPr>
-                <w:rFonts w:ascii="Aparajita" w:hAnsi="Aparajita" w:cs="Aparajita"/>
-                <w:sz w:val="22"/>
-                <w:szCs w:val="22"/>
-              </w:rPr>
-            </w:pPr>
-            <w:r>
-              <w:rPr>
-                <w:rFonts w:ascii="Aparajita" w:hAnsi="Aparajita" w:cs="Aparajita"/>
-                <w:sz w:val="22"/>
-                <w:szCs w:val="22"/>
-              </w:rPr>
-              <w:t>Udacity Nanodegree</w:t>
-            </w:r>
-            <w:r>
-              <w:rPr>
-                <w:rFonts w:ascii="Aparajita" w:hAnsi="Aparajita" w:cs="Aparajita"/>
-                <w:sz w:val="22"/>
-                <w:szCs w:val="22"/>
-              </w:rPr>
-              <w:t>: Deep Learning</w:t>
+              <w:contextualSpacing/>
+              <w:rPr>
+                <w:rFonts w:ascii="Aparajita" w:hAnsi="Aparajita" w:cs="Aparajita"/>
+                <w:sz w:val="22"/>
+                <w:szCs w:val="22"/>
+              </w:rPr>
+            </w:pPr>
+            <w:r>
+              <w:rPr>
+                <w:rFonts w:ascii="Aparajita" w:hAnsi="Aparajita" w:cs="Aparajita"/>
+                <w:sz w:val="22"/>
+                <w:szCs w:val="22"/>
+              </w:rPr>
+              <w:t>Udacity Nanodegree: Deep Learning</w:t>
             </w:r>
           </w:p>
         </w:tc>
@@ -1799,7 +2166,6 @@
           </w:tcPr>
           <w:p>
             <w:pPr>
-              <w:spacing w:line="276" w:lineRule="auto"/>
               <w:ind w:right="-30"/>
               <w:contextualSpacing/>
               <w:jc w:val="right"/>
@@ -1823,15 +2189,7 @@
                 <w:sz w:val="22"/>
                 <w:szCs w:val="22"/>
               </w:rPr>
-              <w:t>20</w:t>
-            </w:r>
-            <w:r>
-              <w:rPr>
-                <w:rFonts w:ascii="Aparajita" w:hAnsi="Aparajita" w:cs="Aparajita"/>
-                <w:sz w:val="22"/>
-                <w:szCs w:val="22"/>
-              </w:rPr>
-              <w:t>21</w:t>
+              <w:t>2021</w:t>
             </w:r>
           </w:p>
         </w:tc>
@@ -1847,7 +2205,6 @@
           </w:tcPr>
           <w:p>
             <w:pPr>
-              <w:spacing w:line="276" w:lineRule="auto"/>
               <w:ind w:right="-30"/>
               <w:contextualSpacing/>
               <w:rPr>
@@ -1878,7 +2235,6 @@
           </w:tcPr>
           <w:p>
             <w:pPr>
-              <w:spacing w:line="276" w:lineRule="auto"/>
               <w:ind w:right="-30"/>
               <w:contextualSpacing/>
               <w:rPr>
@@ -1887,13 +2243,23 @@
                 <w:szCs w:val="22"/>
               </w:rPr>
             </w:pPr>
-            <w:r>
-              <w:rPr>
-                <w:rFonts w:ascii="Aparajita" w:hAnsi="Aparajita" w:cs="Aparajita"/>
-                <w:sz w:val="22"/>
-                <w:szCs w:val="22"/>
-              </w:rPr>
-              <w:t>Master’s in Data Science</w:t>
+            <w:proofErr w:type="gramStart"/>
+            <w:r>
+              <w:rPr>
+                <w:rFonts w:ascii="Aparajita" w:hAnsi="Aparajita" w:cs="Aparajita"/>
+                <w:sz w:val="22"/>
+                <w:szCs w:val="22"/>
+              </w:rPr>
+              <w:t>Master’s</w:t>
+            </w:r>
+            <w:proofErr w:type="gramEnd"/>
+            <w:r>
+              <w:rPr>
+                <w:rFonts w:ascii="Aparajita" w:hAnsi="Aparajita" w:cs="Aparajita"/>
+                <w:sz w:val="22"/>
+                <w:szCs w:val="22"/>
+              </w:rPr>
+              <w:t xml:space="preserve"> in Data Science</w:t>
             </w:r>
           </w:p>
         </w:tc>
@@ -1906,7 +2272,6 @@
           </w:tcPr>
           <w:p>
             <w:pPr>
-              <w:spacing w:line="276" w:lineRule="auto"/>
               <w:contextualSpacing/>
               <w:jc w:val="center"/>
               <w:rPr>
@@ -1935,7 +2300,6 @@
           </w:tcPr>
           <w:p>
             <w:pPr>
-              <w:spacing w:line="276" w:lineRule="auto"/>
               <w:ind w:right="-30"/>
               <w:contextualSpacing/>
               <w:jc w:val="right"/>
@@ -1967,7 +2331,6 @@
           </w:tcPr>
           <w:p>
             <w:pPr>
-              <w:spacing w:line="276" w:lineRule="auto"/>
               <w:contextualSpacing/>
               <w:rPr>
                 <w:rFonts w:ascii="Aparajita" w:hAnsi="Aparajita" w:cs="Aparajita"/>
@@ -1997,21 +2360,30 @@
           </w:tcPr>
           <w:p>
             <w:pPr>
-              <w:spacing w:line="276" w:lineRule="auto"/>
-              <w:contextualSpacing/>
-              <w:rPr>
-                <w:rFonts w:ascii="Aparajita" w:hAnsi="Aparajita" w:cs="Aparajita"/>
-                <w:sz w:val="22"/>
-                <w:szCs w:val="22"/>
-              </w:rPr>
-            </w:pPr>
-            <w:r>
-              <w:rPr>
-                <w:rFonts w:ascii="Aparajita" w:hAnsi="Aparajita" w:cs="Aparajita"/>
-                <w:sz w:val="22"/>
-                <w:szCs w:val="22"/>
-              </w:rPr>
-              <w:t>Bachelor’s in Computer Science</w:t>
+              <w:contextualSpacing/>
+              <w:rPr>
+                <w:rFonts w:ascii="Aparajita" w:hAnsi="Aparajita" w:cs="Aparajita"/>
+                <w:sz w:val="22"/>
+                <w:szCs w:val="22"/>
+              </w:rPr>
+            </w:pPr>
+            <w:proofErr w:type="gramStart"/>
+            <w:r>
+              <w:rPr>
+                <w:rFonts w:ascii="Aparajita" w:hAnsi="Aparajita" w:cs="Aparajita"/>
+                <w:sz w:val="22"/>
+                <w:szCs w:val="22"/>
+              </w:rPr>
+              <w:t>Bachelor’s</w:t>
+            </w:r>
+            <w:proofErr w:type="gramEnd"/>
+            <w:r>
+              <w:rPr>
+                <w:rFonts w:ascii="Aparajita" w:hAnsi="Aparajita" w:cs="Aparajita"/>
+                <w:sz w:val="22"/>
+                <w:szCs w:val="22"/>
+              </w:rPr>
+              <w:t xml:space="preserve"> in Computer Science</w:t>
             </w:r>
           </w:p>
         </w:tc>
@@ -2024,7 +2396,6 @@
           </w:tcPr>
           <w:p>
             <w:pPr>
-              <w:spacing w:line="276" w:lineRule="auto"/>
               <w:contextualSpacing/>
               <w:jc w:val="center"/>
               <w:rPr>
@@ -2053,7 +2424,6 @@
           </w:tcPr>
           <w:p>
             <w:pPr>
-              <w:spacing w:line="276" w:lineRule="auto"/>
               <w:contextualSpacing/>
               <w:jc w:val="right"/>
               <w:rPr>
@@ -2084,12 +2454,11 @@
           </w:tcPr>
           <w:p>
             <w:pPr>
-              <w:spacing w:line="276" w:lineRule="auto"/>
-              <w:contextualSpacing/>
-              <w:rPr>
-                <w:rFonts w:ascii="Aparajita" w:hAnsi="Aparajita" w:cs="Aparajita"/>
-                <w:sz w:val="8"/>
-                <w:szCs w:val="8"/>
+              <w:contextualSpacing/>
+              <w:rPr>
+                <w:rFonts w:ascii="Aparajita" w:hAnsi="Aparajita" w:cs="Aparajita"/>
+                <w:sz w:val="16"/>
+                <w:szCs w:val="16"/>
               </w:rPr>
             </w:pPr>
           </w:p>
@@ -2106,7 +2475,6 @@
           </w:tcPr>
           <w:p>
             <w:pPr>
-              <w:spacing w:line="276" w:lineRule="auto"/>
               <w:contextualSpacing/>
               <w:rPr>
                 <w:rFonts w:ascii="Aparajita" w:hAnsi="Aparajita" w:cs="Aparajita"/>
@@ -2132,40 +2500,100 @@
             <w:gridSpan w:val="5"/>
             <w:tcBorders>
               <w:top w:val="single" w:sz="4" w:space="0" w:color="auto"/>
-              <w:bottom w:val="single" w:sz="4" w:space="0" w:color="auto"/>
             </w:tcBorders>
           </w:tcPr>
           <w:p>
             <w:pPr>
-              <w:spacing w:line="276" w:lineRule="auto"/>
-              <w:contextualSpacing/>
-              <w:rPr>
-                <w:rFonts w:ascii="Aparajita" w:hAnsi="Aparajita" w:cs="Aparajita"/>
-                <w:sz w:val="22"/>
-                <w:szCs w:val="22"/>
-              </w:rPr>
-            </w:pPr>
-            <w:r>
-              <w:rPr>
-                <w:rFonts w:ascii="Aparajita" w:hAnsi="Aparajita" w:cs="Aparajita"/>
-                <w:sz w:val="22"/>
-                <w:szCs w:val="22"/>
-              </w:rPr>
-              <w:t>Master’s degree capstone project using Natural Language Processing: QABot: A Chatbot for Open Question Answering Using Neural Networks - Built “QABot”, a Chatbot using the sequence-to-sequence Deep Learning model that utilizes the Encoder Decoder Neural Network architecture combined with Attention Mechanism to answer user search queries. Created a model by training a Deep Neural using the PyTorch Deep Learning Framework. Used Recurrent Neural Network architecture that are better at dealing with text sequences. Used both Teacher Forcing and Auto-Regressive approaches for model training and Auto-Regressive approach for model evaluation. Used BERT (Bidirectional Encoder Representations from Transformers) for tokenization and combined Transformer and GPT-2 for model fine tuning.</w:t>
-            </w:r>
-            <w:hyperlink r:id="rId11" w:tgtFrame="_blank" w:history="1"/>
-            <w:r>
-              <w:rPr>
-                <w:rFonts w:ascii="Aparajita" w:hAnsi="Aparajita" w:cs="Aparajita"/>
-                <w:sz w:val="22"/>
-                <w:szCs w:val="22"/>
-              </w:rPr>
-              <w:t xml:space="preserve"> </w:t>
-            </w:r>
-          </w:p>
-          <w:p>
-            <w:pPr>
-              <w:spacing w:line="276" w:lineRule="auto"/>
+              <w:contextualSpacing/>
+              <w:rPr>
+                <w:rFonts w:ascii="Aparajita" w:hAnsi="Aparajita" w:cs="Aparajita"/>
+                <w:sz w:val="22"/>
+                <w:szCs w:val="22"/>
+              </w:rPr>
+            </w:pPr>
+            <w:r>
+              <w:rPr>
+                <w:rFonts w:ascii="Aparajita" w:hAnsi="Aparajita" w:cs="Aparajita"/>
+                <w:sz w:val="22"/>
+                <w:szCs w:val="22"/>
+              </w:rPr>
+              <w:t xml:space="preserve">Master’s degree capstone project using Natural Language Processing: </w:t>
+            </w:r>
+            <w:proofErr w:type="spellStart"/>
+            <w:r>
+              <w:rPr>
+                <w:rFonts w:ascii="Aparajita" w:hAnsi="Aparajita" w:cs="Aparajita"/>
+                <w:sz w:val="22"/>
+                <w:szCs w:val="22"/>
+              </w:rPr>
+              <w:t>QABot</w:t>
+            </w:r>
+            <w:proofErr w:type="spellEnd"/>
+            <w:r>
+              <w:rPr>
+                <w:rFonts w:ascii="Aparajita" w:hAnsi="Aparajita" w:cs="Aparajita"/>
+                <w:sz w:val="22"/>
+                <w:szCs w:val="22"/>
+              </w:rPr>
+              <w:t>: A Chatbot for Open Question Answering Using Neural Networks - Built “</w:t>
+            </w:r>
+            <w:proofErr w:type="spellStart"/>
+            <w:r>
+              <w:rPr>
+                <w:rFonts w:ascii="Aparajita" w:hAnsi="Aparajita" w:cs="Aparajita"/>
+                <w:sz w:val="22"/>
+                <w:szCs w:val="22"/>
+              </w:rPr>
+              <w:t>QABot</w:t>
+            </w:r>
+            <w:proofErr w:type="spellEnd"/>
+            <w:r>
+              <w:rPr>
+                <w:rFonts w:ascii="Aparajita" w:hAnsi="Aparajita" w:cs="Aparajita"/>
+                <w:sz w:val="22"/>
+                <w:szCs w:val="22"/>
+              </w:rPr>
+              <w:t xml:space="preserve">”, a Chatbot using the sequence-to-sequence Deep Learning model that utilizes the Encoder Decoder Neural Network architecture combined with Attention Mechanism to answer user search queries. Created a model by training a Deep Neural using the </w:t>
+            </w:r>
+            <w:proofErr w:type="spellStart"/>
+            <w:r>
+              <w:rPr>
+                <w:rFonts w:ascii="Aparajita" w:hAnsi="Aparajita" w:cs="Aparajita"/>
+                <w:sz w:val="22"/>
+                <w:szCs w:val="22"/>
+              </w:rPr>
+              <w:t>PyTorch</w:t>
+            </w:r>
+            <w:proofErr w:type="spellEnd"/>
+            <w:r>
+              <w:rPr>
+                <w:rFonts w:ascii="Aparajita" w:hAnsi="Aparajita" w:cs="Aparajita"/>
+                <w:sz w:val="22"/>
+                <w:szCs w:val="22"/>
+              </w:rPr>
+              <w:t xml:space="preserve"> Deep Learning Framework. Used Recurrent Neural Network architecture that are better at dealing with text sequences. Used both Teacher Forcing and </w:t>
+            </w:r>
+            <w:proofErr w:type="spellStart"/>
+            <w:r>
+              <w:rPr>
+                <w:rFonts w:ascii="Aparajita" w:hAnsi="Aparajita" w:cs="Aparajita"/>
+                <w:sz w:val="22"/>
+                <w:szCs w:val="22"/>
+              </w:rPr>
+              <w:t>AutoRegressive</w:t>
+            </w:r>
+            <w:proofErr w:type="spellEnd"/>
+            <w:r>
+              <w:rPr>
+                <w:rFonts w:ascii="Aparajita" w:hAnsi="Aparajita" w:cs="Aparajita"/>
+                <w:sz w:val="22"/>
+                <w:szCs w:val="22"/>
+              </w:rPr>
+              <w:t xml:space="preserve"> approaches for model training and Auto-Regressive approach for model evaluation. Used BERT (Bidirectional Encoder Representations from Transformers) for tokenization and combined Transformer and GPT-2 for model fine tuning. </w:t>
+            </w:r>
+          </w:p>
+          <w:p>
+            <w:pPr>
               <w:contextualSpacing/>
               <w:rPr>
                 <w:rFonts w:ascii="Aparajita" w:hAnsi="Aparajita" w:cs="Aparajita"/>
@@ -2181,7 +2609,7 @@
               </w:rPr>
               <w:t xml:space="preserve">Ref: </w:t>
             </w:r>
-            <w:hyperlink r:id="rId12" w:history="1">
+            <w:hyperlink r:id="rId11" w:history="1">
               <w:r>
                 <w:rPr>
                   <w:rStyle w:val="Hyperlink"/>
@@ -2190,9 +2618,17 @@
                   <w:szCs w:val="22"/>
                   <w:u w:val="none"/>
                 </w:rPr>
-                <w:t>https://sites.google.com/umbc.edu/data606/fall-2020/sofia-dutta</w:t>
+                <w:t>https://sites.google.com/umbc.edu/data606/home/previous-semesters/fall-20/sofia-dutta</w:t>
               </w:r>
             </w:hyperlink>
+            <w:r>
+              <w:rPr>
+                <w:rFonts w:ascii="Aparajita" w:hAnsi="Aparajita" w:cs="Aparajita"/>
+                <w:sz w:val="22"/>
+                <w:szCs w:val="22"/>
+              </w:rPr>
+              <w:t xml:space="preserve"> </w:t>
+            </w:r>
           </w:p>
         </w:tc>
       </w:tr>
@@ -2207,7 +2643,6 @@
           </w:tcPr>
           <w:p>
             <w:pPr>
-              <w:spacing w:line="276" w:lineRule="auto"/>
               <w:contextualSpacing/>
               <w:rPr>
                 <w:rFonts w:ascii="Aparajita" w:hAnsi="Aparajita" w:cs="Aparajita"/>
@@ -2226,7 +2661,6 @@
           </w:p>
           <w:p>
             <w:pPr>
-              <w:spacing w:line="276" w:lineRule="auto"/>
               <w:contextualSpacing/>
               <w:rPr>
                 <w:rFonts w:ascii="Aparajita" w:hAnsi="Aparajita" w:cs="Aparajita"/>
@@ -2242,7 +2676,7 @@
               </w:rPr>
               <w:t xml:space="preserve">Ref: </w:t>
             </w:r>
-            <w:hyperlink r:id="rId13" w:history="1">
+            <w:hyperlink r:id="rId12" w:history="1">
               <w:r>
                 <w:rPr>
                   <w:rStyle w:val="Hyperlink"/>
@@ -2268,7 +2702,6 @@
           </w:tcPr>
           <w:p>
             <w:pPr>
-              <w:spacing w:line="276" w:lineRule="auto"/>
               <w:contextualSpacing/>
               <w:rPr>
                 <w:rFonts w:ascii="Aparajita" w:hAnsi="Aparajita" w:cs="Aparajita"/>
@@ -2305,7 +2738,6 @@
           </w:p>
           <w:p>
             <w:pPr>
-              <w:spacing w:line="276" w:lineRule="auto"/>
               <w:contextualSpacing/>
               <w:rPr>
                 <w:rFonts w:ascii="Aparajita" w:hAnsi="Aparajita" w:cs="Aparajita"/>
@@ -2321,7 +2753,7 @@
               </w:rPr>
               <w:t xml:space="preserve">Ref: </w:t>
             </w:r>
-            <w:hyperlink r:id="rId14" w:history="1">
+            <w:hyperlink r:id="rId13" w:history="1">
               <w:r>
                 <w:rPr>
                   <w:rStyle w:val="Hyperlink"/>
@@ -2347,7 +2779,6 @@
           </w:tcPr>
           <w:p>
             <w:pPr>
-              <w:spacing w:line="276" w:lineRule="auto"/>
               <w:contextualSpacing/>
               <w:rPr>
                 <w:rFonts w:ascii="Aparajita" w:hAnsi="Aparajita" w:cs="Aparajita"/>
@@ -2366,7 +2797,6 @@
           </w:p>
           <w:p>
             <w:pPr>
-              <w:spacing w:line="276" w:lineRule="auto"/>
               <w:contextualSpacing/>
               <w:rPr>
                 <w:rFonts w:ascii="Aparajita" w:hAnsi="Aparajita" w:cs="Aparajita"/>
@@ -2382,7 +2812,7 @@
               </w:rPr>
               <w:t xml:space="preserve">Ref: </w:t>
             </w:r>
-            <w:hyperlink r:id="rId15" w:history="1">
+            <w:hyperlink r:id="rId14" w:history="1">
               <w:r>
                 <w:rPr>
                   <w:rStyle w:val="Hyperlink"/>
@@ -2405,12 +2835,11 @@
           </w:tcPr>
           <w:p>
             <w:pPr>
-              <w:spacing w:line="276" w:lineRule="auto"/>
-              <w:contextualSpacing/>
-              <w:rPr>
-                <w:rFonts w:ascii="Aparajita" w:hAnsi="Aparajita" w:cs="Aparajita"/>
-                <w:sz w:val="22"/>
-                <w:szCs w:val="22"/>
+              <w:contextualSpacing/>
+              <w:rPr>
+                <w:rFonts w:ascii="Aparajita" w:hAnsi="Aparajita" w:cs="Aparajita"/>
+                <w:sz w:val="16"/>
+                <w:szCs w:val="16"/>
               </w:rPr>
             </w:pPr>
           </w:p>
@@ -2449,7 +2878,7 @@
           <w:p>
             <w:pPr>
               <w:pStyle w:val="NormalWeb"/>
-              <w:spacing w:before="0" w:beforeAutospacing="0" w:after="0" w:afterAutospacing="0" w:line="276" w:lineRule="auto"/>
+              <w:spacing w:before="0" w:beforeAutospacing="0" w:after="0" w:afterAutospacing="0"/>
               <w:contextualSpacing/>
               <w:rPr>
                 <w:rFonts w:ascii="Aparajita" w:eastAsiaTheme="minorHAnsi" w:hAnsi="Aparajita" w:cs="Aparajita"/>
@@ -2479,7 +2908,7 @@
           <w:p>
             <w:pPr>
               <w:pStyle w:val="NormalWeb"/>
-              <w:spacing w:before="0" w:beforeAutospacing="0" w:after="0" w:afterAutospacing="0" w:line="276" w:lineRule="auto"/>
+              <w:spacing w:before="0" w:beforeAutospacing="0" w:after="0" w:afterAutospacing="0"/>
               <w:contextualSpacing/>
               <w:rPr>
                 <w:rFonts w:ascii="Aparajita" w:eastAsiaTheme="minorHAnsi" w:hAnsi="Aparajita" w:cs="Aparajita"/>
@@ -2507,7 +2936,7 @@
           <w:p>
             <w:pPr>
               <w:pStyle w:val="NormalWeb"/>
-              <w:spacing w:before="0" w:beforeAutospacing="0" w:after="0" w:afterAutospacing="0" w:line="276" w:lineRule="auto"/>
+              <w:spacing w:before="0" w:beforeAutospacing="0" w:after="0" w:afterAutospacing="0"/>
               <w:contextualSpacing/>
               <w:rPr>
                 <w:rFonts w:ascii="Aparajita" w:eastAsiaTheme="minorHAnsi" w:hAnsi="Aparajita" w:cs="Aparajita"/>
@@ -2527,7 +2956,7 @@
           <w:p>
             <w:pPr>
               <w:pStyle w:val="NormalWeb"/>
-              <w:spacing w:before="0" w:beforeAutospacing="0" w:after="0" w:afterAutospacing="0" w:line="276" w:lineRule="auto"/>
+              <w:spacing w:before="0" w:beforeAutospacing="0" w:after="0" w:afterAutospacing="0"/>
               <w:contextualSpacing/>
               <w:jc w:val="right"/>
               <w:rPr>
@@ -2563,7 +2992,6 @@
                 <w:ilvl w:val="0"/>
                 <w:numId w:val="1"/>
               </w:numPr>
-              <w:spacing w:line="276" w:lineRule="auto"/>
               <w:ind w:left="244" w:hanging="206"/>
               <w:rPr>
                 <w:rFonts w:ascii="Aparajita" w:hAnsi="Aparajita" w:cs="Aparajita"/>
@@ -2595,7 +3023,6 @@
                 <w:ilvl w:val="0"/>
                 <w:numId w:val="1"/>
               </w:numPr>
-              <w:spacing w:line="276" w:lineRule="auto"/>
               <w:ind w:left="244" w:hanging="206"/>
               <w:rPr>
                 <w:rFonts w:ascii="Aparajita" w:hAnsi="Aparajita" w:cs="Aparajita"/>
@@ -2619,7 +3046,6 @@
                 <w:ilvl w:val="0"/>
                 <w:numId w:val="1"/>
               </w:numPr>
-              <w:spacing w:line="276" w:lineRule="auto"/>
               <w:ind w:left="244" w:hanging="206"/>
               <w:rPr>
                 <w:rFonts w:ascii="Aparajita" w:hAnsi="Aparajita" w:cs="Aparajita"/>
@@ -2643,7 +3069,6 @@
                 <w:ilvl w:val="0"/>
                 <w:numId w:val="1"/>
               </w:numPr>
-              <w:spacing w:line="276" w:lineRule="auto"/>
               <w:ind w:left="244" w:hanging="206"/>
               <w:rPr>
                 <w:rFonts w:ascii="Aparajita" w:hAnsi="Aparajita" w:cs="Aparajita"/>
@@ -2674,7 +3099,7 @@
           <w:p>
             <w:pPr>
               <w:pStyle w:val="NormalWeb"/>
-              <w:spacing w:before="0" w:beforeAutospacing="0" w:after="0" w:afterAutospacing="0" w:line="276" w:lineRule="auto"/>
+              <w:spacing w:before="0" w:beforeAutospacing="0" w:after="0" w:afterAutospacing="0"/>
               <w:contextualSpacing/>
               <w:rPr>
                 <w:rFonts w:ascii="Aparajita" w:eastAsiaTheme="minorHAnsi" w:hAnsi="Aparajita" w:cs="Aparajita"/>
@@ -2702,7 +3127,7 @@
           <w:p>
             <w:pPr>
               <w:pStyle w:val="NormalWeb"/>
-              <w:spacing w:before="0" w:beforeAutospacing="0" w:after="0" w:afterAutospacing="0" w:line="276" w:lineRule="auto"/>
+              <w:spacing w:before="0" w:beforeAutospacing="0" w:after="0" w:afterAutospacing="0"/>
               <w:contextualSpacing/>
               <w:jc w:val="right"/>
               <w:rPr>
@@ -2738,7 +3163,6 @@
                 <w:ilvl w:val="0"/>
                 <w:numId w:val="1"/>
               </w:numPr>
-              <w:spacing w:line="276" w:lineRule="auto"/>
               <w:ind w:left="244" w:hanging="206"/>
               <w:rPr>
                 <w:rFonts w:ascii="Aparajita" w:hAnsi="Aparajita" w:cs="Aparajita"/>
@@ -2762,7 +3186,6 @@
                 <w:ilvl w:val="0"/>
                 <w:numId w:val="1"/>
               </w:numPr>
-              <w:spacing w:line="276" w:lineRule="auto"/>
               <w:ind w:left="244" w:hanging="206"/>
               <w:rPr>
                 <w:rFonts w:ascii="Aparajita" w:hAnsi="Aparajita" w:cs="Aparajita"/>
@@ -2786,7 +3209,6 @@
                 <w:ilvl w:val="0"/>
                 <w:numId w:val="1"/>
               </w:numPr>
-              <w:spacing w:line="276" w:lineRule="auto"/>
               <w:ind w:left="244" w:hanging="206"/>
               <w:rPr>
                 <w:rFonts w:ascii="Aparajita" w:hAnsi="Aparajita" w:cs="Aparajita"/>
@@ -2810,7 +3232,6 @@
                 <w:ilvl w:val="0"/>
                 <w:numId w:val="1"/>
               </w:numPr>
-              <w:spacing w:line="276" w:lineRule="auto"/>
               <w:ind w:left="244" w:hanging="206"/>
               <w:rPr>
                 <w:rFonts w:ascii="Aparajita" w:hAnsi="Aparajita" w:cs="Aparajita"/>
@@ -2833,14 +3254,14 @@
     <w:p>
       <w:pPr>
         <w:pStyle w:val="NormalWeb"/>
-        <w:spacing w:before="0" w:beforeAutospacing="0" w:after="0" w:afterAutospacing="0" w:line="276" w:lineRule="auto"/>
+        <w:spacing w:before="0" w:beforeAutospacing="0" w:after="0" w:afterAutospacing="0"/>
         <w:contextualSpacing/>
         <w:mirrorIndents/>
         <w:rPr>
           <w:rFonts w:ascii="Aparajita" w:hAnsi="Aparajita" w:cs="Aparajita"/>
           <w:color w:val="000000" w:themeColor="text1"/>
-          <w:sz w:val="22"/>
-          <w:szCs w:val="22"/>
+          <w:sz w:val="2"/>
+          <w:szCs w:val="2"/>
         </w:rPr>
       </w:pPr>
     </w:p>
@@ -3530,6 +3951,119 @@
     </w:lvl>
   </w:abstractNum>
   <w:abstractNum w:abstractNumId="5" w15:restartNumberingAfterBreak="0">
+    <w:nsid w:val="48FC3FB0"/>
+    <w:multiLevelType w:val="hybridMultilevel"/>
+    <w:tmpl w:val="14208C92"/>
+    <w:lvl w:ilvl="0" w:tplc="04090001">
+      <w:start w:val="1"/>
+      <w:numFmt w:val="bullet"/>
+      <w:lvlText w:val=""/>
+      <w:lvlJc w:val="left"/>
+      <w:pPr>
+        <w:ind w:left="720" w:hanging="360"/>
+      </w:pPr>
+      <w:rPr>
+        <w:rFonts w:ascii="Symbol" w:hAnsi="Symbol" w:hint="default"/>
+      </w:rPr>
+    </w:lvl>
+    <w:lvl w:ilvl="1" w:tplc="FFFFFFFF">
+      <w:start w:val="1"/>
+      <w:numFmt w:val="bullet"/>
+      <w:lvlText w:val="o"/>
+      <w:lvlJc w:val="left"/>
+      <w:pPr>
+        <w:ind w:left="1440" w:hanging="360"/>
+      </w:pPr>
+      <w:rPr>
+        <w:rFonts w:ascii="Courier New" w:hAnsi="Courier New" w:cs="Courier New" w:hint="default"/>
+      </w:rPr>
+    </w:lvl>
+    <w:lvl w:ilvl="2" w:tplc="FFFFFFFF" w:tentative="1">
+      <w:start w:val="1"/>
+      <w:numFmt w:val="bullet"/>
+      <w:lvlText w:val=""/>
+      <w:lvlJc w:val="left"/>
+      <w:pPr>
+        <w:ind w:left="2160" w:hanging="360"/>
+      </w:pPr>
+      <w:rPr>
+        <w:rFonts w:ascii="Wingdings" w:hAnsi="Wingdings" w:hint="default"/>
+      </w:rPr>
+    </w:lvl>
+    <w:lvl w:ilvl="3" w:tplc="FFFFFFFF" w:tentative="1">
+      <w:start w:val="1"/>
+      <w:numFmt w:val="bullet"/>
+      <w:lvlText w:val=""/>
+      <w:lvlJc w:val="left"/>
+      <w:pPr>
+        <w:ind w:left="2880" w:hanging="360"/>
+      </w:pPr>
+      <w:rPr>
+        <w:rFonts w:ascii="Symbol" w:hAnsi="Symbol" w:hint="default"/>
+      </w:rPr>
+    </w:lvl>
+    <w:lvl w:ilvl="4" w:tplc="FFFFFFFF" w:tentative="1">
+      <w:start w:val="1"/>
+      <w:numFmt w:val="bullet"/>
+      <w:lvlText w:val="o"/>
+      <w:lvlJc w:val="left"/>
+      <w:pPr>
+        <w:ind w:left="3600" w:hanging="360"/>
+      </w:pPr>
+      <w:rPr>
+        <w:rFonts w:ascii="Courier New" w:hAnsi="Courier New" w:cs="Courier New" w:hint="default"/>
+      </w:rPr>
+    </w:lvl>
+    <w:lvl w:ilvl="5" w:tplc="FFFFFFFF" w:tentative="1">
+      <w:start w:val="1"/>
+      <w:numFmt w:val="bullet"/>
+      <w:lvlText w:val=""/>
+      <w:lvlJc w:val="left"/>
+      <w:pPr>
+        <w:ind w:left="4320" w:hanging="360"/>
+      </w:pPr>
+      <w:rPr>
+        <w:rFonts w:ascii="Wingdings" w:hAnsi="Wingdings" w:hint="default"/>
+      </w:rPr>
+    </w:lvl>
+    <w:lvl w:ilvl="6" w:tplc="FFFFFFFF" w:tentative="1">
+      <w:start w:val="1"/>
+      <w:numFmt w:val="bullet"/>
+      <w:lvlText w:val=""/>
+      <w:lvlJc w:val="left"/>
+      <w:pPr>
+        <w:ind w:left="5040" w:hanging="360"/>
+      </w:pPr>
+      <w:rPr>
+        <w:rFonts w:ascii="Symbol" w:hAnsi="Symbol" w:hint="default"/>
+      </w:rPr>
+    </w:lvl>
+    <w:lvl w:ilvl="7" w:tplc="FFFFFFFF" w:tentative="1">
+      <w:start w:val="1"/>
+      <w:numFmt w:val="bullet"/>
+      <w:lvlText w:val="o"/>
+      <w:lvlJc w:val="left"/>
+      <w:pPr>
+        <w:ind w:left="5760" w:hanging="360"/>
+      </w:pPr>
+      <w:rPr>
+        <w:rFonts w:ascii="Courier New" w:hAnsi="Courier New" w:cs="Courier New" w:hint="default"/>
+      </w:rPr>
+    </w:lvl>
+    <w:lvl w:ilvl="8" w:tplc="FFFFFFFF" w:tentative="1">
+      <w:start w:val="1"/>
+      <w:numFmt w:val="bullet"/>
+      <w:lvlText w:val=""/>
+      <w:lvlJc w:val="left"/>
+      <w:pPr>
+        <w:ind w:left="6480" w:hanging="360"/>
+      </w:pPr>
+      <w:rPr>
+        <w:rFonts w:ascii="Wingdings" w:hAnsi="Wingdings" w:hint="default"/>
+      </w:rPr>
+    </w:lvl>
+  </w:abstractNum>
+  <w:abstractNum w:abstractNumId="6" w15:restartNumberingAfterBreak="0">
     <w:nsid w:val="68B36AAE"/>
     <w:multiLevelType w:val="hybridMultilevel"/>
     <w:tmpl w:val="A9CCA6EC"/>
@@ -3630,6 +4164,119 @@
       </w:rPr>
     </w:lvl>
     <w:lvl w:ilvl="8" w:tplc="04090005" w:tentative="1">
+      <w:start w:val="1"/>
+      <w:numFmt w:val="bullet"/>
+      <w:lvlText w:val=""/>
+      <w:lvlJc w:val="left"/>
+      <w:pPr>
+        <w:ind w:left="6480" w:hanging="360"/>
+      </w:pPr>
+      <w:rPr>
+        <w:rFonts w:ascii="Wingdings" w:hAnsi="Wingdings" w:hint="default"/>
+      </w:rPr>
+    </w:lvl>
+  </w:abstractNum>
+  <w:abstractNum w:abstractNumId="7" w15:restartNumberingAfterBreak="0">
+    <w:nsid w:val="691B6CDC"/>
+    <w:multiLevelType w:val="hybridMultilevel"/>
+    <w:tmpl w:val="C45227CE"/>
+    <w:lvl w:ilvl="0" w:tplc="04090003">
+      <w:start w:val="1"/>
+      <w:numFmt w:val="bullet"/>
+      <w:lvlText w:val="o"/>
+      <w:lvlJc w:val="left"/>
+      <w:pPr>
+        <w:ind w:left="720" w:hanging="360"/>
+      </w:pPr>
+      <w:rPr>
+        <w:rFonts w:ascii="Courier New" w:hAnsi="Courier New" w:cs="Courier New" w:hint="default"/>
+      </w:rPr>
+    </w:lvl>
+    <w:lvl w:ilvl="1" w:tplc="FFFFFFFF">
+      <w:start w:val="1"/>
+      <w:numFmt w:val="bullet"/>
+      <w:lvlText w:val="o"/>
+      <w:lvlJc w:val="left"/>
+      <w:pPr>
+        <w:ind w:left="1440" w:hanging="360"/>
+      </w:pPr>
+      <w:rPr>
+        <w:rFonts w:ascii="Courier New" w:hAnsi="Courier New" w:cs="Courier New" w:hint="default"/>
+      </w:rPr>
+    </w:lvl>
+    <w:lvl w:ilvl="2" w:tplc="FFFFFFFF" w:tentative="1">
+      <w:start w:val="1"/>
+      <w:numFmt w:val="bullet"/>
+      <w:lvlText w:val=""/>
+      <w:lvlJc w:val="left"/>
+      <w:pPr>
+        <w:ind w:left="2160" w:hanging="360"/>
+      </w:pPr>
+      <w:rPr>
+        <w:rFonts w:ascii="Wingdings" w:hAnsi="Wingdings" w:hint="default"/>
+      </w:rPr>
+    </w:lvl>
+    <w:lvl w:ilvl="3" w:tplc="FFFFFFFF" w:tentative="1">
+      <w:start w:val="1"/>
+      <w:numFmt w:val="bullet"/>
+      <w:lvlText w:val=""/>
+      <w:lvlJc w:val="left"/>
+      <w:pPr>
+        <w:ind w:left="2880" w:hanging="360"/>
+      </w:pPr>
+      <w:rPr>
+        <w:rFonts w:ascii="Symbol" w:hAnsi="Symbol" w:hint="default"/>
+      </w:rPr>
+    </w:lvl>
+    <w:lvl w:ilvl="4" w:tplc="FFFFFFFF" w:tentative="1">
+      <w:start w:val="1"/>
+      <w:numFmt w:val="bullet"/>
+      <w:lvlText w:val="o"/>
+      <w:lvlJc w:val="left"/>
+      <w:pPr>
+        <w:ind w:left="3600" w:hanging="360"/>
+      </w:pPr>
+      <w:rPr>
+        <w:rFonts w:ascii="Courier New" w:hAnsi="Courier New" w:cs="Courier New" w:hint="default"/>
+      </w:rPr>
+    </w:lvl>
+    <w:lvl w:ilvl="5" w:tplc="FFFFFFFF" w:tentative="1">
+      <w:start w:val="1"/>
+      <w:numFmt w:val="bullet"/>
+      <w:lvlText w:val=""/>
+      <w:lvlJc w:val="left"/>
+      <w:pPr>
+        <w:ind w:left="4320" w:hanging="360"/>
+      </w:pPr>
+      <w:rPr>
+        <w:rFonts w:ascii="Wingdings" w:hAnsi="Wingdings" w:hint="default"/>
+      </w:rPr>
+    </w:lvl>
+    <w:lvl w:ilvl="6" w:tplc="FFFFFFFF" w:tentative="1">
+      <w:start w:val="1"/>
+      <w:numFmt w:val="bullet"/>
+      <w:lvlText w:val=""/>
+      <w:lvlJc w:val="left"/>
+      <w:pPr>
+        <w:ind w:left="5040" w:hanging="360"/>
+      </w:pPr>
+      <w:rPr>
+        <w:rFonts w:ascii="Symbol" w:hAnsi="Symbol" w:hint="default"/>
+      </w:rPr>
+    </w:lvl>
+    <w:lvl w:ilvl="7" w:tplc="FFFFFFFF" w:tentative="1">
+      <w:start w:val="1"/>
+      <w:numFmt w:val="bullet"/>
+      <w:lvlText w:val="o"/>
+      <w:lvlJc w:val="left"/>
+      <w:pPr>
+        <w:ind w:left="5760" w:hanging="360"/>
+      </w:pPr>
+      <w:rPr>
+        <w:rFonts w:ascii="Courier New" w:hAnsi="Courier New" w:cs="Courier New" w:hint="default"/>
+      </w:rPr>
+    </w:lvl>
+    <w:lvl w:ilvl="8" w:tplc="FFFFFFFF" w:tentative="1">
       <w:start w:val="1"/>
       <w:numFmt w:val="bullet"/>
       <w:lvlText w:val=""/>
@@ -3658,6 +4305,12 @@
     <w:abstractNumId w:val="2"/>
   </w:num>
   <w:num w:numId="6" w16cid:durableId="132522899">
+    <w:abstractNumId w:val="6"/>
+  </w:num>
+  <w:num w:numId="7" w16cid:durableId="2036924608">
+    <w:abstractNumId w:val="7"/>
+  </w:num>
+  <w:num w:numId="8" w16cid:durableId="2071224466">
     <w:abstractNumId w:val="5"/>
   </w:num>
 </w:numbering>

</xml_diff>

<commit_message>
modified:   resume.docx 	modified:   resume.pdf 	modified:   resume_1page.docx 	new file:   resume_1page.pdf
</commit_message>
<xml_diff>
--- a/assets/resume.docx
+++ b/assets/resume.docx
@@ -905,7 +905,23 @@
                 <w:sz w:val="22"/>
                 <w:szCs w:val="22"/>
               </w:rPr>
-              <w:t>Advised management, business, and technical staff on the usage of specific technologies like Airflow and Google Cloud Platform.</w:t>
+              <w:t xml:space="preserve">Advised management, business, and technical staff on the usage of specific technologies like </w:t>
+            </w:r>
+            <w:r>
+              <w:rPr>
+                <w:rFonts w:ascii="Aparajita" w:hAnsi="Aparajita" w:cs="Aparajita"/>
+                <w:sz w:val="22"/>
+                <w:szCs w:val="22"/>
+              </w:rPr>
+              <w:t xml:space="preserve">Apache </w:t>
+            </w:r>
+            <w:r>
+              <w:rPr>
+                <w:rFonts w:ascii="Aparajita" w:hAnsi="Aparajita" w:cs="Aparajita"/>
+                <w:sz w:val="22"/>
+                <w:szCs w:val="22"/>
+              </w:rPr>
+              <w:t>Airflow and Google Cloud Platform.</w:t>
             </w:r>
           </w:p>
         </w:tc>
@@ -1296,6 +1312,14 @@
               </w:rPr>
               <w:t xml:space="preserve"> for presentation to the National Institute of Standards and Technology and published paper: </w:t>
             </w:r>
+            <w:r>
+              <w:rPr>
+                <w:rFonts w:ascii="Aparajita" w:hAnsi="Aparajita" w:cs="Aparajita"/>
+                <w:sz w:val="22"/>
+                <w:szCs w:val="22"/>
+              </w:rPr>
+              <w:t>“</w:t>
+            </w:r>
             <w:hyperlink r:id="rId10" w:history="1">
               <w:r>
                 <w:rPr>
@@ -1305,9 +1329,19 @@
                   <w:szCs w:val="22"/>
                   <w:u w:val="none"/>
                 </w:rPr>
-                <w:t>"Context Sensitive Access Control in Smart Home Environments"</w:t>
+                <w:t>Context Sensitive Access Control in Smart Home Environments</w:t>
               </w:r>
             </w:hyperlink>
+            <w:r>
+              <w:rPr>
+                <w:rStyle w:val="Hyperlink"/>
+                <w:rFonts w:ascii="Aparajita" w:hAnsi="Aparajita" w:cs="Aparajita"/>
+                <w:sz w:val="22"/>
+                <w:szCs w:val="22"/>
+                <w:u w:val="none"/>
+              </w:rPr>
+              <w:t>”</w:t>
+            </w:r>
             <w:r>
               <w:rPr>
                 <w:rFonts w:ascii="Aparajita" w:hAnsi="Aparajita" w:cs="Aparajita"/>

</xml_diff>

<commit_message>
modified:   assets/resume.docx 	modified:   assets/resume.pdf 	modified:   assets/resume_1page.docx modified:   assets/resume_1page.pdf 	modified:   index.html
</commit_message>
<xml_diff>
--- a/assets/resume.docx
+++ b/assets/resume.docx
@@ -420,7 +420,35 @@
                 <w:sz w:val="22"/>
                 <w:szCs w:val="22"/>
               </w:rPr>
-              <w:t>Designed the complete system architecture, database schema, and data workflow for our data quality analytics platform.</w:t>
+              <w:t xml:space="preserve">Designed the complete system architecture, database schema, and data workflow for </w:t>
+            </w:r>
+            <w:r>
+              <w:rPr>
+                <w:rFonts w:ascii="Aparajita" w:hAnsi="Aparajita" w:cs="Aparajita"/>
+                <w:sz w:val="22"/>
+                <w:szCs w:val="22"/>
+              </w:rPr>
+              <w:t xml:space="preserve">the </w:t>
+            </w:r>
+            <w:hyperlink r:id="rId7" w:history="1">
+              <w:r>
+                <w:rPr>
+                  <w:rStyle w:val="Hyperlink"/>
+                  <w:rFonts w:ascii="Aparajita" w:hAnsi="Aparajita" w:cs="Aparajita"/>
+                  <w:sz w:val="22"/>
+                  <w:szCs w:val="22"/>
+                  <w:u w:val="none"/>
+                </w:rPr>
+                <w:t>Imersis</w:t>
+              </w:r>
+            </w:hyperlink>
+            <w:r>
+              <w:rPr>
+                <w:rFonts w:ascii="Aparajita" w:hAnsi="Aparajita" w:cs="Aparajita"/>
+                <w:sz w:val="22"/>
+                <w:szCs w:val="22"/>
+              </w:rPr>
+              <w:t xml:space="preserve"> data quality analytics platform.</w:t>
             </w:r>
           </w:p>
           <w:p>
@@ -1252,7 +1280,7 @@
               </w:rPr>
               <w:t xml:space="preserve">Built </w:t>
             </w:r>
-            <w:hyperlink r:id="rId7" w:history="1">
+            <w:hyperlink r:id="rId8" w:history="1">
               <w:r>
                 <w:rPr>
                   <w:rStyle w:val="Hyperlink"/>
@@ -1272,7 +1300,7 @@
               </w:rPr>
               <w:t xml:space="preserve"> for Smart Home Access Control and developed an </w:t>
             </w:r>
-            <w:hyperlink r:id="rId8" w:history="1">
+            <w:hyperlink r:id="rId9" w:history="1">
               <w:r>
                 <w:rPr>
                   <w:rStyle w:val="Hyperlink"/>
@@ -1292,7 +1320,7 @@
               </w:rPr>
               <w:t xml:space="preserve"> for handling context-sensitive access control in a Smart Home Environment. Created </w:t>
             </w:r>
-            <w:hyperlink r:id="rId9" w:history="1">
+            <w:hyperlink r:id="rId10" w:history="1">
               <w:r>
                 <w:rPr>
                   <w:rStyle w:val="Hyperlink"/>
@@ -1320,7 +1348,7 @@
               </w:rPr>
               <w:t>“</w:t>
             </w:r>
-            <w:hyperlink r:id="rId10" w:history="1">
+            <w:hyperlink r:id="rId11" w:history="1">
               <w:r>
                 <w:rPr>
                   <w:rStyle w:val="Hyperlink"/>
@@ -2659,7 +2687,7 @@
               </w:rPr>
               <w:t xml:space="preserve">Ref: </w:t>
             </w:r>
-            <w:hyperlink r:id="rId11" w:history="1">
+            <w:hyperlink r:id="rId12" w:history="1">
               <w:r>
                 <w:rPr>
                   <w:rStyle w:val="Hyperlink"/>
@@ -2726,7 +2754,7 @@
               </w:rPr>
               <w:t xml:space="preserve">Ref: </w:t>
             </w:r>
-            <w:hyperlink r:id="rId12" w:history="1">
+            <w:hyperlink r:id="rId13" w:history="1">
               <w:r>
                 <w:rPr>
                   <w:rStyle w:val="Hyperlink"/>
@@ -2803,7 +2831,7 @@
               </w:rPr>
               <w:t xml:space="preserve">Ref: </w:t>
             </w:r>
-            <w:hyperlink r:id="rId13" w:history="1">
+            <w:hyperlink r:id="rId14" w:history="1">
               <w:r>
                 <w:rPr>
                   <w:rStyle w:val="Hyperlink"/>
@@ -2862,7 +2890,7 @@
               </w:rPr>
               <w:t xml:space="preserve">Ref: </w:t>
             </w:r>
-            <w:hyperlink r:id="rId14" w:history="1">
+            <w:hyperlink r:id="rId15" w:history="1">
               <w:r>
                 <w:rPr>
                   <w:rStyle w:val="Hyperlink"/>

</xml_diff>